<commit_message>
added sequential hypothesis testing for years schooled terms
</commit_message>
<xml_diff>
--- a/analytical_report.docx
+++ b/analytical_report.docx
@@ -17,15 +17,7 @@
           <w:sz w:val="30"/>
           <w:szCs w:val="30"/>
         </w:rPr>
-        <w:t>Project</w:t>
-      </w:r>
-      <w:r>
-        <w:rPr>
-          <w:rFonts w:ascii="Times New Roman" w:eastAsia="Times New Roman" w:hAnsi="Times New Roman" w:cs="Times New Roman"/>
-          <w:sz w:val="30"/>
-          <w:szCs w:val="30"/>
-        </w:rPr>
-        <w:t xml:space="preserve"> Overview:</w:t>
+        <w:t>Project Overview:</w:t>
       </w:r>
     </w:p>
     <w:p>
@@ -53,23 +45,7 @@
           <w:sz w:val="24"/>
           <w:szCs w:val="24"/>
         </w:rPr>
-        <w:t xml:space="preserve">An econometric analysis investigating nonlinear and multiple linear regressions between workers’ earnings and other relevant factors such as years of schooling, years of experience, year, </w:t>
-      </w:r>
-      <w:r>
-        <w:rPr>
-          <w:rFonts w:ascii="Times New Roman" w:eastAsia="Times New Roman" w:hAnsi="Times New Roman" w:cs="Times New Roman"/>
-          <w:sz w:val="24"/>
-          <w:szCs w:val="24"/>
-        </w:rPr>
-        <w:t>whether</w:t>
-      </w:r>
-      <w:r>
-        <w:rPr>
-          <w:rFonts w:ascii="Times New Roman" w:eastAsia="Times New Roman" w:hAnsi="Times New Roman" w:cs="Times New Roman"/>
-          <w:sz w:val="24"/>
-          <w:szCs w:val="24"/>
-        </w:rPr>
-        <w:t xml:space="preserve"> a worker lives in a boom town, and various industry dummies. </w:t>
+        <w:t xml:space="preserve">An econometric analysis investigating nonlinear and multiple linear regressions between workers’ earnings and other relevant factors such as years of schooling, years of experience, year, whether a worker lives in a boom town, and various industry dummies. </w:t>
       </w:r>
     </w:p>
     <w:p>
@@ -475,23 +451,7 @@
           <w:sz w:val="24"/>
           <w:szCs w:val="24"/>
         </w:rPr>
-        <w:t xml:space="preserve">The relationship between both variables is </w:t>
-      </w:r>
-      <w:r>
-        <w:rPr>
-          <w:rFonts w:ascii="Times New Roman" w:eastAsia="Times New Roman" w:hAnsi="Times New Roman" w:cs="Times New Roman"/>
-          <w:sz w:val="24"/>
-          <w:szCs w:val="24"/>
-        </w:rPr>
-        <w:t>positive,</w:t>
-      </w:r>
-      <w:r>
-        <w:rPr>
-          <w:rFonts w:ascii="Times New Roman" w:eastAsia="Times New Roman" w:hAnsi="Times New Roman" w:cs="Times New Roman"/>
-          <w:sz w:val="24"/>
-          <w:szCs w:val="24"/>
-        </w:rPr>
-        <w:t xml:space="preserve"> as observed by an increase in earnings when education increases and by the upward curved quadratic regression line. The curve suggests a non-constant growth in earnings, as the rate of earnings growth increases with time, thus displaying a nonlinear relationship.</w:t>
+        <w:t>The relationship between both variables is positive, as observed by an increase in earnings when education increases and by the upward curved quadratic regression line. The curve suggests a non-constant growth in earnings, as the rate of earnings growth increases with time, thus displaying a nonlinear relationship.</w:t>
       </w:r>
     </w:p>
     <w:p>
@@ -551,7 +511,3696 @@
         </w:rPr>
       </w:pPr>
     </w:p>
+    <w:p>
+      <w:pPr>
+        <w:spacing w:line="240" w:lineRule="auto"/>
+        <w:rPr>
+          <w:rFonts w:ascii="Times New Roman" w:eastAsia="Times New Roman" w:hAnsi="Times New Roman" w:cs="Times New Roman"/>
+          <w:sz w:val="24"/>
+          <w:szCs w:val="24"/>
+        </w:rPr>
+      </w:pPr>
+    </w:p>
+    <w:p>
+      <w:pPr>
+        <w:spacing w:line="240" w:lineRule="auto"/>
+        <w:rPr>
+          <w:rFonts w:ascii="Times New Roman" w:eastAsia="Times New Roman" w:hAnsi="Times New Roman" w:cs="Times New Roman"/>
+          <w:sz w:val="24"/>
+          <w:szCs w:val="24"/>
+        </w:rPr>
+      </w:pPr>
+    </w:p>
+    <w:p>
+      <w:pPr>
+        <w:spacing w:line="240" w:lineRule="auto"/>
+        <w:rPr>
+          <w:rFonts w:ascii="Times New Roman" w:eastAsia="Times New Roman" w:hAnsi="Times New Roman" w:cs="Times New Roman"/>
+          <w:sz w:val="24"/>
+          <w:szCs w:val="24"/>
+        </w:rPr>
+      </w:pPr>
+    </w:p>
+    <w:p>
+      <w:pPr>
+        <w:spacing w:line="240" w:lineRule="auto"/>
+        <w:rPr>
+          <w:rFonts w:ascii="Times New Roman" w:eastAsia="Times New Roman" w:hAnsi="Times New Roman" w:cs="Times New Roman"/>
+          <w:b/>
+          <w:sz w:val="28"/>
+          <w:szCs w:val="28"/>
+        </w:rPr>
+      </w:pPr>
+      <w:r>
+        <w:rPr>
+          <w:rFonts w:ascii="Times New Roman" w:eastAsia="Times New Roman" w:hAnsi="Times New Roman" w:cs="Times New Roman"/>
+          <w:b/>
+          <w:sz w:val="28"/>
+          <w:szCs w:val="28"/>
+        </w:rPr>
+        <w:lastRenderedPageBreak/>
+        <w:t>Sequential Hypothesis Testing for Years Schooled</w:t>
+      </w:r>
+    </w:p>
+    <w:p>
+      <w:pPr>
+        <w:spacing w:line="240" w:lineRule="auto"/>
+        <w:rPr>
+          <w:rFonts w:ascii="Times New Roman" w:eastAsia="Times New Roman" w:hAnsi="Times New Roman" w:cs="Times New Roman"/>
+          <w:b/>
+          <w:sz w:val="28"/>
+          <w:szCs w:val="28"/>
+        </w:rPr>
+      </w:pPr>
+    </w:p>
+    <w:p>
+      <w:pPr>
+        <w:spacing w:line="216" w:lineRule="auto"/>
+        <w:rPr>
+          <w:rFonts w:ascii="Times New Roman" w:eastAsia="Times New Roman" w:hAnsi="Times New Roman" w:cs="Times New Roman"/>
+          <w:sz w:val="20"/>
+          <w:szCs w:val="20"/>
+        </w:rPr>
+      </w:pPr>
+      <m:oMathPara>
+        <m:oMathParaPr>
+          <m:jc m:val="left"/>
+        </m:oMathParaPr>
+        <m:oMath>
+          <m:r>
+            <w:rPr>
+              <w:rFonts w:ascii="Times New Roman" w:eastAsia="Times New Roman" w:hAnsi="Times New Roman" w:cs="Times New Roman"/>
+              <w:sz w:val="20"/>
+              <w:szCs w:val="20"/>
+            </w:rPr>
+            <m:t>Regression 1: Earning</m:t>
+          </m:r>
+          <m:sSub>
+            <m:sSubPr>
+              <m:ctrlPr>
+                <w:rPr>
+                  <w:rFonts w:ascii="Times New Roman" w:eastAsia="Times New Roman" w:hAnsi="Times New Roman" w:cs="Times New Roman"/>
+                  <w:sz w:val="20"/>
+                  <w:szCs w:val="20"/>
+                </w:rPr>
+              </m:ctrlPr>
+            </m:sSubPr>
+            <m:e>
+              <m:r>
+                <w:rPr>
+                  <w:rFonts w:ascii="Times New Roman" w:eastAsia="Times New Roman" w:hAnsi="Times New Roman" w:cs="Times New Roman"/>
+                  <w:sz w:val="20"/>
+                  <w:szCs w:val="20"/>
+                </w:rPr>
+                <m:t>s</m:t>
+              </m:r>
+            </m:e>
+            <m:sub>
+              <m:r>
+                <w:rPr>
+                  <w:rFonts w:ascii="Times New Roman" w:eastAsia="Times New Roman" w:hAnsi="Times New Roman" w:cs="Times New Roman"/>
+                  <w:sz w:val="20"/>
+                  <w:szCs w:val="20"/>
+                </w:rPr>
+                <m:t>i</m:t>
+              </m:r>
+            </m:sub>
+          </m:sSub>
+          <m:r>
+            <w:rPr>
+              <w:rFonts w:ascii="Times New Roman" w:eastAsia="Times New Roman" w:hAnsi="Times New Roman" w:cs="Times New Roman"/>
+              <w:sz w:val="20"/>
+              <w:szCs w:val="20"/>
+            </w:rPr>
+            <m:t xml:space="preserve"> = </m:t>
+          </m:r>
+          <m:sSub>
+            <m:sSubPr>
+              <m:ctrlPr>
+                <w:rPr>
+                  <w:rFonts w:ascii="Times New Roman" w:eastAsia="Times New Roman" w:hAnsi="Times New Roman" w:cs="Times New Roman"/>
+                  <w:b/>
+                  <w:color w:val="1F1F1F"/>
+                  <w:sz w:val="20"/>
+                  <w:szCs w:val="20"/>
+                  <w:highlight w:val="white"/>
+                </w:rPr>
+              </m:ctrlPr>
+            </m:sSubPr>
+            <m:e>
+              <m:r>
+                <m:rPr>
+                  <m:sty m:val="bi"/>
+                </m:rPr>
+                <w:rPr>
+                  <w:rFonts w:ascii="Times New Roman" w:eastAsia="Times New Roman" w:hAnsi="Times New Roman" w:cs="Times New Roman"/>
+                  <w:color w:val="1F1F1F"/>
+                  <w:sz w:val="20"/>
+                  <w:szCs w:val="20"/>
+                  <w:highlight w:val="white"/>
+                </w:rPr>
+                <m:t>β</m:t>
+              </m:r>
+            </m:e>
+            <m:sub>
+              <m:r>
+                <m:rPr>
+                  <m:sty m:val="bi"/>
+                </m:rPr>
+                <w:rPr>
+                  <w:rFonts w:ascii="Times New Roman" w:eastAsia="Times New Roman" w:hAnsi="Times New Roman" w:cs="Times New Roman"/>
+                  <w:color w:val="1F1F1F"/>
+                  <w:sz w:val="20"/>
+                  <w:szCs w:val="20"/>
+                  <w:highlight w:val="white"/>
+                </w:rPr>
+                <m:t>0</m:t>
+              </m:r>
+            </m:sub>
+          </m:sSub>
+          <m:r>
+            <w:rPr>
+              <w:rFonts w:ascii="Times New Roman" w:eastAsia="Times New Roman" w:hAnsi="Times New Roman" w:cs="Times New Roman"/>
+              <w:sz w:val="20"/>
+              <w:szCs w:val="20"/>
+            </w:rPr>
+            <m:t>+</m:t>
+          </m:r>
+          <m:sSub>
+            <m:sSubPr>
+              <m:ctrlPr>
+                <w:rPr>
+                  <w:rFonts w:ascii="Times New Roman" w:eastAsia="Times New Roman" w:hAnsi="Times New Roman" w:cs="Times New Roman"/>
+                  <w:b/>
+                  <w:color w:val="1F1F1F"/>
+                  <w:sz w:val="20"/>
+                  <w:szCs w:val="20"/>
+                  <w:highlight w:val="white"/>
+                </w:rPr>
+              </m:ctrlPr>
+            </m:sSubPr>
+            <m:e>
+              <m:r>
+                <m:rPr>
+                  <m:sty m:val="bi"/>
+                </m:rPr>
+                <w:rPr>
+                  <w:rFonts w:ascii="Times New Roman" w:eastAsia="Times New Roman" w:hAnsi="Times New Roman" w:cs="Times New Roman"/>
+                  <w:color w:val="1F1F1F"/>
+                  <w:sz w:val="20"/>
+                  <w:szCs w:val="20"/>
+                  <w:highlight w:val="white"/>
+                </w:rPr>
+                <m:t>β</m:t>
+              </m:r>
+            </m:e>
+            <m:sub>
+              <m:r>
+                <m:rPr>
+                  <m:sty m:val="bi"/>
+                </m:rPr>
+                <w:rPr>
+                  <w:rFonts w:ascii="Times New Roman" w:eastAsia="Times New Roman" w:hAnsi="Times New Roman" w:cs="Times New Roman"/>
+                  <w:color w:val="1F1F1F"/>
+                  <w:sz w:val="20"/>
+                  <w:szCs w:val="20"/>
+                  <w:highlight w:val="white"/>
+                </w:rPr>
+                <m:t>1</m:t>
+              </m:r>
+            </m:sub>
+          </m:sSub>
+          <m:r>
+            <m:rPr>
+              <m:sty m:val="bi"/>
+            </m:rPr>
+            <w:rPr>
+              <w:rFonts w:ascii="Times New Roman" w:eastAsia="Times New Roman" w:hAnsi="Times New Roman" w:cs="Times New Roman"/>
+              <w:color w:val="1F1F1F"/>
+              <w:sz w:val="20"/>
+              <w:szCs w:val="20"/>
+              <w:highlight w:val="white"/>
+            </w:rPr>
+            <m:t>Years</m:t>
+          </m:r>
+          <m:r>
+            <w:rPr>
+              <w:rFonts w:ascii="Times New Roman" w:eastAsia="Times New Roman" w:hAnsi="Times New Roman" w:cs="Times New Roman"/>
+              <w:sz w:val="20"/>
+              <w:szCs w:val="20"/>
+            </w:rPr>
+            <m:t>Schoo</m:t>
+          </m:r>
+          <m:sSub>
+            <m:sSubPr>
+              <m:ctrlPr>
+                <w:rPr>
+                  <w:rFonts w:ascii="Times New Roman" w:eastAsia="Times New Roman" w:hAnsi="Times New Roman" w:cs="Times New Roman"/>
+                  <w:sz w:val="20"/>
+                  <w:szCs w:val="20"/>
+                </w:rPr>
+              </m:ctrlPr>
+            </m:sSubPr>
+            <m:e>
+              <m:r>
+                <w:rPr>
+                  <w:rFonts w:ascii="Times New Roman" w:eastAsia="Times New Roman" w:hAnsi="Times New Roman" w:cs="Times New Roman"/>
+                  <w:sz w:val="20"/>
+                  <w:szCs w:val="20"/>
+                </w:rPr>
+                <m:t>l</m:t>
+              </m:r>
+              <m:r>
+                <w:rPr>
+                  <w:rFonts w:ascii="Cambria Math" w:eastAsia="Times New Roman" w:hAnsi="Times New Roman" w:cs="Times New Roman"/>
+                  <w:sz w:val="20"/>
+                  <w:szCs w:val="20"/>
+                </w:rPr>
+                <m:t>ed</m:t>
+              </m:r>
+            </m:e>
+            <m:sub>
+              <m:r>
+                <w:rPr>
+                  <w:rFonts w:ascii="Times New Roman" w:eastAsia="Times New Roman" w:hAnsi="Times New Roman" w:cs="Times New Roman"/>
+                  <w:sz w:val="20"/>
+                  <w:szCs w:val="20"/>
+                </w:rPr>
+                <m:t>i</m:t>
+              </m:r>
+            </m:sub>
+          </m:sSub>
+          <m:r>
+            <w:rPr>
+              <w:rFonts w:ascii="Times New Roman" w:eastAsia="Times New Roman" w:hAnsi="Times New Roman" w:cs="Times New Roman"/>
+              <w:sz w:val="20"/>
+              <w:szCs w:val="20"/>
+            </w:rPr>
+            <m:t>+</m:t>
+          </m:r>
+          <m:sSub>
+            <m:sSubPr>
+              <m:ctrlPr>
+                <w:rPr>
+                  <w:rFonts w:ascii="Times New Roman" w:eastAsia="Times New Roman" w:hAnsi="Times New Roman" w:cs="Times New Roman"/>
+                  <w:b/>
+                  <w:color w:val="1F1F1F"/>
+                  <w:sz w:val="20"/>
+                  <w:szCs w:val="20"/>
+                  <w:highlight w:val="white"/>
+                </w:rPr>
+              </m:ctrlPr>
+            </m:sSubPr>
+            <m:e>
+              <m:r>
+                <m:rPr>
+                  <m:sty m:val="bi"/>
+                </m:rPr>
+                <w:rPr>
+                  <w:rFonts w:ascii="Times New Roman" w:eastAsia="Times New Roman" w:hAnsi="Times New Roman" w:cs="Times New Roman"/>
+                  <w:color w:val="1F1F1F"/>
+                  <w:sz w:val="20"/>
+                  <w:szCs w:val="20"/>
+                  <w:highlight w:val="white"/>
+                </w:rPr>
+                <m:t>β</m:t>
+              </m:r>
+            </m:e>
+            <m:sub>
+              <m:r>
+                <m:rPr>
+                  <m:sty m:val="bi"/>
+                </m:rPr>
+                <w:rPr>
+                  <w:rFonts w:ascii="Times New Roman" w:eastAsia="Times New Roman" w:hAnsi="Times New Roman" w:cs="Times New Roman"/>
+                  <w:color w:val="1F1F1F"/>
+                  <w:sz w:val="20"/>
+                  <w:szCs w:val="20"/>
+                  <w:highlight w:val="white"/>
+                </w:rPr>
+                <m:t>2</m:t>
+              </m:r>
+            </m:sub>
+          </m:sSub>
+          <m:r>
+            <m:rPr>
+              <m:sty m:val="bi"/>
+            </m:rPr>
+            <w:rPr>
+              <w:rFonts w:ascii="Times New Roman" w:eastAsia="Times New Roman" w:hAnsi="Times New Roman" w:cs="Times New Roman"/>
+              <w:color w:val="1F1F1F"/>
+              <w:sz w:val="20"/>
+              <w:szCs w:val="20"/>
+              <w:highlight w:val="white"/>
+            </w:rPr>
+            <m:t>YearsSc</m:t>
+          </m:r>
+          <m:r>
+            <w:rPr>
+              <w:rFonts w:ascii="Cambria Math" w:eastAsia="Times New Roman" w:hAnsi="Cambria Math" w:cs="Times New Roman"/>
+              <w:color w:val="1F1F1F"/>
+              <w:sz w:val="20"/>
+              <w:szCs w:val="20"/>
+              <w:highlight w:val="white"/>
+            </w:rPr>
+            <m:t>h</m:t>
+          </m:r>
+          <m:r>
+            <m:rPr>
+              <m:sty m:val="bi"/>
+            </m:rPr>
+            <w:rPr>
+              <w:rFonts w:ascii="Times New Roman" w:eastAsia="Times New Roman" w:hAnsi="Times New Roman" w:cs="Times New Roman"/>
+              <w:color w:val="1F1F1F"/>
+              <w:sz w:val="20"/>
+              <w:szCs w:val="20"/>
+              <w:highlight w:val="white"/>
+            </w:rPr>
+            <m:t>oo</m:t>
+          </m:r>
+          <m:sSup>
+            <m:sSupPr>
+              <m:ctrlPr>
+                <w:rPr>
+                  <w:rFonts w:ascii="Times New Roman" w:eastAsia="Times New Roman" w:hAnsi="Times New Roman" w:cs="Times New Roman"/>
+                  <w:b/>
+                  <w:color w:val="1F1F1F"/>
+                  <w:sz w:val="20"/>
+                  <w:szCs w:val="20"/>
+                  <w:highlight w:val="white"/>
+                </w:rPr>
+              </m:ctrlPr>
+            </m:sSupPr>
+            <m:e>
+              <m:sSub>
+                <m:sSubPr>
+                  <m:ctrlPr>
+                    <w:rPr>
+                      <w:rFonts w:ascii="Times New Roman" w:eastAsia="Times New Roman" w:hAnsi="Times New Roman" w:cs="Times New Roman"/>
+                      <w:b/>
+                      <w:color w:val="1F1F1F"/>
+                      <w:sz w:val="20"/>
+                      <w:szCs w:val="20"/>
+                      <w:highlight w:val="white"/>
+                    </w:rPr>
+                  </m:ctrlPr>
+                </m:sSubPr>
+                <m:e>
+                  <m:r>
+                    <m:rPr>
+                      <m:sty m:val="bi"/>
+                    </m:rPr>
+                    <w:rPr>
+                      <w:rFonts w:ascii="Times New Roman" w:eastAsia="Times New Roman" w:hAnsi="Times New Roman" w:cs="Times New Roman"/>
+                      <w:color w:val="1F1F1F"/>
+                      <w:sz w:val="20"/>
+                      <w:szCs w:val="20"/>
+                      <w:highlight w:val="white"/>
+                    </w:rPr>
+                    <m:t>led</m:t>
+                  </m:r>
+                </m:e>
+                <m:sub>
+                  <m:r>
+                    <m:rPr>
+                      <m:sty m:val="bi"/>
+                    </m:rPr>
+                    <w:rPr>
+                      <w:rFonts w:ascii="Times New Roman" w:eastAsia="Times New Roman" w:hAnsi="Times New Roman" w:cs="Times New Roman"/>
+                      <w:color w:val="1F1F1F"/>
+                      <w:sz w:val="20"/>
+                      <w:szCs w:val="20"/>
+                      <w:highlight w:val="white"/>
+                    </w:rPr>
+                    <m:t>i</m:t>
+                  </m:r>
+                </m:sub>
+              </m:sSub>
+            </m:e>
+            <m:sup>
+              <m:r>
+                <m:rPr>
+                  <m:sty m:val="bi"/>
+                </m:rPr>
+                <w:rPr>
+                  <w:rFonts w:ascii="Times New Roman" w:eastAsia="Times New Roman" w:hAnsi="Times New Roman" w:cs="Times New Roman"/>
+                  <w:color w:val="1F1F1F"/>
+                  <w:sz w:val="20"/>
+                  <w:szCs w:val="20"/>
+                  <w:highlight w:val="white"/>
+                </w:rPr>
+                <m:t>2</m:t>
+              </m:r>
+            </m:sup>
+          </m:sSup>
+          <m:r>
+            <m:rPr>
+              <m:sty m:val="bi"/>
+            </m:rPr>
+            <w:rPr>
+              <w:rFonts w:ascii="Times New Roman" w:eastAsia="Times New Roman" w:hAnsi="Times New Roman" w:cs="Times New Roman"/>
+              <w:color w:val="1F1F1F"/>
+              <w:sz w:val="20"/>
+              <w:szCs w:val="20"/>
+              <w:highlight w:val="white"/>
+            </w:rPr>
+            <m:t xml:space="preserve">+ </m:t>
+          </m:r>
+          <m:sSub>
+            <m:sSubPr>
+              <m:ctrlPr>
+                <w:rPr>
+                  <w:rFonts w:ascii="Times New Roman" w:eastAsia="Times New Roman" w:hAnsi="Times New Roman" w:cs="Times New Roman"/>
+                  <w:b/>
+                  <w:color w:val="1F1F1F"/>
+                  <w:sz w:val="20"/>
+                  <w:szCs w:val="20"/>
+                  <w:highlight w:val="white"/>
+                </w:rPr>
+              </m:ctrlPr>
+            </m:sSubPr>
+            <m:e>
+              <m:r>
+                <m:rPr>
+                  <m:sty m:val="bi"/>
+                </m:rPr>
+                <w:rPr>
+                  <w:rFonts w:ascii="Times New Roman" w:eastAsia="Times New Roman" w:hAnsi="Times New Roman" w:cs="Times New Roman"/>
+                  <w:color w:val="1F1F1F"/>
+                  <w:sz w:val="20"/>
+                  <w:szCs w:val="20"/>
+                  <w:highlight w:val="white"/>
+                </w:rPr>
+                <m:t>β</m:t>
+              </m:r>
+            </m:e>
+            <m:sub>
+              <m:r>
+                <m:rPr>
+                  <m:sty m:val="bi"/>
+                </m:rPr>
+                <w:rPr>
+                  <w:rFonts w:ascii="Times New Roman" w:eastAsia="Times New Roman" w:hAnsi="Times New Roman" w:cs="Times New Roman"/>
+                  <w:color w:val="1F1F1F"/>
+                  <w:sz w:val="20"/>
+                  <w:szCs w:val="20"/>
+                  <w:highlight w:val="white"/>
+                </w:rPr>
+                <m:t>3</m:t>
+              </m:r>
+            </m:sub>
+          </m:sSub>
+          <m:r>
+            <m:rPr>
+              <m:sty m:val="bi"/>
+            </m:rPr>
+            <w:rPr>
+              <w:rFonts w:ascii="Times New Roman" w:eastAsia="Times New Roman" w:hAnsi="Times New Roman" w:cs="Times New Roman"/>
+              <w:color w:val="1F1F1F"/>
+              <w:sz w:val="20"/>
+              <w:szCs w:val="20"/>
+              <w:highlight w:val="white"/>
+            </w:rPr>
+            <m:t>YearsSc</m:t>
+          </m:r>
+          <m:r>
+            <w:rPr>
+              <w:rFonts w:ascii="Cambria Math" w:eastAsia="Times New Roman" w:hAnsi="Cambria Math" w:cs="Times New Roman"/>
+              <w:color w:val="1F1F1F"/>
+              <w:sz w:val="20"/>
+              <w:szCs w:val="20"/>
+              <w:highlight w:val="white"/>
+            </w:rPr>
+            <m:t>h</m:t>
+          </m:r>
+          <m:r>
+            <m:rPr>
+              <m:sty m:val="bi"/>
+            </m:rPr>
+            <w:rPr>
+              <w:rFonts w:ascii="Times New Roman" w:eastAsia="Times New Roman" w:hAnsi="Times New Roman" w:cs="Times New Roman"/>
+              <w:color w:val="1F1F1F"/>
+              <w:sz w:val="20"/>
+              <w:szCs w:val="20"/>
+              <w:highlight w:val="white"/>
+            </w:rPr>
+            <m:t>oo</m:t>
+          </m:r>
+          <m:sSup>
+            <m:sSupPr>
+              <m:ctrlPr>
+                <w:rPr>
+                  <w:rFonts w:ascii="Times New Roman" w:eastAsia="Times New Roman" w:hAnsi="Times New Roman" w:cs="Times New Roman"/>
+                  <w:b/>
+                  <w:color w:val="1F1F1F"/>
+                  <w:sz w:val="20"/>
+                  <w:szCs w:val="20"/>
+                  <w:highlight w:val="white"/>
+                </w:rPr>
+              </m:ctrlPr>
+            </m:sSupPr>
+            <m:e>
+              <m:sSub>
+                <m:sSubPr>
+                  <m:ctrlPr>
+                    <w:rPr>
+                      <w:rFonts w:ascii="Times New Roman" w:eastAsia="Times New Roman" w:hAnsi="Times New Roman" w:cs="Times New Roman"/>
+                      <w:b/>
+                      <w:color w:val="1F1F1F"/>
+                      <w:sz w:val="20"/>
+                      <w:szCs w:val="20"/>
+                      <w:highlight w:val="white"/>
+                    </w:rPr>
+                  </m:ctrlPr>
+                </m:sSubPr>
+                <m:e>
+                  <m:r>
+                    <m:rPr>
+                      <m:sty m:val="bi"/>
+                    </m:rPr>
+                    <w:rPr>
+                      <w:rFonts w:ascii="Times New Roman" w:eastAsia="Times New Roman" w:hAnsi="Times New Roman" w:cs="Times New Roman"/>
+                      <w:color w:val="1F1F1F"/>
+                      <w:sz w:val="20"/>
+                      <w:szCs w:val="20"/>
+                      <w:highlight w:val="white"/>
+                    </w:rPr>
+                    <m:t>led</m:t>
+                  </m:r>
+                </m:e>
+                <m:sub>
+                  <m:r>
+                    <m:rPr>
+                      <m:sty m:val="bi"/>
+                    </m:rPr>
+                    <w:rPr>
+                      <w:rFonts w:ascii="Times New Roman" w:eastAsia="Times New Roman" w:hAnsi="Times New Roman" w:cs="Times New Roman"/>
+                      <w:color w:val="1F1F1F"/>
+                      <w:sz w:val="20"/>
+                      <w:szCs w:val="20"/>
+                      <w:highlight w:val="white"/>
+                    </w:rPr>
+                    <m:t>i</m:t>
+                  </m:r>
+                </m:sub>
+              </m:sSub>
+            </m:e>
+            <m:sup>
+              <m:r>
+                <m:rPr>
+                  <m:sty m:val="bi"/>
+                </m:rPr>
+                <w:rPr>
+                  <w:rFonts w:ascii="Times New Roman" w:eastAsia="Times New Roman" w:hAnsi="Times New Roman" w:cs="Times New Roman"/>
+                  <w:color w:val="1F1F1F"/>
+                  <w:sz w:val="20"/>
+                  <w:szCs w:val="20"/>
+                  <w:highlight w:val="white"/>
+                </w:rPr>
+                <m:t>3</m:t>
+              </m:r>
+            </m:sup>
+          </m:sSup>
+          <m:r>
+            <m:rPr>
+              <m:sty m:val="bi"/>
+            </m:rPr>
+            <w:rPr>
+              <w:rFonts w:ascii="Times New Roman" w:eastAsia="Times New Roman" w:hAnsi="Times New Roman" w:cs="Times New Roman"/>
+              <w:color w:val="1F1F1F"/>
+              <w:sz w:val="20"/>
+              <w:szCs w:val="20"/>
+              <w:highlight w:val="white"/>
+            </w:rPr>
+            <m:t>+</m:t>
+          </m:r>
+          <m:sSub>
+            <m:sSubPr>
+              <m:ctrlPr>
+                <w:rPr>
+                  <w:rFonts w:ascii="Times New Roman" w:eastAsia="Times New Roman" w:hAnsi="Times New Roman" w:cs="Times New Roman"/>
+                  <w:b/>
+                  <w:color w:val="1F1F1F"/>
+                  <w:sz w:val="20"/>
+                  <w:szCs w:val="20"/>
+                  <w:highlight w:val="white"/>
+                </w:rPr>
+              </m:ctrlPr>
+            </m:sSubPr>
+            <m:e>
+              <m:r>
+                <m:rPr>
+                  <m:sty m:val="bi"/>
+                </m:rPr>
+                <w:rPr>
+                  <w:rFonts w:ascii="Times New Roman" w:eastAsia="Times New Roman" w:hAnsi="Times New Roman" w:cs="Times New Roman"/>
+                  <w:color w:val="1F1F1F"/>
+                  <w:sz w:val="20"/>
+                  <w:szCs w:val="20"/>
+                  <w:highlight w:val="white"/>
+                </w:rPr>
+                <m:t>μ</m:t>
+              </m:r>
+            </m:e>
+            <m:sub>
+              <m:r>
+                <m:rPr>
+                  <m:sty m:val="bi"/>
+                </m:rPr>
+                <w:rPr>
+                  <w:rFonts w:ascii="Times New Roman" w:eastAsia="Times New Roman" w:hAnsi="Times New Roman" w:cs="Times New Roman"/>
+                  <w:color w:val="1F1F1F"/>
+                  <w:sz w:val="20"/>
+                  <w:szCs w:val="20"/>
+                  <w:highlight w:val="white"/>
+                </w:rPr>
+                <m:t>i</m:t>
+              </m:r>
+            </m:sub>
+          </m:sSub>
+        </m:oMath>
+      </m:oMathPara>
+    </w:p>
+    <w:p>
+      <w:pPr>
+        <w:rPr>
+          <w:sz w:val="18"/>
+          <w:szCs w:val="18"/>
+        </w:rPr>
+      </w:pPr>
+      <m:oMathPara>
+        <m:oMathParaPr>
+          <m:jc m:val="left"/>
+        </m:oMathParaPr>
+        <m:oMath>
+          <m:r>
+            <w:rPr>
+              <w:rFonts w:ascii="Times New Roman" w:eastAsia="Times New Roman" w:hAnsi="Times New Roman" w:cs="Times New Roman"/>
+              <w:sz w:val="20"/>
+              <w:szCs w:val="20"/>
+            </w:rPr>
+            <m:t>Regression 2: Earning</m:t>
+          </m:r>
+          <m:sSub>
+            <m:sSubPr>
+              <m:ctrlPr>
+                <w:rPr>
+                  <w:rFonts w:ascii="Times New Roman" w:eastAsia="Times New Roman" w:hAnsi="Times New Roman" w:cs="Times New Roman"/>
+                  <w:sz w:val="20"/>
+                  <w:szCs w:val="20"/>
+                </w:rPr>
+              </m:ctrlPr>
+            </m:sSubPr>
+            <m:e>
+              <m:r>
+                <w:rPr>
+                  <w:rFonts w:ascii="Times New Roman" w:eastAsia="Times New Roman" w:hAnsi="Times New Roman" w:cs="Times New Roman"/>
+                  <w:sz w:val="20"/>
+                  <w:szCs w:val="20"/>
+                </w:rPr>
+                <m:t>s</m:t>
+              </m:r>
+            </m:e>
+            <m:sub>
+              <m:r>
+                <w:rPr>
+                  <w:rFonts w:ascii="Times New Roman" w:eastAsia="Times New Roman" w:hAnsi="Times New Roman" w:cs="Times New Roman"/>
+                  <w:sz w:val="20"/>
+                  <w:szCs w:val="20"/>
+                </w:rPr>
+                <m:t>i</m:t>
+              </m:r>
+            </m:sub>
+          </m:sSub>
+          <m:r>
+            <w:rPr>
+              <w:rFonts w:ascii="Times New Roman" w:eastAsia="Times New Roman" w:hAnsi="Times New Roman" w:cs="Times New Roman"/>
+              <w:sz w:val="20"/>
+              <w:szCs w:val="20"/>
+            </w:rPr>
+            <m:t xml:space="preserve"> = </m:t>
+          </m:r>
+          <m:sSub>
+            <m:sSubPr>
+              <m:ctrlPr>
+                <w:rPr>
+                  <w:rFonts w:ascii="Times New Roman" w:eastAsia="Times New Roman" w:hAnsi="Times New Roman" w:cs="Times New Roman"/>
+                  <w:b/>
+                  <w:color w:val="1F1F1F"/>
+                  <w:sz w:val="20"/>
+                  <w:szCs w:val="20"/>
+                  <w:highlight w:val="white"/>
+                </w:rPr>
+              </m:ctrlPr>
+            </m:sSubPr>
+            <m:e>
+              <m:r>
+                <m:rPr>
+                  <m:sty m:val="bi"/>
+                </m:rPr>
+                <w:rPr>
+                  <w:rFonts w:ascii="Times New Roman" w:eastAsia="Times New Roman" w:hAnsi="Times New Roman" w:cs="Times New Roman"/>
+                  <w:color w:val="1F1F1F"/>
+                  <w:sz w:val="20"/>
+                  <w:szCs w:val="20"/>
+                  <w:highlight w:val="white"/>
+                </w:rPr>
+                <m:t>β</m:t>
+              </m:r>
+            </m:e>
+            <m:sub>
+              <m:r>
+                <m:rPr>
+                  <m:sty m:val="bi"/>
+                </m:rPr>
+                <w:rPr>
+                  <w:rFonts w:ascii="Times New Roman" w:eastAsia="Times New Roman" w:hAnsi="Times New Roman" w:cs="Times New Roman"/>
+                  <w:color w:val="1F1F1F"/>
+                  <w:sz w:val="20"/>
+                  <w:szCs w:val="20"/>
+                  <w:highlight w:val="white"/>
+                </w:rPr>
+                <m:t>0</m:t>
+              </m:r>
+            </m:sub>
+          </m:sSub>
+          <m:r>
+            <w:rPr>
+              <w:rFonts w:ascii="Times New Roman" w:eastAsia="Times New Roman" w:hAnsi="Times New Roman" w:cs="Times New Roman"/>
+              <w:sz w:val="20"/>
+              <w:szCs w:val="20"/>
+            </w:rPr>
+            <m:t>+</m:t>
+          </m:r>
+          <m:sSub>
+            <m:sSubPr>
+              <m:ctrlPr>
+                <w:rPr>
+                  <w:rFonts w:ascii="Times New Roman" w:eastAsia="Times New Roman" w:hAnsi="Times New Roman" w:cs="Times New Roman"/>
+                  <w:b/>
+                  <w:color w:val="1F1F1F"/>
+                  <w:sz w:val="20"/>
+                  <w:szCs w:val="20"/>
+                  <w:highlight w:val="white"/>
+                </w:rPr>
+              </m:ctrlPr>
+            </m:sSubPr>
+            <m:e>
+              <m:r>
+                <m:rPr>
+                  <m:sty m:val="bi"/>
+                </m:rPr>
+                <w:rPr>
+                  <w:rFonts w:ascii="Times New Roman" w:eastAsia="Times New Roman" w:hAnsi="Times New Roman" w:cs="Times New Roman"/>
+                  <w:color w:val="1F1F1F"/>
+                  <w:sz w:val="20"/>
+                  <w:szCs w:val="20"/>
+                  <w:highlight w:val="white"/>
+                </w:rPr>
+                <m:t>β</m:t>
+              </m:r>
+            </m:e>
+            <m:sub>
+              <m:r>
+                <m:rPr>
+                  <m:sty m:val="bi"/>
+                </m:rPr>
+                <w:rPr>
+                  <w:rFonts w:ascii="Times New Roman" w:eastAsia="Times New Roman" w:hAnsi="Times New Roman" w:cs="Times New Roman"/>
+                  <w:color w:val="1F1F1F"/>
+                  <w:sz w:val="20"/>
+                  <w:szCs w:val="20"/>
+                  <w:highlight w:val="white"/>
+                </w:rPr>
+                <m:t>1</m:t>
+              </m:r>
+            </m:sub>
+          </m:sSub>
+          <m:r>
+            <m:rPr>
+              <m:sty m:val="bi"/>
+            </m:rPr>
+            <w:rPr>
+              <w:rFonts w:ascii="Times New Roman" w:eastAsia="Times New Roman" w:hAnsi="Times New Roman" w:cs="Times New Roman"/>
+              <w:color w:val="1F1F1F"/>
+              <w:sz w:val="20"/>
+              <w:szCs w:val="20"/>
+              <w:highlight w:val="white"/>
+            </w:rPr>
+            <m:t>YearsSc</m:t>
+          </m:r>
+          <m:r>
+            <w:rPr>
+              <w:rFonts w:ascii="Cambria Math" w:eastAsia="Times New Roman" w:hAnsi="Cambria Math" w:cs="Times New Roman"/>
+              <w:color w:val="1F1F1F"/>
+              <w:sz w:val="20"/>
+              <w:szCs w:val="20"/>
+              <w:highlight w:val="white"/>
+            </w:rPr>
+            <m:t>h</m:t>
+          </m:r>
+          <m:r>
+            <m:rPr>
+              <m:sty m:val="bi"/>
+            </m:rPr>
+            <w:rPr>
+              <w:rFonts w:ascii="Times New Roman" w:eastAsia="Times New Roman" w:hAnsi="Times New Roman" w:cs="Times New Roman"/>
+              <w:color w:val="1F1F1F"/>
+              <w:sz w:val="20"/>
+              <w:szCs w:val="20"/>
+              <w:highlight w:val="white"/>
+            </w:rPr>
+            <m:t>oo</m:t>
+          </m:r>
+          <m:sSub>
+            <m:sSubPr>
+              <m:ctrlPr>
+                <w:rPr>
+                  <w:rFonts w:ascii="Times New Roman" w:eastAsia="Times New Roman" w:hAnsi="Times New Roman" w:cs="Times New Roman"/>
+                  <w:b/>
+                  <w:color w:val="1F1F1F"/>
+                  <w:sz w:val="20"/>
+                  <w:szCs w:val="20"/>
+                  <w:highlight w:val="white"/>
+                </w:rPr>
+              </m:ctrlPr>
+            </m:sSubPr>
+            <m:e>
+              <m:r>
+                <m:rPr>
+                  <m:sty m:val="bi"/>
+                </m:rPr>
+                <w:rPr>
+                  <w:rFonts w:ascii="Times New Roman" w:eastAsia="Times New Roman" w:hAnsi="Times New Roman" w:cs="Times New Roman"/>
+                  <w:color w:val="1F1F1F"/>
+                  <w:sz w:val="20"/>
+                  <w:szCs w:val="20"/>
+                  <w:highlight w:val="white"/>
+                </w:rPr>
+                <m:t>l</m:t>
+              </m:r>
+              <m:r>
+                <w:rPr>
+                  <w:rFonts w:ascii="Cambria Math" w:eastAsia="Times New Roman" w:hAnsi="Times New Roman" w:cs="Times New Roman"/>
+                  <w:color w:val="1F1F1F"/>
+                  <w:sz w:val="20"/>
+                  <w:szCs w:val="20"/>
+                  <w:highlight w:val="white"/>
+                </w:rPr>
+                <m:t>ed</m:t>
+              </m:r>
+            </m:e>
+            <m:sub>
+              <m:r>
+                <m:rPr>
+                  <m:sty m:val="bi"/>
+                </m:rPr>
+                <w:rPr>
+                  <w:rFonts w:ascii="Times New Roman" w:eastAsia="Times New Roman" w:hAnsi="Times New Roman" w:cs="Times New Roman"/>
+                  <w:color w:val="1F1F1F"/>
+                  <w:sz w:val="20"/>
+                  <w:szCs w:val="20"/>
+                  <w:highlight w:val="white"/>
+                </w:rPr>
+                <m:t>i</m:t>
+              </m:r>
+            </m:sub>
+          </m:sSub>
+          <m:r>
+            <m:rPr>
+              <m:sty m:val="bi"/>
+            </m:rPr>
+            <w:rPr>
+              <w:rFonts w:ascii="Times New Roman" w:eastAsia="Times New Roman" w:hAnsi="Times New Roman" w:cs="Times New Roman"/>
+              <w:color w:val="1F1F1F"/>
+              <w:sz w:val="20"/>
+              <w:szCs w:val="20"/>
+              <w:highlight w:val="white"/>
+            </w:rPr>
+            <m:t xml:space="preserve">+ </m:t>
+          </m:r>
+          <m:sSub>
+            <m:sSubPr>
+              <m:ctrlPr>
+                <w:rPr>
+                  <w:rFonts w:ascii="Times New Roman" w:eastAsia="Times New Roman" w:hAnsi="Times New Roman" w:cs="Times New Roman"/>
+                  <w:b/>
+                  <w:color w:val="1F1F1F"/>
+                  <w:sz w:val="20"/>
+                  <w:szCs w:val="20"/>
+                  <w:highlight w:val="white"/>
+                </w:rPr>
+              </m:ctrlPr>
+            </m:sSubPr>
+            <m:e>
+              <m:r>
+                <m:rPr>
+                  <m:sty m:val="bi"/>
+                </m:rPr>
+                <w:rPr>
+                  <w:rFonts w:ascii="Times New Roman" w:eastAsia="Times New Roman" w:hAnsi="Times New Roman" w:cs="Times New Roman"/>
+                  <w:color w:val="1F1F1F"/>
+                  <w:sz w:val="20"/>
+                  <w:szCs w:val="20"/>
+                  <w:highlight w:val="white"/>
+                </w:rPr>
+                <m:t>β</m:t>
+              </m:r>
+            </m:e>
+            <m:sub>
+              <m:r>
+                <m:rPr>
+                  <m:sty m:val="bi"/>
+                </m:rPr>
+                <w:rPr>
+                  <w:rFonts w:ascii="Times New Roman" w:eastAsia="Times New Roman" w:hAnsi="Times New Roman" w:cs="Times New Roman"/>
+                  <w:color w:val="1F1F1F"/>
+                  <w:sz w:val="20"/>
+                  <w:szCs w:val="20"/>
+                  <w:highlight w:val="white"/>
+                </w:rPr>
+                <m:t>2</m:t>
+              </m:r>
+            </m:sub>
+          </m:sSub>
+          <m:r>
+            <m:rPr>
+              <m:sty m:val="bi"/>
+            </m:rPr>
+            <w:rPr>
+              <w:rFonts w:ascii="Times New Roman" w:eastAsia="Times New Roman" w:hAnsi="Times New Roman" w:cs="Times New Roman"/>
+              <w:color w:val="1F1F1F"/>
+              <w:sz w:val="20"/>
+              <w:szCs w:val="20"/>
+              <w:highlight w:val="white"/>
+            </w:rPr>
+            <m:t>YearsSc</m:t>
+          </m:r>
+          <m:r>
+            <w:rPr>
+              <w:rFonts w:ascii="Cambria Math" w:eastAsia="Times New Roman" w:hAnsi="Cambria Math" w:cs="Times New Roman"/>
+              <w:color w:val="1F1F1F"/>
+              <w:sz w:val="20"/>
+              <w:szCs w:val="20"/>
+              <w:highlight w:val="white"/>
+            </w:rPr>
+            <m:t>h</m:t>
+          </m:r>
+          <m:r>
+            <m:rPr>
+              <m:sty m:val="bi"/>
+            </m:rPr>
+            <w:rPr>
+              <w:rFonts w:ascii="Times New Roman" w:eastAsia="Times New Roman" w:hAnsi="Times New Roman" w:cs="Times New Roman"/>
+              <w:color w:val="1F1F1F"/>
+              <w:sz w:val="20"/>
+              <w:szCs w:val="20"/>
+              <w:highlight w:val="white"/>
+            </w:rPr>
+            <m:t>oo</m:t>
+          </m:r>
+          <m:sSup>
+            <m:sSupPr>
+              <m:ctrlPr>
+                <w:rPr>
+                  <w:rFonts w:ascii="Times New Roman" w:eastAsia="Times New Roman" w:hAnsi="Times New Roman" w:cs="Times New Roman"/>
+                  <w:b/>
+                  <w:color w:val="1F1F1F"/>
+                  <w:sz w:val="20"/>
+                  <w:szCs w:val="20"/>
+                  <w:highlight w:val="white"/>
+                </w:rPr>
+              </m:ctrlPr>
+            </m:sSupPr>
+            <m:e>
+              <m:sSub>
+                <m:sSubPr>
+                  <m:ctrlPr>
+                    <w:rPr>
+                      <w:rFonts w:ascii="Times New Roman" w:eastAsia="Times New Roman" w:hAnsi="Times New Roman" w:cs="Times New Roman"/>
+                      <w:b/>
+                      <w:color w:val="1F1F1F"/>
+                      <w:sz w:val="20"/>
+                      <w:szCs w:val="20"/>
+                      <w:highlight w:val="white"/>
+                    </w:rPr>
+                  </m:ctrlPr>
+                </m:sSubPr>
+                <m:e>
+                  <m:r>
+                    <m:rPr>
+                      <m:sty m:val="bi"/>
+                    </m:rPr>
+                    <w:rPr>
+                      <w:rFonts w:ascii="Times New Roman" w:eastAsia="Times New Roman" w:hAnsi="Times New Roman" w:cs="Times New Roman"/>
+                      <w:color w:val="1F1F1F"/>
+                      <w:sz w:val="20"/>
+                      <w:szCs w:val="20"/>
+                      <w:highlight w:val="white"/>
+                    </w:rPr>
+                    <m:t>led</m:t>
+                  </m:r>
+                </m:e>
+                <m:sub>
+                  <m:r>
+                    <m:rPr>
+                      <m:sty m:val="bi"/>
+                    </m:rPr>
+                    <w:rPr>
+                      <w:rFonts w:ascii="Times New Roman" w:eastAsia="Times New Roman" w:hAnsi="Times New Roman" w:cs="Times New Roman"/>
+                      <w:color w:val="1F1F1F"/>
+                      <w:sz w:val="20"/>
+                      <w:szCs w:val="20"/>
+                      <w:highlight w:val="white"/>
+                    </w:rPr>
+                    <m:t>i</m:t>
+                  </m:r>
+                </m:sub>
+              </m:sSub>
+            </m:e>
+            <m:sup>
+              <m:r>
+                <m:rPr>
+                  <m:sty m:val="bi"/>
+                </m:rPr>
+                <w:rPr>
+                  <w:rFonts w:ascii="Times New Roman" w:eastAsia="Times New Roman" w:hAnsi="Times New Roman" w:cs="Times New Roman"/>
+                  <w:color w:val="1F1F1F"/>
+                  <w:sz w:val="20"/>
+                  <w:szCs w:val="20"/>
+                  <w:highlight w:val="white"/>
+                </w:rPr>
+                <m:t>2</m:t>
+              </m:r>
+            </m:sup>
+          </m:sSup>
+          <m:r>
+            <m:rPr>
+              <m:sty m:val="bi"/>
+            </m:rPr>
+            <w:rPr>
+              <w:rFonts w:ascii="Times New Roman" w:eastAsia="Times New Roman" w:hAnsi="Times New Roman" w:cs="Times New Roman"/>
+              <w:color w:val="1F1F1F"/>
+              <w:sz w:val="20"/>
+              <w:szCs w:val="20"/>
+              <w:highlight w:val="white"/>
+            </w:rPr>
+            <m:t>+</m:t>
+          </m:r>
+          <m:sSub>
+            <m:sSubPr>
+              <m:ctrlPr>
+                <w:rPr>
+                  <w:rFonts w:ascii="Times New Roman" w:eastAsia="Times New Roman" w:hAnsi="Times New Roman" w:cs="Times New Roman"/>
+                  <w:b/>
+                  <w:color w:val="1F1F1F"/>
+                  <w:sz w:val="20"/>
+                  <w:szCs w:val="20"/>
+                  <w:highlight w:val="white"/>
+                </w:rPr>
+              </m:ctrlPr>
+            </m:sSubPr>
+            <m:e>
+              <m:r>
+                <m:rPr>
+                  <m:sty m:val="bi"/>
+                </m:rPr>
+                <w:rPr>
+                  <w:rFonts w:ascii="Times New Roman" w:eastAsia="Times New Roman" w:hAnsi="Times New Roman" w:cs="Times New Roman"/>
+                  <w:color w:val="1F1F1F"/>
+                  <w:sz w:val="20"/>
+                  <w:szCs w:val="20"/>
+                  <w:highlight w:val="white"/>
+                </w:rPr>
+                <m:t>μ</m:t>
+              </m:r>
+            </m:e>
+            <m:sub>
+              <m:r>
+                <m:rPr>
+                  <m:sty m:val="bi"/>
+                </m:rPr>
+                <w:rPr>
+                  <w:rFonts w:ascii="Times New Roman" w:eastAsia="Times New Roman" w:hAnsi="Times New Roman" w:cs="Times New Roman"/>
+                  <w:color w:val="1F1F1F"/>
+                  <w:sz w:val="20"/>
+                  <w:szCs w:val="20"/>
+                  <w:highlight w:val="white"/>
+                </w:rPr>
+                <m:t>i</m:t>
+              </m:r>
+            </m:sub>
+          </m:sSub>
+        </m:oMath>
+      </m:oMathPara>
+    </w:p>
+    <w:p>
+      <w:pPr>
+        <w:spacing w:line="216" w:lineRule="auto"/>
+        <w:rPr>
+          <w:rFonts w:ascii="Times New Roman" w:eastAsia="Times New Roman" w:hAnsi="Times New Roman" w:cs="Times New Roman"/>
+          <w:sz w:val="20"/>
+          <w:szCs w:val="20"/>
+        </w:rPr>
+      </w:pPr>
+      <m:oMathPara>
+        <m:oMathParaPr>
+          <m:jc m:val="left"/>
+        </m:oMathParaPr>
+        <m:oMath>
+          <m:r>
+            <w:rPr>
+              <w:rFonts w:ascii="Times New Roman" w:eastAsia="Times New Roman" w:hAnsi="Times New Roman" w:cs="Times New Roman"/>
+              <w:sz w:val="20"/>
+              <w:szCs w:val="20"/>
+            </w:rPr>
+            <m:t>Regression 3: Earning</m:t>
+          </m:r>
+          <m:sSub>
+            <m:sSubPr>
+              <m:ctrlPr>
+                <w:rPr>
+                  <w:rFonts w:ascii="Times New Roman" w:eastAsia="Times New Roman" w:hAnsi="Times New Roman" w:cs="Times New Roman"/>
+                  <w:sz w:val="20"/>
+                  <w:szCs w:val="20"/>
+                </w:rPr>
+              </m:ctrlPr>
+            </m:sSubPr>
+            <m:e>
+              <m:r>
+                <w:rPr>
+                  <w:rFonts w:ascii="Times New Roman" w:eastAsia="Times New Roman" w:hAnsi="Times New Roman" w:cs="Times New Roman"/>
+                  <w:sz w:val="20"/>
+                  <w:szCs w:val="20"/>
+                </w:rPr>
+                <m:t>s</m:t>
+              </m:r>
+            </m:e>
+            <m:sub>
+              <m:r>
+                <w:rPr>
+                  <w:rFonts w:ascii="Times New Roman" w:eastAsia="Times New Roman" w:hAnsi="Times New Roman" w:cs="Times New Roman"/>
+                  <w:sz w:val="20"/>
+                  <w:szCs w:val="20"/>
+                </w:rPr>
+                <m:t>i</m:t>
+              </m:r>
+            </m:sub>
+          </m:sSub>
+          <m:r>
+            <w:rPr>
+              <w:rFonts w:ascii="Times New Roman" w:eastAsia="Times New Roman" w:hAnsi="Times New Roman" w:cs="Times New Roman"/>
+              <w:sz w:val="20"/>
+              <w:szCs w:val="20"/>
+            </w:rPr>
+            <m:t xml:space="preserve"> = </m:t>
+          </m:r>
+          <m:sSub>
+            <m:sSubPr>
+              <m:ctrlPr>
+                <w:rPr>
+                  <w:rFonts w:ascii="Times New Roman" w:eastAsia="Times New Roman" w:hAnsi="Times New Roman" w:cs="Times New Roman"/>
+                  <w:b/>
+                  <w:color w:val="1F1F1F"/>
+                  <w:sz w:val="20"/>
+                  <w:szCs w:val="20"/>
+                  <w:highlight w:val="white"/>
+                </w:rPr>
+              </m:ctrlPr>
+            </m:sSubPr>
+            <m:e>
+              <m:r>
+                <m:rPr>
+                  <m:sty m:val="bi"/>
+                </m:rPr>
+                <w:rPr>
+                  <w:rFonts w:ascii="Times New Roman" w:eastAsia="Times New Roman" w:hAnsi="Times New Roman" w:cs="Times New Roman"/>
+                  <w:color w:val="1F1F1F"/>
+                  <w:sz w:val="20"/>
+                  <w:szCs w:val="20"/>
+                  <w:highlight w:val="white"/>
+                </w:rPr>
+                <m:t>β</m:t>
+              </m:r>
+            </m:e>
+            <m:sub>
+              <m:r>
+                <m:rPr>
+                  <m:sty m:val="bi"/>
+                </m:rPr>
+                <w:rPr>
+                  <w:rFonts w:ascii="Times New Roman" w:eastAsia="Times New Roman" w:hAnsi="Times New Roman" w:cs="Times New Roman"/>
+                  <w:color w:val="1F1F1F"/>
+                  <w:sz w:val="20"/>
+                  <w:szCs w:val="20"/>
+                  <w:highlight w:val="white"/>
+                </w:rPr>
+                <m:t>0</m:t>
+              </m:r>
+            </m:sub>
+          </m:sSub>
+          <m:r>
+            <m:rPr>
+              <m:sty m:val="bi"/>
+            </m:rPr>
+            <w:rPr>
+              <w:rFonts w:ascii="Times New Roman" w:eastAsia="Times New Roman" w:hAnsi="Times New Roman" w:cs="Times New Roman"/>
+              <w:color w:val="1F1F1F"/>
+              <w:sz w:val="20"/>
+              <w:szCs w:val="20"/>
+              <w:highlight w:val="white"/>
+            </w:rPr>
+            <m:t xml:space="preserve"> +</m:t>
+          </m:r>
+          <m:sSub>
+            <m:sSubPr>
+              <m:ctrlPr>
+                <w:rPr>
+                  <w:rFonts w:ascii="Times New Roman" w:eastAsia="Times New Roman" w:hAnsi="Times New Roman" w:cs="Times New Roman"/>
+                  <w:b/>
+                  <w:color w:val="1F1F1F"/>
+                  <w:sz w:val="20"/>
+                  <w:szCs w:val="20"/>
+                  <w:highlight w:val="white"/>
+                </w:rPr>
+              </m:ctrlPr>
+            </m:sSubPr>
+            <m:e>
+              <m:r>
+                <m:rPr>
+                  <m:sty m:val="bi"/>
+                </m:rPr>
+                <w:rPr>
+                  <w:rFonts w:ascii="Times New Roman" w:eastAsia="Times New Roman" w:hAnsi="Times New Roman" w:cs="Times New Roman"/>
+                  <w:color w:val="1F1F1F"/>
+                  <w:sz w:val="20"/>
+                  <w:szCs w:val="20"/>
+                  <w:highlight w:val="white"/>
+                </w:rPr>
+                <m:t>β</m:t>
+              </m:r>
+            </m:e>
+            <m:sub>
+              <m:r>
+                <m:rPr>
+                  <m:sty m:val="bi"/>
+                </m:rPr>
+                <w:rPr>
+                  <w:rFonts w:ascii="Times New Roman" w:eastAsia="Times New Roman" w:hAnsi="Times New Roman" w:cs="Times New Roman"/>
+                  <w:color w:val="1F1F1F"/>
+                  <w:sz w:val="20"/>
+                  <w:szCs w:val="20"/>
+                  <w:highlight w:val="white"/>
+                </w:rPr>
+                <m:t>1</m:t>
+              </m:r>
+            </m:sub>
+          </m:sSub>
+          <m:r>
+            <m:rPr>
+              <m:sty m:val="bi"/>
+            </m:rPr>
+            <w:rPr>
+              <w:rFonts w:ascii="Times New Roman" w:eastAsia="Times New Roman" w:hAnsi="Times New Roman" w:cs="Times New Roman"/>
+              <w:color w:val="1F1F1F"/>
+              <w:sz w:val="20"/>
+              <w:szCs w:val="20"/>
+              <w:highlight w:val="white"/>
+            </w:rPr>
+            <m:t>YearsSchoo</m:t>
+          </m:r>
+          <m:sSub>
+            <m:sSubPr>
+              <m:ctrlPr>
+                <w:rPr>
+                  <w:rFonts w:ascii="Times New Roman" w:eastAsia="Times New Roman" w:hAnsi="Times New Roman" w:cs="Times New Roman"/>
+                  <w:b/>
+                  <w:color w:val="1F1F1F"/>
+                  <w:sz w:val="20"/>
+                  <w:szCs w:val="20"/>
+                  <w:highlight w:val="white"/>
+                </w:rPr>
+              </m:ctrlPr>
+            </m:sSubPr>
+            <m:e>
+              <m:r>
+                <m:rPr>
+                  <m:sty m:val="bi"/>
+                </m:rPr>
+                <w:rPr>
+                  <w:rFonts w:ascii="Times New Roman" w:eastAsia="Times New Roman" w:hAnsi="Times New Roman" w:cs="Times New Roman"/>
+                  <w:color w:val="1F1F1F"/>
+                  <w:sz w:val="20"/>
+                  <w:szCs w:val="20"/>
+                  <w:highlight w:val="white"/>
+                </w:rPr>
+                <m:t>led</m:t>
+              </m:r>
+            </m:e>
+            <m:sub>
+              <m:r>
+                <m:rPr>
+                  <m:sty m:val="bi"/>
+                </m:rPr>
+                <w:rPr>
+                  <w:rFonts w:ascii="Times New Roman" w:eastAsia="Times New Roman" w:hAnsi="Times New Roman" w:cs="Times New Roman"/>
+                  <w:color w:val="1F1F1F"/>
+                  <w:sz w:val="20"/>
+                  <w:szCs w:val="20"/>
+                  <w:highlight w:val="white"/>
+                </w:rPr>
+                <m:t>i</m:t>
+              </m:r>
+            </m:sub>
+          </m:sSub>
+          <m:r>
+            <m:rPr>
+              <m:sty m:val="bi"/>
+            </m:rPr>
+            <w:rPr>
+              <w:rFonts w:ascii="Times New Roman" w:eastAsia="Times New Roman" w:hAnsi="Times New Roman" w:cs="Times New Roman"/>
+              <w:color w:val="1F1F1F"/>
+              <w:sz w:val="20"/>
+              <w:szCs w:val="20"/>
+              <w:highlight w:val="white"/>
+            </w:rPr>
+            <m:t>+</m:t>
+          </m:r>
+          <m:sSub>
+            <m:sSubPr>
+              <m:ctrlPr>
+                <w:rPr>
+                  <w:rFonts w:ascii="Times New Roman" w:eastAsia="Times New Roman" w:hAnsi="Times New Roman" w:cs="Times New Roman"/>
+                  <w:b/>
+                  <w:color w:val="1F1F1F"/>
+                  <w:sz w:val="20"/>
+                  <w:szCs w:val="20"/>
+                  <w:highlight w:val="white"/>
+                </w:rPr>
+              </m:ctrlPr>
+            </m:sSubPr>
+            <m:e>
+              <m:r>
+                <m:rPr>
+                  <m:sty m:val="bi"/>
+                </m:rPr>
+                <w:rPr>
+                  <w:rFonts w:ascii="Times New Roman" w:eastAsia="Times New Roman" w:hAnsi="Times New Roman" w:cs="Times New Roman"/>
+                  <w:color w:val="1F1F1F"/>
+                  <w:sz w:val="20"/>
+                  <w:szCs w:val="20"/>
+                  <w:highlight w:val="white"/>
+                </w:rPr>
+                <m:t>μ</m:t>
+              </m:r>
+            </m:e>
+            <m:sub>
+              <m:r>
+                <m:rPr>
+                  <m:sty m:val="bi"/>
+                </m:rPr>
+                <w:rPr>
+                  <w:rFonts w:ascii="Times New Roman" w:eastAsia="Times New Roman" w:hAnsi="Times New Roman" w:cs="Times New Roman"/>
+                  <w:color w:val="1F1F1F"/>
+                  <w:sz w:val="20"/>
+                  <w:szCs w:val="20"/>
+                  <w:highlight w:val="white"/>
+                </w:rPr>
+                <m:t>i</m:t>
+              </m:r>
+            </m:sub>
+          </m:sSub>
+        </m:oMath>
+      </m:oMathPara>
+    </w:p>
     <w:p/>
+    <w:tbl>
+      <w:tblPr>
+        <w:tblpPr w:leftFromText="180" w:rightFromText="180" w:topFromText="180" w:bottomFromText="180" w:vertAnchor="text"/>
+        <w:tblW w:w="8625" w:type="dxa"/>
+        <w:tblLayout w:type="fixed"/>
+        <w:tblLook w:val="0600" w:firstRow="0" w:lastRow="0" w:firstColumn="0" w:lastColumn="0" w:noHBand="1" w:noVBand="1"/>
+      </w:tblPr>
+      <w:tblGrid>
+        <w:gridCol w:w="2700"/>
+        <w:gridCol w:w="1965"/>
+        <w:gridCol w:w="1845"/>
+        <w:gridCol w:w="2115"/>
+      </w:tblGrid>
+      <w:tr>
+        <w:tc>
+          <w:tcPr>
+            <w:tcW w:w="2700" w:type="dxa"/>
+            <w:shd w:val="clear" w:color="auto" w:fill="8E7CC3"/>
+            <w:tcMar>
+              <w:top w:w="53" w:type="dxa"/>
+              <w:left w:w="53" w:type="dxa"/>
+              <w:bottom w:w="53" w:type="dxa"/>
+              <w:right w:w="53" w:type="dxa"/>
+            </w:tcMar>
+          </w:tcPr>
+          <w:p>
+            <w:pPr>
+              <w:widowControl w:val="0"/>
+              <w:spacing w:line="240" w:lineRule="auto"/>
+              <w:jc w:val="center"/>
+              <w:rPr>
+                <w:rFonts w:ascii="Times New Roman" w:eastAsia="Times New Roman" w:hAnsi="Times New Roman" w:cs="Times New Roman"/>
+                <w:b/>
+                <w:sz w:val="24"/>
+                <w:szCs w:val="24"/>
+              </w:rPr>
+            </w:pPr>
+            <w:r>
+              <w:rPr>
+                <w:rFonts w:ascii="Times New Roman" w:eastAsia="Times New Roman" w:hAnsi="Times New Roman" w:cs="Times New Roman"/>
+                <w:b/>
+                <w:sz w:val="24"/>
+                <w:szCs w:val="24"/>
+              </w:rPr>
+              <w:t>Coefficients</w:t>
+            </w:r>
+          </w:p>
+        </w:tc>
+        <w:tc>
+          <w:tcPr>
+            <w:tcW w:w="1965" w:type="dxa"/>
+            <w:shd w:val="clear" w:color="auto" w:fill="8E7CC3"/>
+            <w:tcMar>
+              <w:top w:w="53" w:type="dxa"/>
+              <w:left w:w="53" w:type="dxa"/>
+              <w:bottom w:w="53" w:type="dxa"/>
+              <w:right w:w="53" w:type="dxa"/>
+            </w:tcMar>
+          </w:tcPr>
+          <w:p>
+            <w:pPr>
+              <w:widowControl w:val="0"/>
+              <w:spacing w:line="240" w:lineRule="auto"/>
+              <w:jc w:val="center"/>
+              <w:rPr>
+                <w:rFonts w:ascii="Times New Roman" w:eastAsia="Times New Roman" w:hAnsi="Times New Roman" w:cs="Times New Roman"/>
+                <w:b/>
+                <w:sz w:val="24"/>
+                <w:szCs w:val="24"/>
+              </w:rPr>
+            </w:pPr>
+            <w:r>
+              <w:rPr>
+                <w:rFonts w:ascii="Times New Roman" w:eastAsia="Times New Roman" w:hAnsi="Times New Roman" w:cs="Times New Roman"/>
+                <w:b/>
+                <w:sz w:val="24"/>
+                <w:szCs w:val="24"/>
+              </w:rPr>
+              <w:t>Regression 1</w:t>
+            </w:r>
+          </w:p>
+        </w:tc>
+        <w:tc>
+          <w:tcPr>
+            <w:tcW w:w="1845" w:type="dxa"/>
+            <w:shd w:val="clear" w:color="auto" w:fill="8E7CC3"/>
+            <w:tcMar>
+              <w:top w:w="53" w:type="dxa"/>
+              <w:left w:w="53" w:type="dxa"/>
+              <w:bottom w:w="53" w:type="dxa"/>
+              <w:right w:w="53" w:type="dxa"/>
+            </w:tcMar>
+          </w:tcPr>
+          <w:p>
+            <w:pPr>
+              <w:widowControl w:val="0"/>
+              <w:spacing w:line="240" w:lineRule="auto"/>
+              <w:jc w:val="center"/>
+              <w:rPr>
+                <w:rFonts w:ascii="Times New Roman" w:eastAsia="Times New Roman" w:hAnsi="Times New Roman" w:cs="Times New Roman"/>
+                <w:b/>
+                <w:sz w:val="24"/>
+                <w:szCs w:val="24"/>
+              </w:rPr>
+            </w:pPr>
+            <w:r>
+              <w:rPr>
+                <w:rFonts w:ascii="Times New Roman" w:eastAsia="Times New Roman" w:hAnsi="Times New Roman" w:cs="Times New Roman"/>
+                <w:b/>
+                <w:sz w:val="24"/>
+                <w:szCs w:val="24"/>
+              </w:rPr>
+              <w:t>Regression 2</w:t>
+            </w:r>
+          </w:p>
+        </w:tc>
+        <w:tc>
+          <w:tcPr>
+            <w:tcW w:w="2115" w:type="dxa"/>
+            <w:shd w:val="clear" w:color="auto" w:fill="8E7CC3"/>
+            <w:tcMar>
+              <w:top w:w="53" w:type="dxa"/>
+              <w:left w:w="53" w:type="dxa"/>
+              <w:bottom w:w="53" w:type="dxa"/>
+              <w:right w:w="53" w:type="dxa"/>
+            </w:tcMar>
+          </w:tcPr>
+          <w:p>
+            <w:pPr>
+              <w:widowControl w:val="0"/>
+              <w:spacing w:line="240" w:lineRule="auto"/>
+              <w:jc w:val="center"/>
+              <w:rPr>
+                <w:rFonts w:ascii="Times New Roman" w:eastAsia="Times New Roman" w:hAnsi="Times New Roman" w:cs="Times New Roman"/>
+                <w:b/>
+                <w:sz w:val="24"/>
+                <w:szCs w:val="24"/>
+              </w:rPr>
+            </w:pPr>
+            <w:r>
+              <w:rPr>
+                <w:rFonts w:ascii="Times New Roman" w:eastAsia="Times New Roman" w:hAnsi="Times New Roman" w:cs="Times New Roman"/>
+                <w:b/>
+                <w:sz w:val="24"/>
+                <w:szCs w:val="24"/>
+              </w:rPr>
+              <w:t>Regression 3</w:t>
+            </w:r>
+          </w:p>
+        </w:tc>
+      </w:tr>
+      <w:tr>
+        <w:trPr>
+          <w:trHeight w:val="643"/>
+        </w:trPr>
+        <w:tc>
+          <w:tcPr>
+            <w:tcW w:w="2700" w:type="dxa"/>
+            <w:shd w:val="clear" w:color="auto" w:fill="8E7CC3"/>
+            <w:tcMar>
+              <w:top w:w="53" w:type="dxa"/>
+              <w:left w:w="53" w:type="dxa"/>
+              <w:bottom w:w="53" w:type="dxa"/>
+              <w:right w:w="53" w:type="dxa"/>
+            </w:tcMar>
+          </w:tcPr>
+          <w:p>
+            <w:pPr>
+              <w:widowControl w:val="0"/>
+              <w:spacing w:line="240" w:lineRule="auto"/>
+              <w:jc w:val="center"/>
+              <w:rPr>
+                <w:rFonts w:ascii="Times New Roman" w:eastAsia="Times New Roman" w:hAnsi="Times New Roman" w:cs="Times New Roman"/>
+                <w:sz w:val="24"/>
+                <w:szCs w:val="24"/>
+              </w:rPr>
+            </w:pPr>
+            <m:oMath>
+              <m:sSub>
+                <m:sSubPr>
+                  <m:ctrlPr>
+                    <w:rPr>
+                      <w:rFonts w:ascii="Cambria Math" w:eastAsia="Times New Roman" w:hAnsi="Cambria Math" w:cs="Times New Roman"/>
+                      <w:sz w:val="24"/>
+                      <w:szCs w:val="24"/>
+                    </w:rPr>
+                  </m:ctrlPr>
+                </m:sSubPr>
+                <m:e>
+                  <m:r>
+                    <w:rPr>
+                      <w:rFonts w:ascii="Cambria Math" w:eastAsia="Times New Roman" w:hAnsi="Cambria Math" w:cs="Times New Roman"/>
+                      <w:sz w:val="24"/>
+                      <w:szCs w:val="24"/>
+                    </w:rPr>
+                    <m:t>β</m:t>
+                  </m:r>
+                </m:e>
+                <m:sub>
+                  <m:r>
+                    <m:rPr>
+                      <m:sty m:val="p"/>
+                    </m:rPr>
+                    <w:rPr>
+                      <w:rFonts w:ascii="Cambria Math" w:eastAsia="Times New Roman" w:hAnsi="Cambria Math" w:cs="Times New Roman"/>
+                      <w:sz w:val="24"/>
+                      <w:szCs w:val="24"/>
+                    </w:rPr>
+                    <m:t>3</m:t>
+                  </m:r>
+                </m:sub>
+              </m:sSub>
+            </m:oMath>
+            <w:r>
+              <w:rPr>
+                <w:rFonts w:ascii="Times New Roman" w:eastAsia="Times New Roman" w:hAnsi="Times New Roman" w:cs="Times New Roman"/>
+                <w:sz w:val="24"/>
+                <w:szCs w:val="24"/>
+              </w:rPr>
+              <w:t xml:space="preserve"> (Coefficient of Years Schooled Cubed)</w:t>
+            </w:r>
+          </w:p>
+        </w:tc>
+        <w:tc>
+          <w:tcPr>
+            <w:tcW w:w="1965" w:type="dxa"/>
+            <w:shd w:val="clear" w:color="auto" w:fill="B4A7D6"/>
+            <w:tcMar>
+              <w:top w:w="53" w:type="dxa"/>
+              <w:left w:w="53" w:type="dxa"/>
+              <w:bottom w:w="53" w:type="dxa"/>
+              <w:right w:w="53" w:type="dxa"/>
+            </w:tcMar>
+          </w:tcPr>
+          <w:p>
+            <w:pPr>
+              <w:widowControl w:val="0"/>
+              <w:spacing w:line="240" w:lineRule="auto"/>
+              <w:jc w:val="center"/>
+              <w:rPr>
+                <w:rFonts w:ascii="Times New Roman" w:eastAsia="Times New Roman" w:hAnsi="Times New Roman" w:cs="Times New Roman"/>
+                <w:sz w:val="24"/>
+                <w:szCs w:val="24"/>
+              </w:rPr>
+            </w:pPr>
+            <w:r>
+              <w:rPr>
+                <w:rFonts w:ascii="Times New Roman" w:eastAsia="Times New Roman" w:hAnsi="Times New Roman" w:cs="Times New Roman"/>
+                <w:sz w:val="24"/>
+                <w:szCs w:val="24"/>
+              </w:rPr>
+              <w:t>-0.010</w:t>
+            </w:r>
+          </w:p>
+          <w:p>
+            <w:pPr>
+              <w:widowControl w:val="0"/>
+              <w:spacing w:line="240" w:lineRule="auto"/>
+              <w:jc w:val="center"/>
+              <w:rPr>
+                <w:rFonts w:ascii="Times New Roman" w:eastAsia="Times New Roman" w:hAnsi="Times New Roman" w:cs="Times New Roman"/>
+                <w:sz w:val="24"/>
+                <w:szCs w:val="24"/>
+              </w:rPr>
+            </w:pPr>
+            <w:r>
+              <w:rPr>
+                <w:rFonts w:ascii="Times New Roman" w:eastAsia="Times New Roman" w:hAnsi="Times New Roman" w:cs="Times New Roman"/>
+                <w:sz w:val="24"/>
+                <w:szCs w:val="24"/>
+              </w:rPr>
+              <w:t>(0.017)</w:t>
+            </w:r>
+          </w:p>
+        </w:tc>
+        <w:tc>
+          <w:tcPr>
+            <w:tcW w:w="1845" w:type="dxa"/>
+            <w:shd w:val="clear" w:color="auto" w:fill="B4A7D6"/>
+            <w:tcMar>
+              <w:top w:w="53" w:type="dxa"/>
+              <w:left w:w="53" w:type="dxa"/>
+              <w:bottom w:w="53" w:type="dxa"/>
+              <w:right w:w="53" w:type="dxa"/>
+            </w:tcMar>
+          </w:tcPr>
+          <w:p>
+            <w:pPr>
+              <w:widowControl w:val="0"/>
+              <w:spacing w:line="240" w:lineRule="auto"/>
+              <w:jc w:val="center"/>
+              <w:rPr>
+                <w:rFonts w:ascii="Times New Roman" w:eastAsia="Times New Roman" w:hAnsi="Times New Roman" w:cs="Times New Roman"/>
+                <w:sz w:val="24"/>
+                <w:szCs w:val="24"/>
+              </w:rPr>
+            </w:pPr>
+            <w:r>
+              <w:rPr>
+                <w:rFonts w:ascii="Times New Roman" w:eastAsia="Times New Roman" w:hAnsi="Times New Roman" w:cs="Times New Roman"/>
+                <w:sz w:val="24"/>
+                <w:szCs w:val="24"/>
+              </w:rPr>
+              <w:t>N/A</w:t>
+            </w:r>
+          </w:p>
+        </w:tc>
+        <w:tc>
+          <w:tcPr>
+            <w:tcW w:w="2115" w:type="dxa"/>
+            <w:shd w:val="clear" w:color="auto" w:fill="B4A7D6"/>
+            <w:tcMar>
+              <w:top w:w="53" w:type="dxa"/>
+              <w:left w:w="53" w:type="dxa"/>
+              <w:bottom w:w="53" w:type="dxa"/>
+              <w:right w:w="53" w:type="dxa"/>
+            </w:tcMar>
+          </w:tcPr>
+          <w:p>
+            <w:pPr>
+              <w:widowControl w:val="0"/>
+              <w:spacing w:line="240" w:lineRule="auto"/>
+              <w:jc w:val="center"/>
+              <w:rPr>
+                <w:rFonts w:ascii="Times New Roman" w:eastAsia="Times New Roman" w:hAnsi="Times New Roman" w:cs="Times New Roman"/>
+                <w:sz w:val="24"/>
+                <w:szCs w:val="24"/>
+              </w:rPr>
+            </w:pPr>
+            <w:r>
+              <w:rPr>
+                <w:rFonts w:ascii="Times New Roman" w:eastAsia="Times New Roman" w:hAnsi="Times New Roman" w:cs="Times New Roman"/>
+                <w:sz w:val="24"/>
+                <w:szCs w:val="24"/>
+              </w:rPr>
+              <w:t>N/A</w:t>
+            </w:r>
+          </w:p>
+        </w:tc>
+      </w:tr>
+      <w:tr>
+        <w:trPr>
+          <w:trHeight w:val="706"/>
+        </w:trPr>
+        <w:tc>
+          <w:tcPr>
+            <w:tcW w:w="2700" w:type="dxa"/>
+            <w:shd w:val="clear" w:color="auto" w:fill="8E7CC3"/>
+            <w:tcMar>
+              <w:top w:w="53" w:type="dxa"/>
+              <w:left w:w="53" w:type="dxa"/>
+              <w:bottom w:w="53" w:type="dxa"/>
+              <w:right w:w="53" w:type="dxa"/>
+            </w:tcMar>
+          </w:tcPr>
+          <w:p>
+            <w:pPr>
+              <w:widowControl w:val="0"/>
+              <w:spacing w:line="240" w:lineRule="auto"/>
+              <w:jc w:val="center"/>
+              <w:rPr>
+                <w:rFonts w:ascii="Times New Roman" w:eastAsia="Times New Roman" w:hAnsi="Times New Roman" w:cs="Times New Roman"/>
+                <w:sz w:val="24"/>
+                <w:szCs w:val="24"/>
+              </w:rPr>
+            </w:pPr>
+            <m:oMath>
+              <m:sSub>
+                <m:sSubPr>
+                  <m:ctrlPr>
+                    <w:rPr>
+                      <w:rFonts w:ascii="Cambria Math" w:eastAsia="Times New Roman" w:hAnsi="Cambria Math" w:cs="Times New Roman"/>
+                      <w:sz w:val="24"/>
+                      <w:szCs w:val="24"/>
+                    </w:rPr>
+                  </m:ctrlPr>
+                </m:sSubPr>
+                <m:e>
+                  <m:r>
+                    <w:rPr>
+                      <w:rFonts w:ascii="Cambria Math" w:eastAsia="Times New Roman" w:hAnsi="Cambria Math" w:cs="Times New Roman"/>
+                      <w:sz w:val="24"/>
+                      <w:szCs w:val="24"/>
+                    </w:rPr>
+                    <m:t>β</m:t>
+                  </m:r>
+                </m:e>
+                <m:sub>
+                  <m:r>
+                    <m:rPr>
+                      <m:sty m:val="p"/>
+                    </m:rPr>
+                    <w:rPr>
+                      <w:rFonts w:ascii="Cambria Math" w:eastAsia="Times New Roman" w:hAnsi="Cambria Math" w:cs="Times New Roman"/>
+                      <w:sz w:val="24"/>
+                      <w:szCs w:val="24"/>
+                    </w:rPr>
+                    <m:t>2</m:t>
+                  </m:r>
+                </m:sub>
+              </m:sSub>
+            </m:oMath>
+            <w:r>
+              <w:rPr>
+                <w:rFonts w:ascii="Times New Roman" w:eastAsia="Times New Roman" w:hAnsi="Times New Roman" w:cs="Times New Roman"/>
+                <w:sz w:val="24"/>
+                <w:szCs w:val="24"/>
+              </w:rPr>
+              <w:t xml:space="preserve"> (Coefficient of </w:t>
+            </w:r>
+            <w:r>
+              <w:rPr>
+                <w:rFonts w:ascii="Times New Roman" w:eastAsia="Times New Roman" w:hAnsi="Times New Roman" w:cs="Times New Roman"/>
+                <w:sz w:val="24"/>
+                <w:szCs w:val="24"/>
+              </w:rPr>
+              <w:t>Years Schooled</w:t>
+            </w:r>
+            <w:r>
+              <w:rPr>
+                <w:rFonts w:ascii="Times New Roman" w:eastAsia="Times New Roman" w:hAnsi="Times New Roman" w:cs="Times New Roman"/>
+                <w:sz w:val="24"/>
+                <w:szCs w:val="24"/>
+              </w:rPr>
+              <w:t xml:space="preserve"> Squared)</w:t>
+            </w:r>
+          </w:p>
+        </w:tc>
+        <w:tc>
+          <w:tcPr>
+            <w:tcW w:w="1965" w:type="dxa"/>
+            <w:shd w:val="clear" w:color="auto" w:fill="B4A7D6"/>
+            <w:tcMar>
+              <w:top w:w="53" w:type="dxa"/>
+              <w:left w:w="53" w:type="dxa"/>
+              <w:bottom w:w="53" w:type="dxa"/>
+              <w:right w:w="53" w:type="dxa"/>
+            </w:tcMar>
+          </w:tcPr>
+          <w:p>
+            <w:pPr>
+              <w:widowControl w:val="0"/>
+              <w:spacing w:line="240" w:lineRule="auto"/>
+              <w:jc w:val="center"/>
+              <w:rPr>
+                <w:rFonts w:ascii="Times New Roman" w:eastAsia="Times New Roman" w:hAnsi="Times New Roman" w:cs="Times New Roman"/>
+                <w:sz w:val="24"/>
+                <w:szCs w:val="24"/>
+              </w:rPr>
+            </w:pPr>
+            <w:r>
+              <w:rPr>
+                <w:rFonts w:ascii="Times New Roman" w:eastAsia="Times New Roman" w:hAnsi="Times New Roman" w:cs="Times New Roman"/>
+                <w:sz w:val="24"/>
+                <w:szCs w:val="24"/>
+              </w:rPr>
+              <w:t>0.549</w:t>
+            </w:r>
+          </w:p>
+          <w:p>
+            <w:pPr>
+              <w:widowControl w:val="0"/>
+              <w:spacing w:line="240" w:lineRule="auto"/>
+              <w:jc w:val="center"/>
+              <w:rPr>
+                <w:rFonts w:ascii="Times New Roman" w:eastAsia="Times New Roman" w:hAnsi="Times New Roman" w:cs="Times New Roman"/>
+                <w:sz w:val="24"/>
+                <w:szCs w:val="24"/>
+              </w:rPr>
+            </w:pPr>
+            <w:r>
+              <w:rPr>
+                <w:rFonts w:ascii="Times New Roman" w:eastAsia="Times New Roman" w:hAnsi="Times New Roman" w:cs="Times New Roman"/>
+                <w:sz w:val="24"/>
+                <w:szCs w:val="24"/>
+              </w:rPr>
+              <w:t>(0.545)</w:t>
+            </w:r>
+          </w:p>
+        </w:tc>
+        <w:tc>
+          <w:tcPr>
+            <w:tcW w:w="1845" w:type="dxa"/>
+            <w:shd w:val="clear" w:color="auto" w:fill="B4A7D6"/>
+            <w:tcMar>
+              <w:top w:w="53" w:type="dxa"/>
+              <w:left w:w="53" w:type="dxa"/>
+              <w:bottom w:w="53" w:type="dxa"/>
+              <w:right w:w="53" w:type="dxa"/>
+            </w:tcMar>
+          </w:tcPr>
+          <w:p>
+            <w:pPr>
+              <w:widowControl w:val="0"/>
+              <w:spacing w:line="240" w:lineRule="auto"/>
+              <w:jc w:val="center"/>
+              <w:rPr>
+                <w:rFonts w:ascii="Times New Roman" w:eastAsia="Times New Roman" w:hAnsi="Times New Roman" w:cs="Times New Roman"/>
+                <w:sz w:val="24"/>
+                <w:szCs w:val="24"/>
+              </w:rPr>
+            </w:pPr>
+            <w:r>
+              <w:rPr>
+                <w:rFonts w:ascii="Times New Roman" w:eastAsia="Times New Roman" w:hAnsi="Times New Roman" w:cs="Times New Roman"/>
+                <w:sz w:val="24"/>
+                <w:szCs w:val="24"/>
+              </w:rPr>
+              <w:t>0.232***</w:t>
+            </w:r>
+          </w:p>
+          <w:p>
+            <w:pPr>
+              <w:widowControl w:val="0"/>
+              <w:spacing w:line="240" w:lineRule="auto"/>
+              <w:jc w:val="center"/>
+              <w:rPr>
+                <w:rFonts w:ascii="Times New Roman" w:eastAsia="Times New Roman" w:hAnsi="Times New Roman" w:cs="Times New Roman"/>
+                <w:sz w:val="24"/>
+                <w:szCs w:val="24"/>
+              </w:rPr>
+            </w:pPr>
+            <w:r>
+              <w:rPr>
+                <w:rFonts w:ascii="Times New Roman" w:eastAsia="Times New Roman" w:hAnsi="Times New Roman" w:cs="Times New Roman"/>
+                <w:sz w:val="24"/>
+                <w:szCs w:val="24"/>
+              </w:rPr>
+              <w:t>(0.052)</w:t>
+            </w:r>
+          </w:p>
+        </w:tc>
+        <w:tc>
+          <w:tcPr>
+            <w:tcW w:w="2115" w:type="dxa"/>
+            <w:shd w:val="clear" w:color="auto" w:fill="B4A7D6"/>
+            <w:tcMar>
+              <w:top w:w="53" w:type="dxa"/>
+              <w:left w:w="53" w:type="dxa"/>
+              <w:bottom w:w="53" w:type="dxa"/>
+              <w:right w:w="53" w:type="dxa"/>
+            </w:tcMar>
+          </w:tcPr>
+          <w:p>
+            <w:pPr>
+              <w:widowControl w:val="0"/>
+              <w:spacing w:line="240" w:lineRule="auto"/>
+              <w:jc w:val="center"/>
+              <w:rPr>
+                <w:rFonts w:ascii="Times New Roman" w:eastAsia="Times New Roman" w:hAnsi="Times New Roman" w:cs="Times New Roman"/>
+                <w:sz w:val="24"/>
+                <w:szCs w:val="24"/>
+              </w:rPr>
+            </w:pPr>
+            <w:r>
+              <w:rPr>
+                <w:rFonts w:ascii="Times New Roman" w:eastAsia="Times New Roman" w:hAnsi="Times New Roman" w:cs="Times New Roman"/>
+                <w:sz w:val="24"/>
+                <w:szCs w:val="24"/>
+              </w:rPr>
+              <w:t>N/A</w:t>
+            </w:r>
+          </w:p>
+        </w:tc>
+      </w:tr>
+      <w:tr>
+        <w:trPr>
+          <w:trHeight w:val="706"/>
+        </w:trPr>
+        <w:tc>
+          <w:tcPr>
+            <w:tcW w:w="2700" w:type="dxa"/>
+            <w:shd w:val="clear" w:color="auto" w:fill="8E7CC3"/>
+            <w:tcMar>
+              <w:top w:w="53" w:type="dxa"/>
+              <w:left w:w="53" w:type="dxa"/>
+              <w:bottom w:w="53" w:type="dxa"/>
+              <w:right w:w="53" w:type="dxa"/>
+            </w:tcMar>
+          </w:tcPr>
+          <w:p>
+            <w:pPr>
+              <w:widowControl w:val="0"/>
+              <w:spacing w:line="240" w:lineRule="auto"/>
+              <w:jc w:val="center"/>
+              <w:rPr>
+                <w:rFonts w:ascii="Times New Roman" w:eastAsia="Times New Roman" w:hAnsi="Times New Roman" w:cs="Times New Roman"/>
+                <w:sz w:val="24"/>
+                <w:szCs w:val="24"/>
+              </w:rPr>
+            </w:pPr>
+            <m:oMath>
+              <m:sSub>
+                <m:sSubPr>
+                  <m:ctrlPr>
+                    <w:rPr>
+                      <w:rFonts w:ascii="Cambria Math" w:eastAsia="Times New Roman" w:hAnsi="Cambria Math" w:cs="Times New Roman"/>
+                      <w:sz w:val="24"/>
+                      <w:szCs w:val="24"/>
+                    </w:rPr>
+                  </m:ctrlPr>
+                </m:sSubPr>
+                <m:e>
+                  <m:r>
+                    <w:rPr>
+                      <w:rFonts w:ascii="Cambria Math" w:eastAsia="Times New Roman" w:hAnsi="Cambria Math" w:cs="Times New Roman"/>
+                      <w:sz w:val="24"/>
+                      <w:szCs w:val="24"/>
+                    </w:rPr>
+                    <m:t>β</m:t>
+                  </m:r>
+                </m:e>
+                <m:sub>
+                  <m:r>
+                    <m:rPr>
+                      <m:sty m:val="p"/>
+                    </m:rPr>
+                    <w:rPr>
+                      <w:rFonts w:ascii="Cambria Math" w:eastAsia="Times New Roman" w:hAnsi="Cambria Math" w:cs="Times New Roman"/>
+                      <w:sz w:val="24"/>
+                      <w:szCs w:val="24"/>
+                    </w:rPr>
+                    <m:t>1</m:t>
+                  </m:r>
+                </m:sub>
+              </m:sSub>
+            </m:oMath>
+            <w:r>
+              <w:rPr>
+                <w:rFonts w:ascii="Times New Roman" w:eastAsia="Times New Roman" w:hAnsi="Times New Roman" w:cs="Times New Roman"/>
+                <w:sz w:val="24"/>
+                <w:szCs w:val="24"/>
+              </w:rPr>
+              <w:t xml:space="preserve">(Coefficient of </w:t>
+            </w:r>
+            <w:r>
+              <w:rPr>
+                <w:rFonts w:ascii="Times New Roman" w:eastAsia="Times New Roman" w:hAnsi="Times New Roman" w:cs="Times New Roman"/>
+                <w:sz w:val="24"/>
+                <w:szCs w:val="24"/>
+              </w:rPr>
+              <w:t>Years Schooled</w:t>
+            </w:r>
+            <w:r>
+              <w:rPr>
+                <w:rFonts w:ascii="Times New Roman" w:eastAsia="Times New Roman" w:hAnsi="Times New Roman" w:cs="Times New Roman"/>
+                <w:sz w:val="24"/>
+                <w:szCs w:val="24"/>
+              </w:rPr>
+              <w:t>)</w:t>
+            </w:r>
+          </w:p>
+        </w:tc>
+        <w:tc>
+          <w:tcPr>
+            <w:tcW w:w="1965" w:type="dxa"/>
+            <w:shd w:val="clear" w:color="auto" w:fill="B4A7D6"/>
+            <w:tcMar>
+              <w:top w:w="53" w:type="dxa"/>
+              <w:left w:w="53" w:type="dxa"/>
+              <w:bottom w:w="53" w:type="dxa"/>
+              <w:right w:w="53" w:type="dxa"/>
+            </w:tcMar>
+          </w:tcPr>
+          <w:p>
+            <w:pPr>
+              <w:widowControl w:val="0"/>
+              <w:spacing w:line="240" w:lineRule="auto"/>
+              <w:jc w:val="center"/>
+              <w:rPr>
+                <w:rFonts w:ascii="Times New Roman" w:eastAsia="Times New Roman" w:hAnsi="Times New Roman" w:cs="Times New Roman"/>
+                <w:sz w:val="24"/>
+                <w:szCs w:val="24"/>
+              </w:rPr>
+            </w:pPr>
+            <w:r>
+              <w:rPr>
+                <w:rFonts w:ascii="Times New Roman" w:eastAsia="Times New Roman" w:hAnsi="Times New Roman" w:cs="Times New Roman"/>
+                <w:sz w:val="24"/>
+                <w:szCs w:val="24"/>
+              </w:rPr>
+              <w:t>-5.853</w:t>
+            </w:r>
+          </w:p>
+          <w:p>
+            <w:pPr>
+              <w:widowControl w:val="0"/>
+              <w:spacing w:line="240" w:lineRule="auto"/>
+              <w:jc w:val="center"/>
+              <w:rPr>
+                <w:rFonts w:ascii="Times New Roman" w:eastAsia="Times New Roman" w:hAnsi="Times New Roman" w:cs="Times New Roman"/>
+                <w:sz w:val="24"/>
+                <w:szCs w:val="24"/>
+              </w:rPr>
+            </w:pPr>
+            <w:r>
+              <w:rPr>
+                <w:rFonts w:ascii="Times New Roman" w:eastAsia="Times New Roman" w:hAnsi="Times New Roman" w:cs="Times New Roman"/>
+                <w:sz w:val="24"/>
+                <w:szCs w:val="24"/>
+              </w:rPr>
+              <w:t>(5.529)</w:t>
+            </w:r>
+          </w:p>
+        </w:tc>
+        <w:tc>
+          <w:tcPr>
+            <w:tcW w:w="1845" w:type="dxa"/>
+            <w:shd w:val="clear" w:color="auto" w:fill="B4A7D6"/>
+            <w:tcMar>
+              <w:top w:w="53" w:type="dxa"/>
+              <w:left w:w="53" w:type="dxa"/>
+              <w:bottom w:w="53" w:type="dxa"/>
+              <w:right w:w="53" w:type="dxa"/>
+            </w:tcMar>
+          </w:tcPr>
+          <w:p>
+            <w:pPr>
+              <w:widowControl w:val="0"/>
+              <w:spacing w:line="240" w:lineRule="auto"/>
+              <w:jc w:val="center"/>
+              <w:rPr>
+                <w:rFonts w:ascii="Times New Roman" w:eastAsia="Times New Roman" w:hAnsi="Times New Roman" w:cs="Times New Roman"/>
+                <w:sz w:val="24"/>
+                <w:szCs w:val="24"/>
+              </w:rPr>
+            </w:pPr>
+            <w:r>
+              <w:rPr>
+                <w:rFonts w:ascii="Times New Roman" w:eastAsia="Times New Roman" w:hAnsi="Times New Roman" w:cs="Times New Roman"/>
+                <w:sz w:val="24"/>
+                <w:szCs w:val="24"/>
+              </w:rPr>
+              <w:t>-2.613**</w:t>
+            </w:r>
+          </w:p>
+          <w:p>
+            <w:pPr>
+              <w:widowControl w:val="0"/>
+              <w:spacing w:line="240" w:lineRule="auto"/>
+              <w:jc w:val="center"/>
+              <w:rPr>
+                <w:rFonts w:ascii="Times New Roman" w:eastAsia="Times New Roman" w:hAnsi="Times New Roman" w:cs="Times New Roman"/>
+                <w:sz w:val="24"/>
+                <w:szCs w:val="24"/>
+              </w:rPr>
+            </w:pPr>
+            <w:r>
+              <w:rPr>
+                <w:rFonts w:ascii="Times New Roman" w:eastAsia="Times New Roman" w:hAnsi="Times New Roman" w:cs="Times New Roman"/>
+                <w:sz w:val="24"/>
+                <w:szCs w:val="24"/>
+              </w:rPr>
+              <w:t>(1.090)</w:t>
+            </w:r>
+          </w:p>
+        </w:tc>
+        <w:tc>
+          <w:tcPr>
+            <w:tcW w:w="2115" w:type="dxa"/>
+            <w:shd w:val="clear" w:color="auto" w:fill="B4A7D6"/>
+            <w:tcMar>
+              <w:top w:w="53" w:type="dxa"/>
+              <w:left w:w="53" w:type="dxa"/>
+              <w:bottom w:w="53" w:type="dxa"/>
+              <w:right w:w="53" w:type="dxa"/>
+            </w:tcMar>
+          </w:tcPr>
+          <w:p>
+            <w:pPr>
+              <w:widowControl w:val="0"/>
+              <w:spacing w:line="240" w:lineRule="auto"/>
+              <w:jc w:val="center"/>
+              <w:rPr>
+                <w:rFonts w:ascii="Times New Roman" w:eastAsia="Times New Roman" w:hAnsi="Times New Roman" w:cs="Times New Roman"/>
+                <w:sz w:val="24"/>
+                <w:szCs w:val="24"/>
+              </w:rPr>
+            </w:pPr>
+            <w:r>
+              <w:rPr>
+                <w:rFonts w:ascii="Times New Roman" w:eastAsia="Times New Roman" w:hAnsi="Times New Roman" w:cs="Times New Roman"/>
+                <w:sz w:val="24"/>
+                <w:szCs w:val="24"/>
+              </w:rPr>
+              <w:t>2.406***</w:t>
+            </w:r>
+          </w:p>
+          <w:p>
+            <w:pPr>
+              <w:widowControl w:val="0"/>
+              <w:spacing w:line="240" w:lineRule="auto"/>
+              <w:jc w:val="center"/>
+              <w:rPr>
+                <w:rFonts w:ascii="Times New Roman" w:eastAsia="Times New Roman" w:hAnsi="Times New Roman" w:cs="Times New Roman"/>
+                <w:sz w:val="24"/>
+                <w:szCs w:val="24"/>
+              </w:rPr>
+            </w:pPr>
+            <w:r>
+              <w:rPr>
+                <w:rFonts w:ascii="Times New Roman" w:eastAsia="Times New Roman" w:hAnsi="Times New Roman" w:cs="Times New Roman"/>
+                <w:sz w:val="24"/>
+                <w:szCs w:val="24"/>
+              </w:rPr>
+              <w:t>(0.166)</w:t>
+            </w:r>
+          </w:p>
+        </w:tc>
+      </w:tr>
+      <w:tr>
+        <w:tc>
+          <w:tcPr>
+            <w:tcW w:w="2700" w:type="dxa"/>
+            <w:shd w:val="clear" w:color="auto" w:fill="8E7CC3"/>
+            <w:tcMar>
+              <w:top w:w="53" w:type="dxa"/>
+              <w:left w:w="53" w:type="dxa"/>
+              <w:bottom w:w="53" w:type="dxa"/>
+              <w:right w:w="53" w:type="dxa"/>
+            </w:tcMar>
+          </w:tcPr>
+          <w:p>
+            <w:pPr>
+              <w:widowControl w:val="0"/>
+              <w:spacing w:line="240" w:lineRule="auto"/>
+              <w:jc w:val="center"/>
+              <w:rPr>
+                <w:rFonts w:ascii="Times New Roman" w:eastAsia="Times New Roman" w:hAnsi="Times New Roman" w:cs="Times New Roman"/>
+                <w:sz w:val="24"/>
+                <w:szCs w:val="24"/>
+              </w:rPr>
+            </w:pPr>
+            <m:oMath>
+              <m:sSub>
+                <m:sSubPr>
+                  <m:ctrlPr>
+                    <w:rPr>
+                      <w:rFonts w:ascii="Cambria Math" w:eastAsia="Times New Roman" w:hAnsi="Cambria Math" w:cs="Times New Roman"/>
+                      <w:sz w:val="24"/>
+                      <w:szCs w:val="24"/>
+                    </w:rPr>
+                  </m:ctrlPr>
+                </m:sSubPr>
+                <m:e>
+                  <m:r>
+                    <w:rPr>
+                      <w:rFonts w:ascii="Cambria Math" w:eastAsia="Times New Roman" w:hAnsi="Cambria Math" w:cs="Times New Roman"/>
+                      <w:sz w:val="24"/>
+                      <w:szCs w:val="24"/>
+                    </w:rPr>
+                    <m:t>β</m:t>
+                  </m:r>
+                </m:e>
+                <m:sub>
+                  <m:r>
+                    <m:rPr>
+                      <m:sty m:val="p"/>
+                    </m:rPr>
+                    <w:rPr>
+                      <w:rFonts w:ascii="Cambria Math" w:eastAsia="Times New Roman" w:hAnsi="Cambria Math" w:cs="Times New Roman"/>
+                      <w:sz w:val="24"/>
+                      <w:szCs w:val="24"/>
+                    </w:rPr>
+                    <m:t>0</m:t>
+                  </m:r>
+                </m:sub>
+              </m:sSub>
+            </m:oMath>
+            <w:r>
+              <w:rPr>
+                <w:rFonts w:ascii="Times New Roman" w:eastAsia="Times New Roman" w:hAnsi="Times New Roman" w:cs="Times New Roman"/>
+                <w:sz w:val="24"/>
+                <w:szCs w:val="24"/>
+              </w:rPr>
+              <w:t xml:space="preserve"> (Constant)</w:t>
+            </w:r>
+          </w:p>
+        </w:tc>
+        <w:tc>
+          <w:tcPr>
+            <w:tcW w:w="1965" w:type="dxa"/>
+            <w:shd w:val="clear" w:color="auto" w:fill="B4A7D6"/>
+            <w:tcMar>
+              <w:top w:w="53" w:type="dxa"/>
+              <w:left w:w="53" w:type="dxa"/>
+              <w:bottom w:w="53" w:type="dxa"/>
+              <w:right w:w="53" w:type="dxa"/>
+            </w:tcMar>
+          </w:tcPr>
+          <w:p>
+            <w:pPr>
+              <w:widowControl w:val="0"/>
+              <w:spacing w:line="240" w:lineRule="auto"/>
+              <w:jc w:val="center"/>
+              <w:rPr>
+                <w:rFonts w:ascii="Times New Roman" w:eastAsia="Times New Roman" w:hAnsi="Times New Roman" w:cs="Times New Roman"/>
+                <w:sz w:val="24"/>
+                <w:szCs w:val="24"/>
+              </w:rPr>
+            </w:pPr>
+            <w:r>
+              <w:rPr>
+                <w:rFonts w:ascii="Times New Roman" w:eastAsia="Times New Roman" w:hAnsi="Times New Roman" w:cs="Times New Roman"/>
+                <w:sz w:val="24"/>
+                <w:szCs w:val="24"/>
+              </w:rPr>
+              <w:t>41.313**</w:t>
+            </w:r>
+          </w:p>
+          <w:p>
+            <w:pPr>
+              <w:widowControl w:val="0"/>
+              <w:spacing w:line="240" w:lineRule="auto"/>
+              <w:jc w:val="center"/>
+              <w:rPr>
+                <w:rFonts w:ascii="Times New Roman" w:eastAsia="Times New Roman" w:hAnsi="Times New Roman" w:cs="Times New Roman"/>
+                <w:sz w:val="24"/>
+                <w:szCs w:val="24"/>
+              </w:rPr>
+            </w:pPr>
+            <w:r>
+              <w:rPr>
+                <w:rFonts w:ascii="Times New Roman" w:eastAsia="Times New Roman" w:hAnsi="Times New Roman" w:cs="Times New Roman"/>
+                <w:sz w:val="24"/>
+                <w:szCs w:val="24"/>
+              </w:rPr>
+              <w:t>(17.946)</w:t>
+            </w:r>
+          </w:p>
+        </w:tc>
+        <w:tc>
+          <w:tcPr>
+            <w:tcW w:w="1845" w:type="dxa"/>
+            <w:shd w:val="clear" w:color="auto" w:fill="B4A7D6"/>
+            <w:tcMar>
+              <w:top w:w="53" w:type="dxa"/>
+              <w:left w:w="53" w:type="dxa"/>
+              <w:bottom w:w="53" w:type="dxa"/>
+              <w:right w:w="53" w:type="dxa"/>
+            </w:tcMar>
+          </w:tcPr>
+          <w:p>
+            <w:pPr>
+              <w:widowControl w:val="0"/>
+              <w:spacing w:line="240" w:lineRule="auto"/>
+              <w:jc w:val="center"/>
+              <w:rPr>
+                <w:rFonts w:ascii="Times New Roman" w:eastAsia="Times New Roman" w:hAnsi="Times New Roman" w:cs="Times New Roman"/>
+                <w:sz w:val="24"/>
+                <w:szCs w:val="24"/>
+              </w:rPr>
+            </w:pPr>
+            <w:r>
+              <w:rPr>
+                <w:rFonts w:ascii="Times New Roman" w:eastAsia="Times New Roman" w:hAnsi="Times New Roman" w:cs="Times New Roman"/>
+                <w:sz w:val="24"/>
+                <w:szCs w:val="24"/>
+              </w:rPr>
+              <w:t>30.896***</w:t>
+            </w:r>
+          </w:p>
+          <w:p>
+            <w:pPr>
+              <w:widowControl w:val="0"/>
+              <w:spacing w:line="240" w:lineRule="auto"/>
+              <w:jc w:val="center"/>
+              <w:rPr>
+                <w:rFonts w:ascii="Times New Roman" w:eastAsia="Times New Roman" w:hAnsi="Times New Roman" w:cs="Times New Roman"/>
+                <w:sz w:val="24"/>
+                <w:szCs w:val="24"/>
+              </w:rPr>
+            </w:pPr>
+            <w:r>
+              <w:rPr>
+                <w:rFonts w:ascii="Times New Roman" w:eastAsia="Times New Roman" w:hAnsi="Times New Roman" w:cs="Times New Roman"/>
+                <w:sz w:val="24"/>
+                <w:szCs w:val="24"/>
+              </w:rPr>
+              <w:t>(5.626)</w:t>
+            </w:r>
+          </w:p>
+        </w:tc>
+        <w:tc>
+          <w:tcPr>
+            <w:tcW w:w="2115" w:type="dxa"/>
+            <w:shd w:val="clear" w:color="auto" w:fill="B4A7D6"/>
+            <w:tcMar>
+              <w:top w:w="53" w:type="dxa"/>
+              <w:left w:w="53" w:type="dxa"/>
+              <w:bottom w:w="53" w:type="dxa"/>
+              <w:right w:w="53" w:type="dxa"/>
+            </w:tcMar>
+          </w:tcPr>
+          <w:p>
+            <w:pPr>
+              <w:widowControl w:val="0"/>
+              <w:spacing w:line="240" w:lineRule="auto"/>
+              <w:jc w:val="center"/>
+              <w:rPr>
+                <w:rFonts w:ascii="Times New Roman" w:eastAsia="Times New Roman" w:hAnsi="Times New Roman" w:cs="Times New Roman"/>
+                <w:sz w:val="24"/>
+                <w:szCs w:val="24"/>
+              </w:rPr>
+            </w:pPr>
+            <w:r>
+              <w:rPr>
+                <w:rFonts w:ascii="Times New Roman" w:eastAsia="Times New Roman" w:hAnsi="Times New Roman" w:cs="Times New Roman"/>
+                <w:sz w:val="24"/>
+                <w:szCs w:val="24"/>
+              </w:rPr>
+              <w:t>4.611**</w:t>
+            </w:r>
+          </w:p>
+          <w:p>
+            <w:pPr>
+              <w:widowControl w:val="0"/>
+              <w:spacing w:line="240" w:lineRule="auto"/>
+              <w:jc w:val="center"/>
+              <w:rPr>
+                <w:rFonts w:ascii="Times New Roman" w:eastAsia="Times New Roman" w:hAnsi="Times New Roman" w:cs="Times New Roman"/>
+                <w:sz w:val="24"/>
+                <w:szCs w:val="24"/>
+              </w:rPr>
+            </w:pPr>
+            <w:r>
+              <w:rPr>
+                <w:rFonts w:ascii="Times New Roman" w:eastAsia="Times New Roman" w:hAnsi="Times New Roman" w:cs="Times New Roman"/>
+                <w:sz w:val="24"/>
+                <w:szCs w:val="24"/>
+              </w:rPr>
+              <w:t>(1.893)</w:t>
+            </w:r>
+          </w:p>
+        </w:tc>
+      </w:tr>
+      <w:tr>
+        <w:tc>
+          <w:tcPr>
+            <w:tcW w:w="2700" w:type="dxa"/>
+            <w:shd w:val="clear" w:color="auto" w:fill="8E7CC3"/>
+            <w:tcMar>
+              <w:top w:w="53" w:type="dxa"/>
+              <w:left w:w="53" w:type="dxa"/>
+              <w:bottom w:w="53" w:type="dxa"/>
+              <w:right w:w="53" w:type="dxa"/>
+            </w:tcMar>
+          </w:tcPr>
+          <w:p>
+            <w:pPr>
+              <w:widowControl w:val="0"/>
+              <w:spacing w:line="240" w:lineRule="auto"/>
+              <w:jc w:val="center"/>
+              <w:rPr>
+                <w:rFonts w:ascii="Times New Roman" w:eastAsia="Times New Roman" w:hAnsi="Times New Roman" w:cs="Times New Roman"/>
+                <w:sz w:val="24"/>
+                <w:szCs w:val="24"/>
+                <w:vertAlign w:val="superscript"/>
+              </w:rPr>
+            </w:pPr>
+            <w:r>
+              <w:rPr>
+                <w:rFonts w:ascii="Times New Roman" w:eastAsia="Times New Roman" w:hAnsi="Times New Roman" w:cs="Times New Roman"/>
+                <w:sz w:val="24"/>
+                <w:szCs w:val="24"/>
+              </w:rPr>
+              <w:t>Adjusted R</w:t>
+            </w:r>
+            <w:r>
+              <w:rPr>
+                <w:rFonts w:ascii="Times New Roman" w:eastAsia="Times New Roman" w:hAnsi="Times New Roman" w:cs="Times New Roman"/>
+                <w:sz w:val="24"/>
+                <w:szCs w:val="24"/>
+                <w:vertAlign w:val="superscript"/>
+              </w:rPr>
+              <w:t>2</w:t>
+            </w:r>
+          </w:p>
+        </w:tc>
+        <w:tc>
+          <w:tcPr>
+            <w:tcW w:w="1965" w:type="dxa"/>
+            <w:shd w:val="clear" w:color="auto" w:fill="B4A7D6"/>
+            <w:tcMar>
+              <w:top w:w="53" w:type="dxa"/>
+              <w:left w:w="53" w:type="dxa"/>
+              <w:bottom w:w="53" w:type="dxa"/>
+              <w:right w:w="53" w:type="dxa"/>
+            </w:tcMar>
+          </w:tcPr>
+          <w:p>
+            <w:pPr>
+              <w:widowControl w:val="0"/>
+              <w:spacing w:line="240" w:lineRule="auto"/>
+              <w:jc w:val="center"/>
+              <w:rPr>
+                <w:rFonts w:ascii="Times New Roman" w:eastAsia="Times New Roman" w:hAnsi="Times New Roman" w:cs="Times New Roman"/>
+                <w:sz w:val="24"/>
+                <w:szCs w:val="24"/>
+              </w:rPr>
+            </w:pPr>
+            <w:r>
+              <w:rPr>
+                <w:rFonts w:ascii="Times New Roman" w:eastAsia="Times New Roman" w:hAnsi="Times New Roman" w:cs="Times New Roman"/>
+                <w:sz w:val="24"/>
+                <w:szCs w:val="24"/>
+              </w:rPr>
+              <w:t>0.100</w:t>
+            </w:r>
+          </w:p>
+        </w:tc>
+        <w:tc>
+          <w:tcPr>
+            <w:tcW w:w="1845" w:type="dxa"/>
+            <w:shd w:val="clear" w:color="auto" w:fill="B4A7D6"/>
+            <w:tcMar>
+              <w:top w:w="53" w:type="dxa"/>
+              <w:left w:w="53" w:type="dxa"/>
+              <w:bottom w:w="53" w:type="dxa"/>
+              <w:right w:w="53" w:type="dxa"/>
+            </w:tcMar>
+          </w:tcPr>
+          <w:p>
+            <w:pPr>
+              <w:widowControl w:val="0"/>
+              <w:spacing w:line="240" w:lineRule="auto"/>
+              <w:jc w:val="center"/>
+              <w:rPr>
+                <w:rFonts w:ascii="Times New Roman" w:eastAsia="Times New Roman" w:hAnsi="Times New Roman" w:cs="Times New Roman"/>
+                <w:sz w:val="24"/>
+                <w:szCs w:val="24"/>
+              </w:rPr>
+            </w:pPr>
+            <w:r>
+              <w:rPr>
+                <w:rFonts w:ascii="Times New Roman" w:eastAsia="Times New Roman" w:hAnsi="Times New Roman" w:cs="Times New Roman"/>
+                <w:sz w:val="24"/>
+                <w:szCs w:val="24"/>
+              </w:rPr>
+              <w:t>0.100</w:t>
+            </w:r>
+          </w:p>
+        </w:tc>
+        <w:tc>
+          <w:tcPr>
+            <w:tcW w:w="2115" w:type="dxa"/>
+            <w:shd w:val="clear" w:color="auto" w:fill="B4A7D6"/>
+            <w:tcMar>
+              <w:top w:w="53" w:type="dxa"/>
+              <w:left w:w="53" w:type="dxa"/>
+              <w:bottom w:w="53" w:type="dxa"/>
+              <w:right w:w="53" w:type="dxa"/>
+            </w:tcMar>
+          </w:tcPr>
+          <w:p>
+            <w:pPr>
+              <w:widowControl w:val="0"/>
+              <w:spacing w:line="240" w:lineRule="auto"/>
+              <w:jc w:val="center"/>
+              <w:rPr>
+                <w:rFonts w:ascii="Times New Roman" w:eastAsia="Times New Roman" w:hAnsi="Times New Roman" w:cs="Times New Roman"/>
+                <w:sz w:val="24"/>
+                <w:szCs w:val="24"/>
+              </w:rPr>
+            </w:pPr>
+            <w:r>
+              <w:rPr>
+                <w:rFonts w:ascii="Times New Roman" w:eastAsia="Times New Roman" w:hAnsi="Times New Roman" w:cs="Times New Roman"/>
+                <w:sz w:val="24"/>
+                <w:szCs w:val="24"/>
+              </w:rPr>
+              <w:t>0.092</w:t>
+            </w:r>
+          </w:p>
+        </w:tc>
+      </w:tr>
+      <w:tr>
+        <w:tc>
+          <w:tcPr>
+            <w:tcW w:w="2700" w:type="dxa"/>
+            <w:shd w:val="clear" w:color="auto" w:fill="8E7CC3"/>
+            <w:tcMar>
+              <w:top w:w="53" w:type="dxa"/>
+              <w:left w:w="53" w:type="dxa"/>
+              <w:bottom w:w="53" w:type="dxa"/>
+              <w:right w:w="53" w:type="dxa"/>
+            </w:tcMar>
+          </w:tcPr>
+          <w:p>
+            <w:pPr>
+              <w:widowControl w:val="0"/>
+              <w:spacing w:line="240" w:lineRule="auto"/>
+              <w:jc w:val="center"/>
+              <w:rPr>
+                <w:rFonts w:ascii="Times New Roman" w:eastAsia="Times New Roman" w:hAnsi="Times New Roman" w:cs="Times New Roman"/>
+                <w:sz w:val="24"/>
+                <w:szCs w:val="24"/>
+              </w:rPr>
+            </w:pPr>
+            <w:r>
+              <w:rPr>
+                <w:rFonts w:ascii="Times New Roman" w:eastAsia="Times New Roman" w:hAnsi="Times New Roman" w:cs="Times New Roman"/>
+                <w:sz w:val="24"/>
+                <w:szCs w:val="24"/>
+              </w:rPr>
+              <w:t>Number of Observations</w:t>
+            </w:r>
+          </w:p>
+        </w:tc>
+        <w:tc>
+          <w:tcPr>
+            <w:tcW w:w="1965" w:type="dxa"/>
+            <w:shd w:val="clear" w:color="auto" w:fill="B4A7D6"/>
+            <w:tcMar>
+              <w:top w:w="53" w:type="dxa"/>
+              <w:left w:w="53" w:type="dxa"/>
+              <w:bottom w:w="53" w:type="dxa"/>
+              <w:right w:w="53" w:type="dxa"/>
+            </w:tcMar>
+          </w:tcPr>
+          <w:p>
+            <w:pPr>
+              <w:widowControl w:val="0"/>
+              <w:spacing w:line="240" w:lineRule="auto"/>
+              <w:jc w:val="center"/>
+              <w:rPr>
+                <w:rFonts w:ascii="Times New Roman" w:eastAsia="Times New Roman" w:hAnsi="Times New Roman" w:cs="Times New Roman"/>
+                <w:sz w:val="24"/>
+                <w:szCs w:val="24"/>
+              </w:rPr>
+            </w:pPr>
+            <w:r>
+              <w:rPr>
+                <w:rFonts w:ascii="Times New Roman" w:eastAsia="Times New Roman" w:hAnsi="Times New Roman" w:cs="Times New Roman"/>
+                <w:sz w:val="24"/>
+                <w:szCs w:val="24"/>
+              </w:rPr>
+              <w:t>2,056</w:t>
+            </w:r>
+          </w:p>
+        </w:tc>
+        <w:tc>
+          <w:tcPr>
+            <w:tcW w:w="1845" w:type="dxa"/>
+            <w:shd w:val="clear" w:color="auto" w:fill="B4A7D6"/>
+            <w:tcMar>
+              <w:top w:w="53" w:type="dxa"/>
+              <w:left w:w="53" w:type="dxa"/>
+              <w:bottom w:w="53" w:type="dxa"/>
+              <w:right w:w="53" w:type="dxa"/>
+            </w:tcMar>
+          </w:tcPr>
+          <w:p>
+            <w:pPr>
+              <w:widowControl w:val="0"/>
+              <w:spacing w:line="240" w:lineRule="auto"/>
+              <w:jc w:val="center"/>
+              <w:rPr>
+                <w:rFonts w:ascii="Times New Roman" w:eastAsia="Times New Roman" w:hAnsi="Times New Roman" w:cs="Times New Roman"/>
+                <w:sz w:val="24"/>
+                <w:szCs w:val="24"/>
+              </w:rPr>
+            </w:pPr>
+            <w:r>
+              <w:rPr>
+                <w:rFonts w:ascii="Times New Roman" w:eastAsia="Times New Roman" w:hAnsi="Times New Roman" w:cs="Times New Roman"/>
+                <w:sz w:val="24"/>
+                <w:szCs w:val="24"/>
+              </w:rPr>
+              <w:t>2,056</w:t>
+            </w:r>
+          </w:p>
+        </w:tc>
+        <w:tc>
+          <w:tcPr>
+            <w:tcW w:w="2115" w:type="dxa"/>
+            <w:shd w:val="clear" w:color="auto" w:fill="B4A7D6"/>
+            <w:tcMar>
+              <w:top w:w="53" w:type="dxa"/>
+              <w:left w:w="53" w:type="dxa"/>
+              <w:bottom w:w="53" w:type="dxa"/>
+              <w:right w:w="53" w:type="dxa"/>
+            </w:tcMar>
+          </w:tcPr>
+          <w:p>
+            <w:pPr>
+              <w:widowControl w:val="0"/>
+              <w:spacing w:line="240" w:lineRule="auto"/>
+              <w:jc w:val="center"/>
+              <w:rPr>
+                <w:rFonts w:ascii="Times New Roman" w:eastAsia="Times New Roman" w:hAnsi="Times New Roman" w:cs="Times New Roman"/>
+                <w:sz w:val="24"/>
+                <w:szCs w:val="24"/>
+              </w:rPr>
+            </w:pPr>
+            <w:r>
+              <w:rPr>
+                <w:rFonts w:ascii="Times New Roman" w:eastAsia="Times New Roman" w:hAnsi="Times New Roman" w:cs="Times New Roman"/>
+                <w:sz w:val="24"/>
+                <w:szCs w:val="24"/>
+              </w:rPr>
+              <w:t>2,056</w:t>
+            </w:r>
+          </w:p>
+        </w:tc>
+      </w:tr>
+    </w:tbl>
+    <w:p/>
+    <w:p/>
+    <w:p/>
+    <w:p/>
+    <w:p/>
+    <w:p/>
+    <w:p/>
+    <w:p/>
+    <w:p/>
+    <w:p/>
+    <w:p/>
+    <w:p/>
+    <w:p/>
+    <w:p/>
+    <w:p/>
+    <w:p>
+      <w:pPr>
+        <w:spacing w:line="240" w:lineRule="auto"/>
+        <w:rPr>
+          <w:rFonts w:ascii="Times New Roman" w:eastAsia="Times New Roman" w:hAnsi="Times New Roman" w:cs="Times New Roman"/>
+          <w:i/>
+          <w:sz w:val="24"/>
+          <w:szCs w:val="24"/>
+        </w:rPr>
+      </w:pPr>
+      <w:r>
+        <w:rPr>
+          <w:rFonts w:ascii="Times New Roman" w:eastAsia="Times New Roman" w:hAnsi="Times New Roman" w:cs="Times New Roman"/>
+          <w:i/>
+          <w:sz w:val="24"/>
+          <w:szCs w:val="24"/>
+        </w:rPr>
+        <w:t>Table 2.1 - Regression outputs for the 3 regressions listed above</w:t>
+      </w:r>
+    </w:p>
+    <w:p>
+      <w:pPr>
+        <w:spacing w:line="240" w:lineRule="auto"/>
+        <w:rPr>
+          <w:rFonts w:ascii="Times New Roman" w:eastAsia="Times New Roman" w:hAnsi="Times New Roman" w:cs="Times New Roman"/>
+          <w:sz w:val="24"/>
+          <w:szCs w:val="24"/>
+        </w:rPr>
+      </w:pPr>
+    </w:p>
+    <w:p>
+      <w:pPr>
+        <w:spacing w:line="227" w:lineRule="auto"/>
+        <w:rPr>
+          <w:rFonts w:ascii="Times New Roman" w:eastAsia="Times New Roman" w:hAnsi="Times New Roman" w:cs="Times New Roman"/>
+          <w:i/>
+          <w:sz w:val="24"/>
+          <w:szCs w:val="24"/>
+        </w:rPr>
+      </w:pPr>
+      <w:r>
+        <w:rPr>
+          <w:rFonts w:ascii="Times New Roman" w:eastAsia="Times New Roman" w:hAnsi="Times New Roman" w:cs="Times New Roman"/>
+          <w:b/>
+          <w:i/>
+          <w:sz w:val="24"/>
+          <w:szCs w:val="24"/>
+        </w:rPr>
+        <w:t>Note for Remaining Document</w:t>
+      </w:r>
+      <w:r>
+        <w:rPr>
+          <w:rFonts w:ascii="Times New Roman" w:eastAsia="Times New Roman" w:hAnsi="Times New Roman" w:cs="Times New Roman"/>
+          <w:i/>
+          <w:sz w:val="24"/>
+          <w:szCs w:val="24"/>
+        </w:rPr>
+        <w:t>: For tables with regression output, the numbers in parentheses beside coefficients are the standard errors (</w:t>
+      </w:r>
+      <w:r>
+        <w:rPr>
+          <w:rFonts w:ascii="Times New Roman" w:eastAsia="Times New Roman" w:hAnsi="Times New Roman" w:cs="Times New Roman"/>
+          <w:i/>
+          <w:sz w:val="24"/>
+          <w:szCs w:val="24"/>
+        </w:rPr>
+        <w:t>a</w:t>
+      </w:r>
+      <w:r>
+        <w:rPr>
+          <w:rFonts w:ascii="Times New Roman" w:eastAsia="Times New Roman" w:hAnsi="Times New Roman" w:cs="Times New Roman"/>
+          <w:i/>
+          <w:sz w:val="24"/>
+          <w:szCs w:val="24"/>
+        </w:rPr>
+        <w:t xml:space="preserve">ccounting for heteroskedasticity) corresponding to their respective estimates. The number of asterisks </w:t>
+      </w:r>
+      <w:proofErr w:type="gramStart"/>
+      <w:r>
+        <w:rPr>
+          <w:rFonts w:ascii="Times New Roman" w:eastAsia="Times New Roman" w:hAnsi="Times New Roman" w:cs="Times New Roman"/>
+          <w:i/>
+          <w:sz w:val="24"/>
+          <w:szCs w:val="24"/>
+        </w:rPr>
+        <w:t>beside</w:t>
+      </w:r>
+      <w:proofErr w:type="gramEnd"/>
+      <w:r>
+        <w:rPr>
+          <w:rFonts w:ascii="Times New Roman" w:eastAsia="Times New Roman" w:hAnsi="Times New Roman" w:cs="Times New Roman"/>
+          <w:i/>
+          <w:sz w:val="24"/>
+          <w:szCs w:val="24"/>
+        </w:rPr>
+        <w:t xml:space="preserve"> the coefficient estimates refers to the extent of the statistical significance of the hypothesis test. (* means statistically significant at 10% statistical significance, ** means statistically significant at 5% statistical significance and *** means statistically significant at 1% statistical significance).</w:t>
+      </w:r>
+    </w:p>
+    <w:p>
+      <w:pPr>
+        <w:spacing w:line="240" w:lineRule="auto"/>
+        <w:rPr>
+          <w:rFonts w:ascii="Times New Roman" w:eastAsia="Times New Roman" w:hAnsi="Times New Roman" w:cs="Times New Roman"/>
+          <w:sz w:val="24"/>
+          <w:szCs w:val="24"/>
+        </w:rPr>
+      </w:pPr>
+    </w:p>
+    <w:p>
+      <w:pPr>
+        <w:spacing w:line="227" w:lineRule="auto"/>
+        <w:rPr>
+          <w:rFonts w:ascii="Times New Roman" w:eastAsia="Times New Roman" w:hAnsi="Times New Roman" w:cs="Times New Roman"/>
+          <w:sz w:val="24"/>
+          <w:szCs w:val="24"/>
+        </w:rPr>
+      </w:pPr>
+      <w:r>
+        <w:rPr>
+          <w:rFonts w:ascii="Times New Roman" w:eastAsia="Times New Roman" w:hAnsi="Times New Roman" w:cs="Times New Roman"/>
+          <w:sz w:val="24"/>
+          <w:szCs w:val="24"/>
+        </w:rPr>
+        <w:t>We will begin the sequential hypothesis testing by testing the coefficient of the cubic term for statistical significance (refer to regression 1):</w:t>
+      </w:r>
+    </w:p>
+    <w:p>
+      <w:pPr>
+        <w:spacing w:line="227" w:lineRule="auto"/>
+        <w:rPr>
+          <w:rFonts w:ascii="Times New Roman" w:eastAsia="Times New Roman" w:hAnsi="Times New Roman" w:cs="Times New Roman"/>
+          <w:sz w:val="24"/>
+          <w:szCs w:val="24"/>
+        </w:rPr>
+      </w:pPr>
+      <m:oMath>
+        <m:sSub>
+          <m:sSubPr>
+            <m:ctrlPr>
+              <w:rPr>
+                <w:rFonts w:ascii="Times New Roman" w:eastAsia="Times New Roman" w:hAnsi="Times New Roman" w:cs="Times New Roman"/>
+                <w:sz w:val="24"/>
+                <w:szCs w:val="24"/>
+              </w:rPr>
+            </m:ctrlPr>
+          </m:sSubPr>
+          <m:e>
+            <m:r>
+              <w:rPr>
+                <w:rFonts w:ascii="Cambria Math" w:eastAsia="Times New Roman" w:hAnsi="Cambria Math" w:cs="Times New Roman"/>
+                <w:sz w:val="24"/>
+                <w:szCs w:val="24"/>
+              </w:rPr>
+              <m:t>H</m:t>
+            </m:r>
+          </m:e>
+          <m:sub>
+            <m:r>
+              <m:rPr>
+                <m:sty m:val="p"/>
+              </m:rPr>
+              <w:rPr>
+                <w:rFonts w:ascii="Cambria Math" w:eastAsia="Times New Roman" w:hAnsi="Cambria Math" w:cs="Times New Roman"/>
+                <w:sz w:val="24"/>
+                <w:szCs w:val="24"/>
+              </w:rPr>
+              <m:t>0</m:t>
+            </m:r>
+          </m:sub>
+        </m:sSub>
+        <m:r>
+          <m:rPr>
+            <m:sty m:val="p"/>
+          </m:rPr>
+          <w:rPr>
+            <w:rFonts w:ascii="Cambria Math" w:eastAsia="Times New Roman" w:hAnsi="Cambria Math" w:cs="Times New Roman"/>
+            <w:sz w:val="24"/>
+            <w:szCs w:val="24"/>
+          </w:rPr>
+          <m:t xml:space="preserve">: </m:t>
+        </m:r>
+        <m:sSub>
+          <m:sSubPr>
+            <m:ctrlPr>
+              <w:rPr>
+                <w:rFonts w:ascii="Times New Roman" w:eastAsia="Times New Roman" w:hAnsi="Times New Roman" w:cs="Times New Roman"/>
+                <w:sz w:val="24"/>
+                <w:szCs w:val="24"/>
+              </w:rPr>
+            </m:ctrlPr>
+          </m:sSubPr>
+          <m:e>
+            <m:r>
+              <w:rPr>
+                <w:rFonts w:ascii="Cambria Math" w:eastAsia="Times New Roman" w:hAnsi="Cambria Math" w:cs="Times New Roman"/>
+                <w:sz w:val="24"/>
+                <w:szCs w:val="24"/>
+              </w:rPr>
+              <m:t>β</m:t>
+            </m:r>
+          </m:e>
+          <m:sub>
+            <m:r>
+              <m:rPr>
+                <m:sty m:val="p"/>
+              </m:rPr>
+              <w:rPr>
+                <w:rFonts w:ascii="Cambria Math" w:eastAsia="Times New Roman" w:hAnsi="Cambria Math" w:cs="Times New Roman"/>
+                <w:sz w:val="24"/>
+                <w:szCs w:val="24"/>
+              </w:rPr>
+              <m:t>3</m:t>
+            </m:r>
+          </m:sub>
+        </m:sSub>
+        <m:r>
+          <m:rPr>
+            <m:sty m:val="p"/>
+          </m:rPr>
+          <w:rPr>
+            <w:rFonts w:ascii="Cambria Math" w:eastAsia="Times New Roman" w:hAnsi="Cambria Math" w:cs="Times New Roman"/>
+            <w:sz w:val="24"/>
+            <w:szCs w:val="24"/>
+          </w:rPr>
+          <m:t xml:space="preserve">=0 </m:t>
+        </m:r>
+      </m:oMath>
+      <w:r>
+        <w:rPr>
+          <w:rFonts w:ascii="Times New Roman" w:eastAsia="Times New Roman" w:hAnsi="Times New Roman" w:cs="Times New Roman"/>
+          <w:sz w:val="24"/>
+          <w:szCs w:val="24"/>
+        </w:rPr>
+        <w:t xml:space="preserve">and </w:t>
+      </w:r>
+      <m:oMath>
+        <m:sSub>
+          <m:sSubPr>
+            <m:ctrlPr>
+              <w:rPr>
+                <w:rFonts w:ascii="Times New Roman" w:eastAsia="Times New Roman" w:hAnsi="Times New Roman" w:cs="Times New Roman"/>
+                <w:sz w:val="24"/>
+                <w:szCs w:val="24"/>
+              </w:rPr>
+            </m:ctrlPr>
+          </m:sSubPr>
+          <m:e>
+            <m:r>
+              <w:rPr>
+                <w:rFonts w:ascii="Cambria Math" w:eastAsia="Times New Roman" w:hAnsi="Cambria Math" w:cs="Times New Roman"/>
+                <w:sz w:val="24"/>
+                <w:szCs w:val="24"/>
+              </w:rPr>
+              <m:t>H</m:t>
+            </m:r>
+          </m:e>
+          <m:sub>
+            <m:r>
+              <m:rPr>
+                <m:sty m:val="p"/>
+              </m:rPr>
+              <w:rPr>
+                <w:rFonts w:ascii="Cambria Math" w:eastAsia="Times New Roman" w:hAnsi="Cambria Math" w:cs="Times New Roman"/>
+                <w:sz w:val="24"/>
+                <w:szCs w:val="24"/>
+              </w:rPr>
+              <m:t>1</m:t>
+            </m:r>
+          </m:sub>
+        </m:sSub>
+        <m:r>
+          <m:rPr>
+            <m:sty m:val="p"/>
+          </m:rPr>
+          <w:rPr>
+            <w:rFonts w:ascii="Cambria Math" w:eastAsia="Times New Roman" w:hAnsi="Cambria Math" w:cs="Times New Roman"/>
+            <w:sz w:val="24"/>
+            <w:szCs w:val="24"/>
+          </w:rPr>
+          <m:t xml:space="preserve">: </m:t>
+        </m:r>
+        <m:sSub>
+          <m:sSubPr>
+            <m:ctrlPr>
+              <w:rPr>
+                <w:rFonts w:ascii="Times New Roman" w:eastAsia="Times New Roman" w:hAnsi="Times New Roman" w:cs="Times New Roman"/>
+                <w:sz w:val="24"/>
+                <w:szCs w:val="24"/>
+              </w:rPr>
+            </m:ctrlPr>
+          </m:sSubPr>
+          <m:e>
+            <m:r>
+              <w:rPr>
+                <w:rFonts w:ascii="Cambria Math" w:eastAsia="Times New Roman" w:hAnsi="Cambria Math" w:cs="Times New Roman"/>
+                <w:sz w:val="24"/>
+                <w:szCs w:val="24"/>
+              </w:rPr>
+              <m:t>β</m:t>
+            </m:r>
+          </m:e>
+          <m:sub>
+            <m:r>
+              <m:rPr>
+                <m:sty m:val="p"/>
+              </m:rPr>
+              <w:rPr>
+                <w:rFonts w:ascii="Cambria Math" w:eastAsia="Times New Roman" w:hAnsi="Cambria Math" w:cs="Times New Roman"/>
+                <w:sz w:val="24"/>
+                <w:szCs w:val="24"/>
+              </w:rPr>
+              <m:t>3</m:t>
+            </m:r>
+          </m:sub>
+        </m:sSub>
+        <m:r>
+          <m:rPr>
+            <m:sty m:val="p"/>
+          </m:rPr>
+          <w:rPr>
+            <w:rFonts w:ascii="Cambria Math" w:eastAsia="Times New Roman" w:hAnsi="Cambria Math" w:cs="Times New Roman"/>
+            <w:sz w:val="24"/>
+            <w:szCs w:val="24"/>
+          </w:rPr>
+          <m:t xml:space="preserve"> ≠ 0</m:t>
+        </m:r>
+      </m:oMath>
+    </w:p>
+    <w:p>
+      <w:pPr>
+        <w:spacing w:line="227" w:lineRule="auto"/>
+        <w:rPr>
+          <w:rFonts w:ascii="Times New Roman" w:eastAsia="Times New Roman" w:hAnsi="Times New Roman" w:cs="Times New Roman"/>
+          <w:sz w:val="24"/>
+          <w:szCs w:val="24"/>
+        </w:rPr>
+      </w:pPr>
+      <m:oMath>
+        <m:acc>
+          <m:accPr>
+            <m:ctrlPr>
+              <w:rPr>
+                <w:rFonts w:ascii="Cambria Math" w:eastAsia="Times New Roman" w:hAnsi="Cambria Math" w:cs="Times New Roman"/>
+                <w:sz w:val="24"/>
+                <w:szCs w:val="24"/>
+              </w:rPr>
+            </m:ctrlPr>
+          </m:accPr>
+          <m:e>
+            <m:sSub>
+              <m:sSubPr>
+                <m:ctrlPr>
+                  <w:rPr>
+                    <w:rFonts w:ascii="Times New Roman" w:eastAsia="Times New Roman" w:hAnsi="Times New Roman" w:cs="Times New Roman"/>
+                    <w:sz w:val="24"/>
+                    <w:szCs w:val="24"/>
+                  </w:rPr>
+                </m:ctrlPr>
+              </m:sSubPr>
+              <m:e>
+                <m:r>
+                  <w:rPr>
+                    <w:rFonts w:ascii="Cambria Math" w:eastAsia="Times New Roman" w:hAnsi="Cambria Math" w:cs="Times New Roman"/>
+                    <w:sz w:val="24"/>
+                    <w:szCs w:val="24"/>
+                  </w:rPr>
+                  <m:t>β</m:t>
+                </m:r>
+              </m:e>
+              <m:sub>
+                <m:r>
+                  <m:rPr>
+                    <m:sty m:val="p"/>
+                  </m:rPr>
+                  <w:rPr>
+                    <w:rFonts w:ascii="Cambria Math" w:eastAsia="Times New Roman" w:hAnsi="Cambria Math" w:cs="Times New Roman"/>
+                    <w:sz w:val="24"/>
+                    <w:szCs w:val="24"/>
+                  </w:rPr>
+                  <m:t>3</m:t>
+                </m:r>
+              </m:sub>
+            </m:sSub>
+          </m:e>
+        </m:acc>
+      </m:oMath>
+      <w:r>
+        <w:rPr>
+          <w:rFonts w:ascii="Times New Roman" w:eastAsia="Times New Roman" w:hAnsi="Times New Roman" w:cs="Times New Roman"/>
+          <w:sz w:val="24"/>
+          <w:szCs w:val="24"/>
+        </w:rPr>
+        <w:t xml:space="preserve"> = -0.010 and SE(</w:t>
+      </w:r>
+      <m:oMath>
+        <m:acc>
+          <m:accPr>
+            <m:ctrlPr>
+              <w:rPr>
+                <w:rFonts w:ascii="Cambria Math" w:eastAsia="Times New Roman" w:hAnsi="Cambria Math" w:cs="Times New Roman"/>
+                <w:sz w:val="24"/>
+                <w:szCs w:val="24"/>
+              </w:rPr>
+            </m:ctrlPr>
+          </m:accPr>
+          <m:e>
+            <m:sSub>
+              <m:sSubPr>
+                <m:ctrlPr>
+                  <w:rPr>
+                    <w:rFonts w:ascii="Times New Roman" w:eastAsia="Times New Roman" w:hAnsi="Times New Roman" w:cs="Times New Roman"/>
+                    <w:sz w:val="24"/>
+                    <w:szCs w:val="24"/>
+                  </w:rPr>
+                </m:ctrlPr>
+              </m:sSubPr>
+              <m:e>
+                <m:r>
+                  <w:rPr>
+                    <w:rFonts w:ascii="Cambria Math" w:eastAsia="Times New Roman" w:hAnsi="Cambria Math" w:cs="Times New Roman"/>
+                    <w:sz w:val="24"/>
+                    <w:szCs w:val="24"/>
+                  </w:rPr>
+                  <m:t>β</m:t>
+                </m:r>
+              </m:e>
+              <m:sub>
+                <m:r>
+                  <m:rPr>
+                    <m:sty m:val="p"/>
+                  </m:rPr>
+                  <w:rPr>
+                    <w:rFonts w:ascii="Cambria Math" w:eastAsia="Times New Roman" w:hAnsi="Cambria Math" w:cs="Times New Roman"/>
+                    <w:sz w:val="24"/>
+                    <w:szCs w:val="24"/>
+                  </w:rPr>
+                  <m:t>3</m:t>
+                </m:r>
+              </m:sub>
+            </m:sSub>
+          </m:e>
+        </m:acc>
+      </m:oMath>
+      <w:r>
+        <w:rPr>
+          <w:rFonts w:ascii="Times New Roman" w:eastAsia="Times New Roman" w:hAnsi="Times New Roman" w:cs="Times New Roman"/>
+          <w:sz w:val="24"/>
+          <w:szCs w:val="24"/>
+        </w:rPr>
+        <w:t>) = 0.017 (from Table 2.1)</w:t>
+      </w:r>
+    </w:p>
+    <w:p>
+      <w:pPr>
+        <w:spacing w:line="227" w:lineRule="auto"/>
+        <w:rPr>
+          <w:rFonts w:ascii="Times New Roman" w:eastAsia="Times New Roman" w:hAnsi="Times New Roman" w:cs="Times New Roman"/>
+          <w:sz w:val="24"/>
+          <w:szCs w:val="24"/>
+        </w:rPr>
+      </w:pPr>
+      <w:r>
+        <w:rPr>
+          <w:rFonts w:ascii="Times New Roman" w:eastAsia="Times New Roman" w:hAnsi="Times New Roman" w:cs="Times New Roman"/>
+          <w:sz w:val="24"/>
+          <w:szCs w:val="24"/>
+        </w:rPr>
+        <w:t>t-statistic = |-0.572| &lt; 1.96 and p-value = 0.567 &gt; 0.05</w:t>
+      </w:r>
+    </w:p>
+    <w:p>
+      <w:pPr>
+        <w:spacing w:line="227" w:lineRule="auto"/>
+        <w:rPr>
+          <w:rFonts w:ascii="Times New Roman" w:eastAsia="Times New Roman" w:hAnsi="Times New Roman" w:cs="Times New Roman"/>
+          <w:sz w:val="24"/>
+          <w:szCs w:val="24"/>
+        </w:rPr>
+      </w:pPr>
+    </w:p>
+    <w:p>
+      <w:pPr>
+        <w:spacing w:line="227" w:lineRule="auto"/>
+        <w:rPr>
+          <w:rFonts w:ascii="Times New Roman" w:eastAsia="Times New Roman" w:hAnsi="Times New Roman" w:cs="Times New Roman"/>
+          <w:sz w:val="24"/>
+          <w:szCs w:val="24"/>
+        </w:rPr>
+      </w:pPr>
+      <w:r>
+        <w:rPr>
+          <w:rFonts w:ascii="Times New Roman" w:eastAsia="Times New Roman" w:hAnsi="Times New Roman" w:cs="Times New Roman"/>
+          <w:sz w:val="24"/>
+          <w:szCs w:val="24"/>
+        </w:rPr>
+        <w:t xml:space="preserve">Since the p-value is greater than 0.05 and the t-statistic is less than 1.96, the critical level for a 95% confidence interval, in magnitude, we have insufficient statistical evidence that the coefficient of the cubic term is statistically different from zero </w:t>
+      </w:r>
+      <w:proofErr w:type="gramStart"/>
+      <w:r>
+        <w:rPr>
+          <w:rFonts w:ascii="Times New Roman" w:eastAsia="Times New Roman" w:hAnsi="Times New Roman" w:cs="Times New Roman"/>
+          <w:sz w:val="24"/>
+          <w:szCs w:val="24"/>
+        </w:rPr>
+        <w:t>at</w:t>
+      </w:r>
+      <w:proofErr w:type="gramEnd"/>
+      <w:r>
+        <w:rPr>
+          <w:rFonts w:ascii="Times New Roman" w:eastAsia="Times New Roman" w:hAnsi="Times New Roman" w:cs="Times New Roman"/>
+          <w:sz w:val="24"/>
+          <w:szCs w:val="24"/>
+        </w:rPr>
+        <w:t xml:space="preserve"> the 5% level of significance. This renders the cubic term insignificant in the polynomial regression. Hence, we will move down the order and test the coefficient of the quadratic term (see regression 2).</w:t>
+      </w:r>
+    </w:p>
+    <w:p>
+      <w:pPr>
+        <w:spacing w:line="227" w:lineRule="auto"/>
+        <w:rPr>
+          <w:rFonts w:ascii="Times New Roman" w:eastAsia="Times New Roman" w:hAnsi="Times New Roman" w:cs="Times New Roman"/>
+          <w:sz w:val="24"/>
+          <w:szCs w:val="24"/>
+        </w:rPr>
+      </w:pPr>
+    </w:p>
+    <w:p>
+      <w:pPr>
+        <w:spacing w:line="227" w:lineRule="auto"/>
+        <w:rPr>
+          <w:rFonts w:ascii="Times New Roman" w:eastAsia="Times New Roman" w:hAnsi="Times New Roman" w:cs="Times New Roman"/>
+          <w:sz w:val="24"/>
+          <w:szCs w:val="24"/>
+        </w:rPr>
+      </w:pPr>
+      <m:oMath>
+        <m:sSub>
+          <m:sSubPr>
+            <m:ctrlPr>
+              <w:rPr>
+                <w:rFonts w:ascii="Times New Roman" w:eastAsia="Times New Roman" w:hAnsi="Times New Roman" w:cs="Times New Roman"/>
+                <w:sz w:val="24"/>
+                <w:szCs w:val="24"/>
+              </w:rPr>
+            </m:ctrlPr>
+          </m:sSubPr>
+          <m:e>
+            <m:r>
+              <w:rPr>
+                <w:rFonts w:ascii="Cambria Math" w:eastAsia="Times New Roman" w:hAnsi="Cambria Math" w:cs="Times New Roman"/>
+                <w:sz w:val="24"/>
+                <w:szCs w:val="24"/>
+              </w:rPr>
+              <m:t>H</m:t>
+            </m:r>
+          </m:e>
+          <m:sub>
+            <m:r>
+              <m:rPr>
+                <m:sty m:val="p"/>
+              </m:rPr>
+              <w:rPr>
+                <w:rFonts w:ascii="Cambria Math" w:eastAsia="Times New Roman" w:hAnsi="Cambria Math" w:cs="Times New Roman"/>
+                <w:sz w:val="24"/>
+                <w:szCs w:val="24"/>
+              </w:rPr>
+              <m:t>0</m:t>
+            </m:r>
+          </m:sub>
+        </m:sSub>
+        <m:r>
+          <m:rPr>
+            <m:sty m:val="p"/>
+          </m:rPr>
+          <w:rPr>
+            <w:rFonts w:ascii="Cambria Math" w:eastAsia="Times New Roman" w:hAnsi="Cambria Math" w:cs="Times New Roman"/>
+            <w:sz w:val="24"/>
+            <w:szCs w:val="24"/>
+          </w:rPr>
+          <m:t xml:space="preserve">: </m:t>
+        </m:r>
+        <m:sSub>
+          <m:sSubPr>
+            <m:ctrlPr>
+              <w:rPr>
+                <w:rFonts w:ascii="Times New Roman" w:eastAsia="Times New Roman" w:hAnsi="Times New Roman" w:cs="Times New Roman"/>
+                <w:sz w:val="24"/>
+                <w:szCs w:val="24"/>
+              </w:rPr>
+            </m:ctrlPr>
+          </m:sSubPr>
+          <m:e>
+            <m:r>
+              <w:rPr>
+                <w:rFonts w:ascii="Cambria Math" w:eastAsia="Times New Roman" w:hAnsi="Cambria Math" w:cs="Times New Roman"/>
+                <w:sz w:val="24"/>
+                <w:szCs w:val="24"/>
+              </w:rPr>
+              <m:t>β</m:t>
+            </m:r>
+          </m:e>
+          <m:sub>
+            <m:r>
+              <m:rPr>
+                <m:sty m:val="p"/>
+              </m:rPr>
+              <w:rPr>
+                <w:rFonts w:ascii="Cambria Math" w:eastAsia="Times New Roman" w:hAnsi="Cambria Math" w:cs="Times New Roman"/>
+                <w:sz w:val="24"/>
+                <w:szCs w:val="24"/>
+              </w:rPr>
+              <m:t>2</m:t>
+            </m:r>
+          </m:sub>
+        </m:sSub>
+        <m:r>
+          <m:rPr>
+            <m:sty m:val="p"/>
+          </m:rPr>
+          <w:rPr>
+            <w:rFonts w:ascii="Cambria Math" w:eastAsia="Times New Roman" w:hAnsi="Cambria Math" w:cs="Times New Roman"/>
+            <w:sz w:val="24"/>
+            <w:szCs w:val="24"/>
+          </w:rPr>
+          <m:t xml:space="preserve">=0 </m:t>
+        </m:r>
+      </m:oMath>
+      <w:r>
+        <w:rPr>
+          <w:rFonts w:ascii="Times New Roman" w:eastAsia="Times New Roman" w:hAnsi="Times New Roman" w:cs="Times New Roman"/>
+          <w:sz w:val="24"/>
+          <w:szCs w:val="24"/>
+        </w:rPr>
+        <w:t xml:space="preserve">and </w:t>
+      </w:r>
+      <m:oMath>
+        <m:sSub>
+          <m:sSubPr>
+            <m:ctrlPr>
+              <w:rPr>
+                <w:rFonts w:ascii="Times New Roman" w:eastAsia="Times New Roman" w:hAnsi="Times New Roman" w:cs="Times New Roman"/>
+                <w:sz w:val="24"/>
+                <w:szCs w:val="24"/>
+              </w:rPr>
+            </m:ctrlPr>
+          </m:sSubPr>
+          <m:e>
+            <m:r>
+              <w:rPr>
+                <w:rFonts w:ascii="Cambria Math" w:eastAsia="Times New Roman" w:hAnsi="Cambria Math" w:cs="Times New Roman"/>
+                <w:sz w:val="24"/>
+                <w:szCs w:val="24"/>
+              </w:rPr>
+              <m:t>H</m:t>
+            </m:r>
+          </m:e>
+          <m:sub>
+            <m:r>
+              <m:rPr>
+                <m:sty m:val="p"/>
+              </m:rPr>
+              <w:rPr>
+                <w:rFonts w:ascii="Cambria Math" w:eastAsia="Times New Roman" w:hAnsi="Cambria Math" w:cs="Times New Roman"/>
+                <w:sz w:val="24"/>
+                <w:szCs w:val="24"/>
+              </w:rPr>
+              <m:t>1</m:t>
+            </m:r>
+          </m:sub>
+        </m:sSub>
+        <m:r>
+          <m:rPr>
+            <m:sty m:val="p"/>
+          </m:rPr>
+          <w:rPr>
+            <w:rFonts w:ascii="Cambria Math" w:eastAsia="Times New Roman" w:hAnsi="Cambria Math" w:cs="Times New Roman"/>
+            <w:sz w:val="24"/>
+            <w:szCs w:val="24"/>
+          </w:rPr>
+          <m:t xml:space="preserve">: </m:t>
+        </m:r>
+        <m:sSub>
+          <m:sSubPr>
+            <m:ctrlPr>
+              <w:rPr>
+                <w:rFonts w:ascii="Times New Roman" w:eastAsia="Times New Roman" w:hAnsi="Times New Roman" w:cs="Times New Roman"/>
+                <w:sz w:val="24"/>
+                <w:szCs w:val="24"/>
+              </w:rPr>
+            </m:ctrlPr>
+          </m:sSubPr>
+          <m:e>
+            <m:r>
+              <w:rPr>
+                <w:rFonts w:ascii="Cambria Math" w:eastAsia="Times New Roman" w:hAnsi="Cambria Math" w:cs="Times New Roman"/>
+                <w:sz w:val="24"/>
+                <w:szCs w:val="24"/>
+              </w:rPr>
+              <m:t>β</m:t>
+            </m:r>
+          </m:e>
+          <m:sub>
+            <m:r>
+              <m:rPr>
+                <m:sty m:val="p"/>
+              </m:rPr>
+              <w:rPr>
+                <w:rFonts w:ascii="Cambria Math" w:eastAsia="Times New Roman" w:hAnsi="Cambria Math" w:cs="Times New Roman"/>
+                <w:sz w:val="24"/>
+                <w:szCs w:val="24"/>
+              </w:rPr>
+              <m:t>2</m:t>
+            </m:r>
+          </m:sub>
+        </m:sSub>
+        <m:r>
+          <m:rPr>
+            <m:sty m:val="p"/>
+          </m:rPr>
+          <w:rPr>
+            <w:rFonts w:ascii="Cambria Math" w:eastAsia="Times New Roman" w:hAnsi="Cambria Math" w:cs="Times New Roman"/>
+            <w:sz w:val="24"/>
+            <w:szCs w:val="24"/>
+          </w:rPr>
+          <m:t xml:space="preserve"> ≠ 0</m:t>
+        </m:r>
+      </m:oMath>
+    </w:p>
+    <w:p>
+      <w:pPr>
+        <w:spacing w:line="227" w:lineRule="auto"/>
+        <w:rPr>
+          <w:rFonts w:ascii="Times New Roman" w:eastAsia="Times New Roman" w:hAnsi="Times New Roman" w:cs="Times New Roman"/>
+          <w:sz w:val="24"/>
+          <w:szCs w:val="24"/>
+        </w:rPr>
+      </w:pPr>
+      <m:oMath>
+        <m:acc>
+          <m:accPr>
+            <m:ctrlPr>
+              <w:rPr>
+                <w:rFonts w:ascii="Cambria Math" w:eastAsia="Times New Roman" w:hAnsi="Cambria Math" w:cs="Times New Roman"/>
+                <w:sz w:val="24"/>
+                <w:szCs w:val="24"/>
+              </w:rPr>
+            </m:ctrlPr>
+          </m:accPr>
+          <m:e>
+            <m:sSub>
+              <m:sSubPr>
+                <m:ctrlPr>
+                  <w:rPr>
+                    <w:rFonts w:ascii="Times New Roman" w:eastAsia="Times New Roman" w:hAnsi="Times New Roman" w:cs="Times New Roman"/>
+                    <w:sz w:val="24"/>
+                    <w:szCs w:val="24"/>
+                  </w:rPr>
+                </m:ctrlPr>
+              </m:sSubPr>
+              <m:e>
+                <m:r>
+                  <w:rPr>
+                    <w:rFonts w:ascii="Cambria Math" w:eastAsia="Times New Roman" w:hAnsi="Cambria Math" w:cs="Times New Roman"/>
+                    <w:sz w:val="24"/>
+                    <w:szCs w:val="24"/>
+                  </w:rPr>
+                  <m:t>β</m:t>
+                </m:r>
+              </m:e>
+              <m:sub>
+                <m:r>
+                  <m:rPr>
+                    <m:sty m:val="p"/>
+                  </m:rPr>
+                  <w:rPr>
+                    <w:rFonts w:ascii="Cambria Math" w:eastAsia="Times New Roman" w:hAnsi="Cambria Math" w:cs="Times New Roman"/>
+                    <w:sz w:val="24"/>
+                    <w:szCs w:val="24"/>
+                  </w:rPr>
+                  <m:t>2</m:t>
+                </m:r>
+              </m:sub>
+            </m:sSub>
+          </m:e>
+        </m:acc>
+      </m:oMath>
+      <w:r>
+        <w:rPr>
+          <w:rFonts w:ascii="Times New Roman" w:eastAsia="Times New Roman" w:hAnsi="Times New Roman" w:cs="Times New Roman"/>
+          <w:sz w:val="24"/>
+          <w:szCs w:val="24"/>
+        </w:rPr>
+        <w:t xml:space="preserve"> = 0.232 and </w:t>
+      </w:r>
+      <w:r>
+        <w:rPr>
+          <w:rFonts w:ascii="Times New Roman" w:eastAsia="Times New Roman" w:hAnsi="Times New Roman" w:cs="Times New Roman"/>
+          <w:sz w:val="24"/>
+          <w:szCs w:val="24"/>
+        </w:rPr>
+        <w:t>SE (</w:t>
+      </w:r>
+      <m:oMath>
+        <m:acc>
+          <m:accPr>
+            <m:ctrlPr>
+              <w:rPr>
+                <w:rFonts w:ascii="Cambria Math" w:eastAsia="Times New Roman" w:hAnsi="Cambria Math" w:cs="Times New Roman"/>
+                <w:sz w:val="24"/>
+                <w:szCs w:val="24"/>
+              </w:rPr>
+            </m:ctrlPr>
+          </m:accPr>
+          <m:e>
+            <m:sSub>
+              <m:sSubPr>
+                <m:ctrlPr>
+                  <w:rPr>
+                    <w:rFonts w:ascii="Times New Roman" w:eastAsia="Times New Roman" w:hAnsi="Times New Roman" w:cs="Times New Roman"/>
+                    <w:sz w:val="24"/>
+                    <w:szCs w:val="24"/>
+                  </w:rPr>
+                </m:ctrlPr>
+              </m:sSubPr>
+              <m:e>
+                <m:r>
+                  <w:rPr>
+                    <w:rFonts w:ascii="Cambria Math" w:eastAsia="Times New Roman" w:hAnsi="Cambria Math" w:cs="Times New Roman"/>
+                    <w:sz w:val="24"/>
+                    <w:szCs w:val="24"/>
+                  </w:rPr>
+                  <m:t>β</m:t>
+                </m:r>
+              </m:e>
+              <m:sub>
+                <m:r>
+                  <m:rPr>
+                    <m:sty m:val="p"/>
+                  </m:rPr>
+                  <w:rPr>
+                    <w:rFonts w:ascii="Cambria Math" w:eastAsia="Times New Roman" w:hAnsi="Cambria Math" w:cs="Times New Roman"/>
+                    <w:sz w:val="24"/>
+                    <w:szCs w:val="24"/>
+                  </w:rPr>
+                  <m:t>2</m:t>
+                </m:r>
+              </m:sub>
+            </m:sSub>
+          </m:e>
+        </m:acc>
+      </m:oMath>
+      <w:r>
+        <w:rPr>
+          <w:rFonts w:ascii="Times New Roman" w:eastAsia="Times New Roman" w:hAnsi="Times New Roman" w:cs="Times New Roman"/>
+          <w:sz w:val="24"/>
+          <w:szCs w:val="24"/>
+        </w:rPr>
+        <w:t>) = 0.052 (from Table 2.1)</w:t>
+      </w:r>
+    </w:p>
+    <w:p>
+      <w:pPr>
+        <w:spacing w:line="227" w:lineRule="auto"/>
+        <w:rPr>
+          <w:rFonts w:ascii="Times New Roman" w:eastAsia="Times New Roman" w:hAnsi="Times New Roman" w:cs="Times New Roman"/>
+          <w:sz w:val="24"/>
+          <w:szCs w:val="24"/>
+        </w:rPr>
+      </w:pPr>
+      <w:r>
+        <w:rPr>
+          <w:rFonts w:ascii="Times New Roman" w:eastAsia="Times New Roman" w:hAnsi="Times New Roman" w:cs="Times New Roman"/>
+          <w:sz w:val="24"/>
+          <w:szCs w:val="24"/>
+        </w:rPr>
+        <w:t>t-statistic = |4.448| &gt; 1.96 and p-value &lt; 0.001 &lt; 0.05</w:t>
+      </w:r>
+    </w:p>
+    <w:p>
+      <w:pPr>
+        <w:spacing w:line="227" w:lineRule="auto"/>
+        <w:rPr>
+          <w:rFonts w:ascii="Times New Roman" w:eastAsia="Times New Roman" w:hAnsi="Times New Roman" w:cs="Times New Roman"/>
+          <w:sz w:val="24"/>
+          <w:szCs w:val="24"/>
+        </w:rPr>
+      </w:pPr>
+    </w:p>
+    <w:p>
+      <w:pPr>
+        <w:spacing w:line="227" w:lineRule="auto"/>
+        <w:rPr>
+          <w:rFonts w:ascii="Times New Roman" w:eastAsia="Times New Roman" w:hAnsi="Times New Roman" w:cs="Times New Roman"/>
+          <w:sz w:val="24"/>
+          <w:szCs w:val="24"/>
+        </w:rPr>
+      </w:pPr>
+      <w:r>
+        <w:rPr>
+          <w:rFonts w:ascii="Times New Roman" w:eastAsia="Times New Roman" w:hAnsi="Times New Roman" w:cs="Times New Roman"/>
+          <w:sz w:val="24"/>
+          <w:szCs w:val="24"/>
+        </w:rPr>
+        <w:lastRenderedPageBreak/>
+        <w:t xml:space="preserve">Since the p-value is less than 0.05 and the t-statistic is greater than 1.96 in magnitude, we reject that the coefficient of the quadratic term is not statistically different from 0 at the 5% level of significance. Thus, the quadratic term is significant in this polynomial regression. The sequential hypothesis testing stops now since the coefficient of the highest degree term in regression 2 is statistically significant. Therefore, </w:t>
+      </w:r>
+      <w:proofErr w:type="gramStart"/>
+      <w:r>
+        <w:rPr>
+          <w:rFonts w:ascii="Times New Roman" w:eastAsia="Times New Roman" w:hAnsi="Times New Roman" w:cs="Times New Roman"/>
+          <w:sz w:val="24"/>
+          <w:szCs w:val="24"/>
+        </w:rPr>
+        <w:t>the quadratic</w:t>
+      </w:r>
+      <w:proofErr w:type="gramEnd"/>
+      <w:r>
+        <w:rPr>
+          <w:rFonts w:ascii="Times New Roman" w:eastAsia="Times New Roman" w:hAnsi="Times New Roman" w:cs="Times New Roman"/>
+          <w:sz w:val="24"/>
+          <w:szCs w:val="24"/>
+        </w:rPr>
+        <w:t xml:space="preserve"> nonlinear regression is chosen to be the most appropriate by the sequential hypothesis testing algorithm.  </w:t>
+      </w:r>
+    </w:p>
+    <w:p>
+      <w:pPr>
+        <w:spacing w:line="227" w:lineRule="auto"/>
+        <w:rPr>
+          <w:rFonts w:ascii="Times New Roman" w:eastAsia="Times New Roman" w:hAnsi="Times New Roman" w:cs="Times New Roman"/>
+          <w:sz w:val="24"/>
+          <w:szCs w:val="24"/>
+        </w:rPr>
+      </w:pPr>
+    </w:p>
+    <w:p>
+      <w:pPr>
+        <w:spacing w:line="227" w:lineRule="auto"/>
+        <w:rPr>
+          <w:rFonts w:ascii="Times New Roman" w:eastAsia="Times New Roman" w:hAnsi="Times New Roman" w:cs="Times New Roman"/>
+          <w:sz w:val="24"/>
+          <w:szCs w:val="24"/>
+        </w:rPr>
+      </w:pPr>
+    </w:p>
     <w:sectPr>
       <w:pgSz w:w="12240" w:h="15840"/>
       <w:pgMar w:top="1440" w:right="1440" w:bottom="1440" w:left="1440" w:header="720" w:footer="720" w:gutter="0"/>

</xml_diff>

<commit_message>
added sequential hypothesis testing for years experience, not schooled
</commit_message>
<xml_diff>
--- a/analytical_report.docx
+++ b/analytical_report.docx
@@ -4190,6 +4190,3405 @@
           <w:szCs w:val="24"/>
         </w:rPr>
       </w:pPr>
+    </w:p>
+    <w:p>
+      <w:pPr>
+        <w:spacing w:line="240" w:lineRule="auto"/>
+        <w:rPr>
+          <w:rFonts w:ascii="Times New Roman" w:eastAsia="Times New Roman" w:hAnsi="Times New Roman" w:cs="Times New Roman"/>
+          <w:b/>
+          <w:sz w:val="28"/>
+          <w:szCs w:val="28"/>
+        </w:rPr>
+      </w:pPr>
+      <w:r>
+        <w:rPr>
+          <w:rFonts w:ascii="Times New Roman" w:eastAsia="Times New Roman" w:hAnsi="Times New Roman" w:cs="Times New Roman"/>
+          <w:b/>
+          <w:sz w:val="28"/>
+          <w:szCs w:val="28"/>
+        </w:rPr>
+        <w:t>Sequential Hypothesis Testing for Years Experience</w:t>
+      </w:r>
+    </w:p>
+    <w:p>
+      <w:pPr>
+        <w:spacing w:line="227" w:lineRule="auto"/>
+        <w:ind w:left="2880"/>
+        <w:jc w:val="both"/>
+        <w:rPr>
+          <w:rFonts w:ascii="Times New Roman" w:eastAsia="Times New Roman" w:hAnsi="Times New Roman" w:cs="Times New Roman"/>
+          <w:sz w:val="20"/>
+          <w:szCs w:val="20"/>
+        </w:rPr>
+      </w:pPr>
+      <m:oMath>
+        <m:r>
+          <w:rPr>
+            <w:rFonts w:ascii="Times New Roman" w:eastAsia="Times New Roman" w:hAnsi="Times New Roman" w:cs="Times New Roman"/>
+            <w:sz w:val="20"/>
+            <w:szCs w:val="20"/>
+          </w:rPr>
+          <m:t>Regression 4: Earning</m:t>
+        </m:r>
+        <m:sSub>
+          <m:sSubPr>
+            <m:ctrlPr>
+              <w:rPr>
+                <w:rFonts w:ascii="Times New Roman" w:eastAsia="Times New Roman" w:hAnsi="Times New Roman" w:cs="Times New Roman"/>
+                <w:sz w:val="20"/>
+                <w:szCs w:val="20"/>
+              </w:rPr>
+            </m:ctrlPr>
+          </m:sSubPr>
+          <m:e>
+            <m:r>
+              <w:rPr>
+                <w:rFonts w:ascii="Times New Roman" w:eastAsia="Times New Roman" w:hAnsi="Times New Roman" w:cs="Times New Roman"/>
+                <w:sz w:val="20"/>
+                <w:szCs w:val="20"/>
+              </w:rPr>
+              <m:t>s</m:t>
+            </m:r>
+          </m:e>
+          <m:sub>
+            <m:r>
+              <w:rPr>
+                <w:rFonts w:ascii="Times New Roman" w:eastAsia="Times New Roman" w:hAnsi="Times New Roman" w:cs="Times New Roman"/>
+                <w:sz w:val="20"/>
+                <w:szCs w:val="20"/>
+              </w:rPr>
+              <m:t>i</m:t>
+            </m:r>
+          </m:sub>
+        </m:sSub>
+        <m:r>
+          <w:rPr>
+            <w:rFonts w:ascii="Times New Roman" w:eastAsia="Times New Roman" w:hAnsi="Times New Roman" w:cs="Times New Roman"/>
+            <w:sz w:val="20"/>
+            <w:szCs w:val="20"/>
+          </w:rPr>
+          <m:t xml:space="preserve"> = </m:t>
+        </m:r>
+        <m:sSub>
+          <m:sSubPr>
+            <m:ctrlPr>
+              <w:rPr>
+                <w:rFonts w:ascii="Times New Roman" w:eastAsia="Times New Roman" w:hAnsi="Times New Roman" w:cs="Times New Roman"/>
+                <w:b/>
+                <w:color w:val="1F1F1F"/>
+                <w:sz w:val="20"/>
+                <w:szCs w:val="20"/>
+                <w:highlight w:val="white"/>
+              </w:rPr>
+            </m:ctrlPr>
+          </m:sSubPr>
+          <m:e>
+            <m:r>
+              <m:rPr>
+                <m:sty m:val="bi"/>
+              </m:rPr>
+              <w:rPr>
+                <w:rFonts w:ascii="Times New Roman" w:eastAsia="Times New Roman" w:hAnsi="Times New Roman" w:cs="Times New Roman"/>
+                <w:color w:val="1F1F1F"/>
+                <w:sz w:val="20"/>
+                <w:szCs w:val="20"/>
+                <w:highlight w:val="white"/>
+              </w:rPr>
+              <m:t>β</m:t>
+            </m:r>
+          </m:e>
+          <m:sub>
+            <m:r>
+              <m:rPr>
+                <m:sty m:val="bi"/>
+              </m:rPr>
+              <w:rPr>
+                <w:rFonts w:ascii="Times New Roman" w:eastAsia="Times New Roman" w:hAnsi="Times New Roman" w:cs="Times New Roman"/>
+                <w:color w:val="1F1F1F"/>
+                <w:sz w:val="20"/>
+                <w:szCs w:val="20"/>
+                <w:highlight w:val="white"/>
+              </w:rPr>
+              <m:t>0</m:t>
+            </m:r>
+          </m:sub>
+        </m:sSub>
+        <m:r>
+          <w:rPr>
+            <w:rFonts w:ascii="Times New Roman" w:eastAsia="Times New Roman" w:hAnsi="Times New Roman" w:cs="Times New Roman"/>
+            <w:sz w:val="20"/>
+            <w:szCs w:val="20"/>
+          </w:rPr>
+          <m:t>+</m:t>
+        </m:r>
+        <m:sSub>
+          <m:sSubPr>
+            <m:ctrlPr>
+              <w:rPr>
+                <w:rFonts w:ascii="Times New Roman" w:eastAsia="Times New Roman" w:hAnsi="Times New Roman" w:cs="Times New Roman"/>
+                <w:b/>
+                <w:color w:val="1F1F1F"/>
+                <w:sz w:val="20"/>
+                <w:szCs w:val="20"/>
+                <w:highlight w:val="white"/>
+              </w:rPr>
+            </m:ctrlPr>
+          </m:sSubPr>
+          <m:e>
+            <m:r>
+              <m:rPr>
+                <m:sty m:val="bi"/>
+              </m:rPr>
+              <w:rPr>
+                <w:rFonts w:ascii="Times New Roman" w:eastAsia="Times New Roman" w:hAnsi="Times New Roman" w:cs="Times New Roman"/>
+                <w:color w:val="1F1F1F"/>
+                <w:sz w:val="20"/>
+                <w:szCs w:val="20"/>
+                <w:highlight w:val="white"/>
+              </w:rPr>
+              <m:t>β</m:t>
+            </m:r>
+          </m:e>
+          <m:sub>
+            <m:r>
+              <m:rPr>
+                <m:sty m:val="bi"/>
+              </m:rPr>
+              <w:rPr>
+                <w:rFonts w:ascii="Times New Roman" w:eastAsia="Times New Roman" w:hAnsi="Times New Roman" w:cs="Times New Roman"/>
+                <w:color w:val="1F1F1F"/>
+                <w:sz w:val="20"/>
+                <w:szCs w:val="20"/>
+                <w:highlight w:val="white"/>
+              </w:rPr>
+              <m:t>1</m:t>
+            </m:r>
+          </m:sub>
+        </m:sSub>
+        <m:r>
+          <m:rPr>
+            <m:sty m:val="bi"/>
+          </m:rPr>
+          <w:rPr>
+            <w:rFonts w:ascii="Times New Roman" w:eastAsia="Times New Roman" w:hAnsi="Times New Roman" w:cs="Times New Roman"/>
+            <w:color w:val="1F1F1F"/>
+            <w:sz w:val="20"/>
+            <w:szCs w:val="20"/>
+            <w:highlight w:val="white"/>
+          </w:rPr>
+          <m:t>Years</m:t>
+        </m:r>
+        <m:r>
+          <w:rPr>
+            <w:rFonts w:ascii="Times New Roman" w:eastAsia="Times New Roman" w:hAnsi="Times New Roman" w:cs="Times New Roman"/>
+            <w:sz w:val="20"/>
+            <w:szCs w:val="20"/>
+          </w:rPr>
+          <m:t>Experienc</m:t>
+        </m:r>
+        <m:sSub>
+          <m:sSubPr>
+            <m:ctrlPr>
+              <w:rPr>
+                <w:rFonts w:ascii="Times New Roman" w:eastAsia="Times New Roman" w:hAnsi="Times New Roman" w:cs="Times New Roman"/>
+                <w:sz w:val="20"/>
+                <w:szCs w:val="20"/>
+              </w:rPr>
+            </m:ctrlPr>
+          </m:sSubPr>
+          <m:e>
+            <m:r>
+              <w:rPr>
+                <w:rFonts w:ascii="Times New Roman" w:eastAsia="Times New Roman" w:hAnsi="Times New Roman" w:cs="Times New Roman"/>
+                <w:sz w:val="20"/>
+                <w:szCs w:val="20"/>
+              </w:rPr>
+              <m:t>e</m:t>
+            </m:r>
+          </m:e>
+          <m:sub>
+            <m:r>
+              <w:rPr>
+                <w:rFonts w:ascii="Times New Roman" w:eastAsia="Times New Roman" w:hAnsi="Times New Roman" w:cs="Times New Roman"/>
+                <w:sz w:val="20"/>
+                <w:szCs w:val="20"/>
+              </w:rPr>
+              <m:t>i</m:t>
+            </m:r>
+          </m:sub>
+        </m:sSub>
+        <m:r>
+          <w:rPr>
+            <w:rFonts w:ascii="Times New Roman" w:eastAsia="Times New Roman" w:hAnsi="Times New Roman" w:cs="Times New Roman"/>
+            <w:sz w:val="20"/>
+            <w:szCs w:val="20"/>
+          </w:rPr>
+          <m:t>+</m:t>
+        </m:r>
+        <m:sSub>
+          <m:sSubPr>
+            <m:ctrlPr>
+              <w:rPr>
+                <w:rFonts w:ascii="Times New Roman" w:eastAsia="Times New Roman" w:hAnsi="Times New Roman" w:cs="Times New Roman"/>
+                <w:b/>
+                <w:color w:val="1F1F1F"/>
+                <w:sz w:val="20"/>
+                <w:szCs w:val="20"/>
+                <w:highlight w:val="white"/>
+              </w:rPr>
+            </m:ctrlPr>
+          </m:sSubPr>
+          <m:e>
+            <m:r>
+              <m:rPr>
+                <m:sty m:val="bi"/>
+              </m:rPr>
+              <w:rPr>
+                <w:rFonts w:ascii="Times New Roman" w:eastAsia="Times New Roman" w:hAnsi="Times New Roman" w:cs="Times New Roman"/>
+                <w:color w:val="1F1F1F"/>
+                <w:sz w:val="20"/>
+                <w:szCs w:val="20"/>
+                <w:highlight w:val="white"/>
+              </w:rPr>
+              <m:t>β</m:t>
+            </m:r>
+          </m:e>
+          <m:sub>
+            <m:r>
+              <m:rPr>
+                <m:sty m:val="bi"/>
+              </m:rPr>
+              <w:rPr>
+                <w:rFonts w:ascii="Times New Roman" w:eastAsia="Times New Roman" w:hAnsi="Times New Roman" w:cs="Times New Roman"/>
+                <w:color w:val="1F1F1F"/>
+                <w:sz w:val="20"/>
+                <w:szCs w:val="20"/>
+                <w:highlight w:val="white"/>
+              </w:rPr>
+              <m:t>2</m:t>
+            </m:r>
+          </m:sub>
+        </m:sSub>
+        <m:r>
+          <m:rPr>
+            <m:sty m:val="bi"/>
+          </m:rPr>
+          <w:rPr>
+            <w:rFonts w:ascii="Times New Roman" w:eastAsia="Times New Roman" w:hAnsi="Times New Roman" w:cs="Times New Roman"/>
+            <w:color w:val="1F1F1F"/>
+            <w:sz w:val="20"/>
+            <w:szCs w:val="20"/>
+            <w:highlight w:val="white"/>
+          </w:rPr>
+          <m:t>YearsExperienc</m:t>
+        </m:r>
+        <m:sSup>
+          <m:sSupPr>
+            <m:ctrlPr>
+              <w:rPr>
+                <w:rFonts w:ascii="Times New Roman" w:eastAsia="Times New Roman" w:hAnsi="Times New Roman" w:cs="Times New Roman"/>
+                <w:b/>
+                <w:color w:val="1F1F1F"/>
+                <w:sz w:val="20"/>
+                <w:szCs w:val="20"/>
+                <w:highlight w:val="white"/>
+              </w:rPr>
+            </m:ctrlPr>
+          </m:sSupPr>
+          <m:e>
+            <m:sSub>
+              <m:sSubPr>
+                <m:ctrlPr>
+                  <w:rPr>
+                    <w:rFonts w:ascii="Times New Roman" w:eastAsia="Times New Roman" w:hAnsi="Times New Roman" w:cs="Times New Roman"/>
+                    <w:b/>
+                    <w:color w:val="1F1F1F"/>
+                    <w:sz w:val="20"/>
+                    <w:szCs w:val="20"/>
+                    <w:highlight w:val="white"/>
+                  </w:rPr>
+                </m:ctrlPr>
+              </m:sSubPr>
+              <m:e>
+                <m:r>
+                  <m:rPr>
+                    <m:sty m:val="bi"/>
+                  </m:rPr>
+                  <w:rPr>
+                    <w:rFonts w:ascii="Times New Roman" w:eastAsia="Times New Roman" w:hAnsi="Times New Roman" w:cs="Times New Roman"/>
+                    <w:color w:val="1F1F1F"/>
+                    <w:sz w:val="20"/>
+                    <w:szCs w:val="20"/>
+                    <w:highlight w:val="white"/>
+                  </w:rPr>
+                  <m:t>e</m:t>
+                </m:r>
+              </m:e>
+              <m:sub>
+                <m:r>
+                  <m:rPr>
+                    <m:sty m:val="bi"/>
+                  </m:rPr>
+                  <w:rPr>
+                    <w:rFonts w:ascii="Times New Roman" w:eastAsia="Times New Roman" w:hAnsi="Times New Roman" w:cs="Times New Roman"/>
+                    <w:color w:val="1F1F1F"/>
+                    <w:sz w:val="20"/>
+                    <w:szCs w:val="20"/>
+                    <w:highlight w:val="white"/>
+                  </w:rPr>
+                  <m:t>i</m:t>
+                </m:r>
+              </m:sub>
+            </m:sSub>
+          </m:e>
+          <m:sup>
+            <m:r>
+              <m:rPr>
+                <m:sty m:val="bi"/>
+              </m:rPr>
+              <w:rPr>
+                <w:rFonts w:ascii="Times New Roman" w:eastAsia="Times New Roman" w:hAnsi="Times New Roman" w:cs="Times New Roman"/>
+                <w:color w:val="1F1F1F"/>
+                <w:sz w:val="20"/>
+                <w:szCs w:val="20"/>
+                <w:highlight w:val="white"/>
+              </w:rPr>
+              <m:t>2</m:t>
+            </m:r>
+          </m:sup>
+        </m:sSup>
+        <m:r>
+          <m:rPr>
+            <m:sty m:val="bi"/>
+          </m:rPr>
+          <w:rPr>
+            <w:rFonts w:ascii="Times New Roman" w:eastAsia="Times New Roman" w:hAnsi="Times New Roman" w:cs="Times New Roman"/>
+            <w:color w:val="1F1F1F"/>
+            <w:sz w:val="20"/>
+            <w:szCs w:val="20"/>
+            <w:highlight w:val="white"/>
+          </w:rPr>
+          <m:t>+</m:t>
+        </m:r>
+      </m:oMath>
+      <w:r>
+        <w:rPr>
+          <w:rFonts w:ascii="Times New Roman" w:eastAsia="Times New Roman" w:hAnsi="Times New Roman" w:cs="Times New Roman"/>
+          <w:sz w:val="20"/>
+          <w:szCs w:val="20"/>
+        </w:rPr>
+        <w:t xml:space="preserve"> </w:t>
+      </w:r>
+      <m:oMath>
+        <m:sSub>
+          <m:sSubPr>
+            <m:ctrlPr>
+              <w:rPr>
+                <w:rFonts w:ascii="Times New Roman" w:eastAsia="Times New Roman" w:hAnsi="Times New Roman" w:cs="Times New Roman"/>
+                <w:b/>
+                <w:color w:val="1F1F1F"/>
+                <w:sz w:val="20"/>
+                <w:szCs w:val="20"/>
+                <w:highlight w:val="white"/>
+              </w:rPr>
+            </m:ctrlPr>
+          </m:sSubPr>
+          <m:e>
+            <m:r>
+              <m:rPr>
+                <m:sty m:val="bi"/>
+              </m:rPr>
+              <w:rPr>
+                <w:rFonts w:ascii="Times New Roman" w:eastAsia="Times New Roman" w:hAnsi="Times New Roman" w:cs="Times New Roman"/>
+                <w:color w:val="1F1F1F"/>
+                <w:sz w:val="20"/>
+                <w:szCs w:val="20"/>
+                <w:highlight w:val="white"/>
+              </w:rPr>
+              <m:t>β</m:t>
+            </m:r>
+          </m:e>
+          <m:sub>
+            <m:r>
+              <m:rPr>
+                <m:sty m:val="bi"/>
+              </m:rPr>
+              <w:rPr>
+                <w:rFonts w:ascii="Times New Roman" w:eastAsia="Times New Roman" w:hAnsi="Times New Roman" w:cs="Times New Roman"/>
+                <w:color w:val="1F1F1F"/>
+                <w:sz w:val="20"/>
+                <w:szCs w:val="20"/>
+                <w:highlight w:val="white"/>
+              </w:rPr>
+              <m:t>3</m:t>
+            </m:r>
+          </m:sub>
+        </m:sSub>
+        <m:r>
+          <m:rPr>
+            <m:sty m:val="bi"/>
+          </m:rPr>
+          <w:rPr>
+            <w:rFonts w:ascii="Times New Roman" w:eastAsia="Times New Roman" w:hAnsi="Times New Roman" w:cs="Times New Roman"/>
+            <w:color w:val="1F1F1F"/>
+            <w:sz w:val="20"/>
+            <w:szCs w:val="20"/>
+            <w:highlight w:val="white"/>
+          </w:rPr>
+          <m:t>YearsExperienc</m:t>
+        </m:r>
+        <m:sSup>
+          <m:sSupPr>
+            <m:ctrlPr>
+              <w:rPr>
+                <w:rFonts w:ascii="Times New Roman" w:eastAsia="Times New Roman" w:hAnsi="Times New Roman" w:cs="Times New Roman"/>
+                <w:b/>
+                <w:color w:val="1F1F1F"/>
+                <w:sz w:val="20"/>
+                <w:szCs w:val="20"/>
+                <w:highlight w:val="white"/>
+              </w:rPr>
+            </m:ctrlPr>
+          </m:sSupPr>
+          <m:e>
+            <m:sSub>
+              <m:sSubPr>
+                <m:ctrlPr>
+                  <w:rPr>
+                    <w:rFonts w:ascii="Times New Roman" w:eastAsia="Times New Roman" w:hAnsi="Times New Roman" w:cs="Times New Roman"/>
+                    <w:b/>
+                    <w:color w:val="1F1F1F"/>
+                    <w:sz w:val="20"/>
+                    <w:szCs w:val="20"/>
+                    <w:highlight w:val="white"/>
+                  </w:rPr>
+                </m:ctrlPr>
+              </m:sSubPr>
+              <m:e>
+                <m:r>
+                  <m:rPr>
+                    <m:sty m:val="bi"/>
+                  </m:rPr>
+                  <w:rPr>
+                    <w:rFonts w:ascii="Times New Roman" w:eastAsia="Times New Roman" w:hAnsi="Times New Roman" w:cs="Times New Roman"/>
+                    <w:color w:val="1F1F1F"/>
+                    <w:sz w:val="20"/>
+                    <w:szCs w:val="20"/>
+                    <w:highlight w:val="white"/>
+                  </w:rPr>
+                  <m:t>e</m:t>
+                </m:r>
+              </m:e>
+              <m:sub>
+                <m:r>
+                  <m:rPr>
+                    <m:sty m:val="bi"/>
+                  </m:rPr>
+                  <w:rPr>
+                    <w:rFonts w:ascii="Times New Roman" w:eastAsia="Times New Roman" w:hAnsi="Times New Roman" w:cs="Times New Roman"/>
+                    <w:color w:val="1F1F1F"/>
+                    <w:sz w:val="20"/>
+                    <w:szCs w:val="20"/>
+                    <w:highlight w:val="white"/>
+                  </w:rPr>
+                  <m:t>i</m:t>
+                </m:r>
+              </m:sub>
+            </m:sSub>
+          </m:e>
+          <m:sup>
+            <m:r>
+              <m:rPr>
+                <m:sty m:val="bi"/>
+              </m:rPr>
+              <w:rPr>
+                <w:rFonts w:ascii="Times New Roman" w:eastAsia="Times New Roman" w:hAnsi="Times New Roman" w:cs="Times New Roman"/>
+                <w:color w:val="1F1F1F"/>
+                <w:sz w:val="20"/>
+                <w:szCs w:val="20"/>
+                <w:highlight w:val="white"/>
+              </w:rPr>
+              <m:t>3</m:t>
+            </m:r>
+          </m:sup>
+        </m:sSup>
+        <m:r>
+          <m:rPr>
+            <m:sty m:val="bi"/>
+          </m:rPr>
+          <w:rPr>
+            <w:rFonts w:ascii="Times New Roman" w:eastAsia="Times New Roman" w:hAnsi="Times New Roman" w:cs="Times New Roman"/>
+            <w:color w:val="1F1F1F"/>
+            <w:sz w:val="20"/>
+            <w:szCs w:val="20"/>
+            <w:highlight w:val="white"/>
+          </w:rPr>
+          <m:t>+</m:t>
+        </m:r>
+        <m:sSub>
+          <m:sSubPr>
+            <m:ctrlPr>
+              <w:rPr>
+                <w:rFonts w:ascii="Times New Roman" w:eastAsia="Times New Roman" w:hAnsi="Times New Roman" w:cs="Times New Roman"/>
+                <w:b/>
+                <w:color w:val="1F1F1F"/>
+                <w:sz w:val="20"/>
+                <w:szCs w:val="20"/>
+                <w:highlight w:val="white"/>
+              </w:rPr>
+            </m:ctrlPr>
+          </m:sSubPr>
+          <m:e>
+            <m:r>
+              <m:rPr>
+                <m:sty m:val="bi"/>
+              </m:rPr>
+              <w:rPr>
+                <w:rFonts w:ascii="Times New Roman" w:eastAsia="Times New Roman" w:hAnsi="Times New Roman" w:cs="Times New Roman"/>
+                <w:color w:val="1F1F1F"/>
+                <w:sz w:val="20"/>
+                <w:szCs w:val="20"/>
+                <w:highlight w:val="white"/>
+              </w:rPr>
+              <m:t>μ</m:t>
+            </m:r>
+          </m:e>
+          <m:sub>
+            <m:r>
+              <m:rPr>
+                <m:sty m:val="bi"/>
+              </m:rPr>
+              <w:rPr>
+                <w:rFonts w:ascii="Times New Roman" w:eastAsia="Times New Roman" w:hAnsi="Times New Roman" w:cs="Times New Roman"/>
+                <w:color w:val="1F1F1F"/>
+                <w:sz w:val="20"/>
+                <w:szCs w:val="20"/>
+                <w:highlight w:val="white"/>
+              </w:rPr>
+              <m:t>i</m:t>
+            </m:r>
+          </m:sub>
+        </m:sSub>
+      </m:oMath>
+    </w:p>
+    <w:p>
+      <w:pPr>
+        <w:spacing w:line="227" w:lineRule="auto"/>
+        <w:rPr>
+          <w:rFonts w:ascii="Times New Roman" w:eastAsia="Times New Roman" w:hAnsi="Times New Roman" w:cs="Times New Roman"/>
+          <w:sz w:val="20"/>
+          <w:szCs w:val="20"/>
+        </w:rPr>
+      </w:pPr>
+      <m:oMathPara>
+        <m:oMath>
+          <m:r>
+            <w:rPr>
+              <w:rFonts w:ascii="Times New Roman" w:eastAsia="Times New Roman" w:hAnsi="Times New Roman" w:cs="Times New Roman"/>
+              <w:sz w:val="20"/>
+              <w:szCs w:val="20"/>
+            </w:rPr>
+            <m:t>Regression 5: Earning</m:t>
+          </m:r>
+          <m:sSub>
+            <m:sSubPr>
+              <m:ctrlPr>
+                <w:rPr>
+                  <w:rFonts w:ascii="Times New Roman" w:eastAsia="Times New Roman" w:hAnsi="Times New Roman" w:cs="Times New Roman"/>
+                  <w:sz w:val="20"/>
+                  <w:szCs w:val="20"/>
+                </w:rPr>
+              </m:ctrlPr>
+            </m:sSubPr>
+            <m:e>
+              <m:r>
+                <w:rPr>
+                  <w:rFonts w:ascii="Times New Roman" w:eastAsia="Times New Roman" w:hAnsi="Times New Roman" w:cs="Times New Roman"/>
+                  <w:sz w:val="20"/>
+                  <w:szCs w:val="20"/>
+                </w:rPr>
+                <m:t>s</m:t>
+              </m:r>
+            </m:e>
+            <m:sub>
+              <m:r>
+                <w:rPr>
+                  <w:rFonts w:ascii="Times New Roman" w:eastAsia="Times New Roman" w:hAnsi="Times New Roman" w:cs="Times New Roman"/>
+                  <w:sz w:val="20"/>
+                  <w:szCs w:val="20"/>
+                </w:rPr>
+                <m:t>i</m:t>
+              </m:r>
+            </m:sub>
+          </m:sSub>
+          <m:r>
+            <w:rPr>
+              <w:rFonts w:ascii="Times New Roman" w:eastAsia="Times New Roman" w:hAnsi="Times New Roman" w:cs="Times New Roman"/>
+              <w:sz w:val="20"/>
+              <w:szCs w:val="20"/>
+            </w:rPr>
+            <m:t xml:space="preserve"> = </m:t>
+          </m:r>
+          <m:sSub>
+            <m:sSubPr>
+              <m:ctrlPr>
+                <w:rPr>
+                  <w:rFonts w:ascii="Times New Roman" w:eastAsia="Times New Roman" w:hAnsi="Times New Roman" w:cs="Times New Roman"/>
+                  <w:b/>
+                  <w:color w:val="1F1F1F"/>
+                  <w:sz w:val="20"/>
+                  <w:szCs w:val="20"/>
+                  <w:highlight w:val="white"/>
+                </w:rPr>
+              </m:ctrlPr>
+            </m:sSubPr>
+            <m:e>
+              <m:r>
+                <m:rPr>
+                  <m:sty m:val="bi"/>
+                </m:rPr>
+                <w:rPr>
+                  <w:rFonts w:ascii="Times New Roman" w:eastAsia="Times New Roman" w:hAnsi="Times New Roman" w:cs="Times New Roman"/>
+                  <w:color w:val="1F1F1F"/>
+                  <w:sz w:val="20"/>
+                  <w:szCs w:val="20"/>
+                  <w:highlight w:val="white"/>
+                </w:rPr>
+                <m:t>β</m:t>
+              </m:r>
+            </m:e>
+            <m:sub>
+              <m:r>
+                <m:rPr>
+                  <m:sty m:val="bi"/>
+                </m:rPr>
+                <w:rPr>
+                  <w:rFonts w:ascii="Times New Roman" w:eastAsia="Times New Roman" w:hAnsi="Times New Roman" w:cs="Times New Roman"/>
+                  <w:color w:val="1F1F1F"/>
+                  <w:sz w:val="20"/>
+                  <w:szCs w:val="20"/>
+                  <w:highlight w:val="white"/>
+                </w:rPr>
+                <m:t>0</m:t>
+              </m:r>
+            </m:sub>
+          </m:sSub>
+          <m:r>
+            <w:rPr>
+              <w:rFonts w:ascii="Times New Roman" w:eastAsia="Times New Roman" w:hAnsi="Times New Roman" w:cs="Times New Roman"/>
+              <w:sz w:val="20"/>
+              <w:szCs w:val="20"/>
+            </w:rPr>
+            <m:t>+</m:t>
+          </m:r>
+          <m:sSub>
+            <m:sSubPr>
+              <m:ctrlPr>
+                <w:rPr>
+                  <w:rFonts w:ascii="Times New Roman" w:eastAsia="Times New Roman" w:hAnsi="Times New Roman" w:cs="Times New Roman"/>
+                  <w:b/>
+                  <w:color w:val="1F1F1F"/>
+                  <w:sz w:val="20"/>
+                  <w:szCs w:val="20"/>
+                  <w:highlight w:val="white"/>
+                </w:rPr>
+              </m:ctrlPr>
+            </m:sSubPr>
+            <m:e>
+              <m:r>
+                <m:rPr>
+                  <m:sty m:val="bi"/>
+                </m:rPr>
+                <w:rPr>
+                  <w:rFonts w:ascii="Times New Roman" w:eastAsia="Times New Roman" w:hAnsi="Times New Roman" w:cs="Times New Roman"/>
+                  <w:color w:val="1F1F1F"/>
+                  <w:sz w:val="20"/>
+                  <w:szCs w:val="20"/>
+                  <w:highlight w:val="white"/>
+                </w:rPr>
+                <m:t>β</m:t>
+              </m:r>
+            </m:e>
+            <m:sub>
+              <m:r>
+                <m:rPr>
+                  <m:sty m:val="bi"/>
+                </m:rPr>
+                <w:rPr>
+                  <w:rFonts w:ascii="Times New Roman" w:eastAsia="Times New Roman" w:hAnsi="Times New Roman" w:cs="Times New Roman"/>
+                  <w:color w:val="1F1F1F"/>
+                  <w:sz w:val="20"/>
+                  <w:szCs w:val="20"/>
+                  <w:highlight w:val="white"/>
+                </w:rPr>
+                <m:t>1</m:t>
+              </m:r>
+            </m:sub>
+          </m:sSub>
+          <m:r>
+            <m:rPr>
+              <m:sty m:val="bi"/>
+            </m:rPr>
+            <w:rPr>
+              <w:rFonts w:ascii="Times New Roman" w:eastAsia="Times New Roman" w:hAnsi="Times New Roman" w:cs="Times New Roman"/>
+              <w:color w:val="1F1F1F"/>
+              <w:sz w:val="20"/>
+              <w:szCs w:val="20"/>
+              <w:highlight w:val="white"/>
+            </w:rPr>
+            <m:t>YearsExperienc</m:t>
+          </m:r>
+          <m:sSub>
+            <m:sSubPr>
+              <m:ctrlPr>
+                <w:rPr>
+                  <w:rFonts w:ascii="Times New Roman" w:eastAsia="Times New Roman" w:hAnsi="Times New Roman" w:cs="Times New Roman"/>
+                  <w:b/>
+                  <w:color w:val="1F1F1F"/>
+                  <w:sz w:val="20"/>
+                  <w:szCs w:val="20"/>
+                  <w:highlight w:val="white"/>
+                </w:rPr>
+              </m:ctrlPr>
+            </m:sSubPr>
+            <m:e>
+              <m:r>
+                <m:rPr>
+                  <m:sty m:val="bi"/>
+                </m:rPr>
+                <w:rPr>
+                  <w:rFonts w:ascii="Times New Roman" w:eastAsia="Times New Roman" w:hAnsi="Times New Roman" w:cs="Times New Roman"/>
+                  <w:color w:val="1F1F1F"/>
+                  <w:sz w:val="20"/>
+                  <w:szCs w:val="20"/>
+                  <w:highlight w:val="white"/>
+                </w:rPr>
+                <m:t>e</m:t>
+              </m:r>
+            </m:e>
+            <m:sub>
+              <m:r>
+                <m:rPr>
+                  <m:sty m:val="bi"/>
+                </m:rPr>
+                <w:rPr>
+                  <w:rFonts w:ascii="Times New Roman" w:eastAsia="Times New Roman" w:hAnsi="Times New Roman" w:cs="Times New Roman"/>
+                  <w:color w:val="1F1F1F"/>
+                  <w:sz w:val="20"/>
+                  <w:szCs w:val="20"/>
+                  <w:highlight w:val="white"/>
+                </w:rPr>
+                <m:t>i</m:t>
+              </m:r>
+            </m:sub>
+          </m:sSub>
+          <m:r>
+            <m:rPr>
+              <m:sty m:val="bi"/>
+            </m:rPr>
+            <w:rPr>
+              <w:rFonts w:ascii="Times New Roman" w:eastAsia="Times New Roman" w:hAnsi="Times New Roman" w:cs="Times New Roman"/>
+              <w:color w:val="1F1F1F"/>
+              <w:sz w:val="20"/>
+              <w:szCs w:val="20"/>
+              <w:highlight w:val="white"/>
+            </w:rPr>
+            <m:t xml:space="preserve">+ </m:t>
+          </m:r>
+          <m:sSub>
+            <m:sSubPr>
+              <m:ctrlPr>
+                <w:rPr>
+                  <w:rFonts w:ascii="Times New Roman" w:eastAsia="Times New Roman" w:hAnsi="Times New Roman" w:cs="Times New Roman"/>
+                  <w:b/>
+                  <w:color w:val="1F1F1F"/>
+                  <w:sz w:val="20"/>
+                  <w:szCs w:val="20"/>
+                  <w:highlight w:val="white"/>
+                </w:rPr>
+              </m:ctrlPr>
+            </m:sSubPr>
+            <m:e>
+              <m:r>
+                <m:rPr>
+                  <m:sty m:val="bi"/>
+                </m:rPr>
+                <w:rPr>
+                  <w:rFonts w:ascii="Times New Roman" w:eastAsia="Times New Roman" w:hAnsi="Times New Roman" w:cs="Times New Roman"/>
+                  <w:color w:val="1F1F1F"/>
+                  <w:sz w:val="20"/>
+                  <w:szCs w:val="20"/>
+                  <w:highlight w:val="white"/>
+                </w:rPr>
+                <m:t>β</m:t>
+              </m:r>
+            </m:e>
+            <m:sub>
+              <m:r>
+                <m:rPr>
+                  <m:sty m:val="bi"/>
+                </m:rPr>
+                <w:rPr>
+                  <w:rFonts w:ascii="Times New Roman" w:eastAsia="Times New Roman" w:hAnsi="Times New Roman" w:cs="Times New Roman"/>
+                  <w:color w:val="1F1F1F"/>
+                  <w:sz w:val="20"/>
+                  <w:szCs w:val="20"/>
+                  <w:highlight w:val="white"/>
+                </w:rPr>
+                <m:t>2</m:t>
+              </m:r>
+            </m:sub>
+          </m:sSub>
+          <m:r>
+            <m:rPr>
+              <m:sty m:val="bi"/>
+            </m:rPr>
+            <w:rPr>
+              <w:rFonts w:ascii="Times New Roman" w:eastAsia="Times New Roman" w:hAnsi="Times New Roman" w:cs="Times New Roman"/>
+              <w:color w:val="1F1F1F"/>
+              <w:sz w:val="20"/>
+              <w:szCs w:val="20"/>
+              <w:highlight w:val="white"/>
+            </w:rPr>
+            <m:t>YearsExperienc</m:t>
+          </m:r>
+          <m:sSup>
+            <m:sSupPr>
+              <m:ctrlPr>
+                <w:rPr>
+                  <w:rFonts w:ascii="Times New Roman" w:eastAsia="Times New Roman" w:hAnsi="Times New Roman" w:cs="Times New Roman"/>
+                  <w:b/>
+                  <w:color w:val="1F1F1F"/>
+                  <w:sz w:val="20"/>
+                  <w:szCs w:val="20"/>
+                  <w:highlight w:val="white"/>
+                </w:rPr>
+              </m:ctrlPr>
+            </m:sSupPr>
+            <m:e>
+              <m:sSub>
+                <m:sSubPr>
+                  <m:ctrlPr>
+                    <w:rPr>
+                      <w:rFonts w:ascii="Times New Roman" w:eastAsia="Times New Roman" w:hAnsi="Times New Roman" w:cs="Times New Roman"/>
+                      <w:b/>
+                      <w:color w:val="1F1F1F"/>
+                      <w:sz w:val="20"/>
+                      <w:szCs w:val="20"/>
+                      <w:highlight w:val="white"/>
+                    </w:rPr>
+                  </m:ctrlPr>
+                </m:sSubPr>
+                <m:e>
+                  <m:r>
+                    <m:rPr>
+                      <m:sty m:val="bi"/>
+                    </m:rPr>
+                    <w:rPr>
+                      <w:rFonts w:ascii="Times New Roman" w:eastAsia="Times New Roman" w:hAnsi="Times New Roman" w:cs="Times New Roman"/>
+                      <w:color w:val="1F1F1F"/>
+                      <w:sz w:val="20"/>
+                      <w:szCs w:val="20"/>
+                      <w:highlight w:val="white"/>
+                    </w:rPr>
+                    <m:t>e</m:t>
+                  </m:r>
+                </m:e>
+                <m:sub>
+                  <m:r>
+                    <m:rPr>
+                      <m:sty m:val="bi"/>
+                    </m:rPr>
+                    <w:rPr>
+                      <w:rFonts w:ascii="Times New Roman" w:eastAsia="Times New Roman" w:hAnsi="Times New Roman" w:cs="Times New Roman"/>
+                      <w:color w:val="1F1F1F"/>
+                      <w:sz w:val="20"/>
+                      <w:szCs w:val="20"/>
+                      <w:highlight w:val="white"/>
+                    </w:rPr>
+                    <m:t>i</m:t>
+                  </m:r>
+                </m:sub>
+              </m:sSub>
+            </m:e>
+            <m:sup>
+              <m:r>
+                <m:rPr>
+                  <m:sty m:val="bi"/>
+                </m:rPr>
+                <w:rPr>
+                  <w:rFonts w:ascii="Times New Roman" w:eastAsia="Times New Roman" w:hAnsi="Times New Roman" w:cs="Times New Roman"/>
+                  <w:color w:val="1F1F1F"/>
+                  <w:sz w:val="20"/>
+                  <w:szCs w:val="20"/>
+                  <w:highlight w:val="white"/>
+                </w:rPr>
+                <m:t>2</m:t>
+              </m:r>
+            </m:sup>
+          </m:sSup>
+          <m:r>
+            <m:rPr>
+              <m:sty m:val="bi"/>
+            </m:rPr>
+            <w:rPr>
+              <w:rFonts w:ascii="Times New Roman" w:eastAsia="Times New Roman" w:hAnsi="Times New Roman" w:cs="Times New Roman"/>
+              <w:color w:val="1F1F1F"/>
+              <w:sz w:val="20"/>
+              <w:szCs w:val="20"/>
+              <w:highlight w:val="white"/>
+            </w:rPr>
+            <m:t>+</m:t>
+          </m:r>
+          <m:sSub>
+            <m:sSubPr>
+              <m:ctrlPr>
+                <w:rPr>
+                  <w:rFonts w:ascii="Times New Roman" w:eastAsia="Times New Roman" w:hAnsi="Times New Roman" w:cs="Times New Roman"/>
+                  <w:b/>
+                  <w:color w:val="1F1F1F"/>
+                  <w:sz w:val="20"/>
+                  <w:szCs w:val="20"/>
+                  <w:highlight w:val="white"/>
+                </w:rPr>
+              </m:ctrlPr>
+            </m:sSubPr>
+            <m:e>
+              <m:r>
+                <m:rPr>
+                  <m:sty m:val="bi"/>
+                </m:rPr>
+                <w:rPr>
+                  <w:rFonts w:ascii="Times New Roman" w:eastAsia="Times New Roman" w:hAnsi="Times New Roman" w:cs="Times New Roman"/>
+                  <w:color w:val="1F1F1F"/>
+                  <w:sz w:val="20"/>
+                  <w:szCs w:val="20"/>
+                  <w:highlight w:val="white"/>
+                </w:rPr>
+                <m:t>μ</m:t>
+              </m:r>
+            </m:e>
+            <m:sub>
+              <m:r>
+                <m:rPr>
+                  <m:sty m:val="bi"/>
+                </m:rPr>
+                <w:rPr>
+                  <w:rFonts w:ascii="Times New Roman" w:eastAsia="Times New Roman" w:hAnsi="Times New Roman" w:cs="Times New Roman"/>
+                  <w:color w:val="1F1F1F"/>
+                  <w:sz w:val="20"/>
+                  <w:szCs w:val="20"/>
+                  <w:highlight w:val="white"/>
+                </w:rPr>
+                <m:t>i</m:t>
+              </m:r>
+            </m:sub>
+          </m:sSub>
+        </m:oMath>
+      </m:oMathPara>
+    </w:p>
+    <w:p>
+      <w:pPr>
+        <w:spacing w:line="227" w:lineRule="auto"/>
+        <w:rPr>
+          <w:rFonts w:ascii="Times New Roman" w:eastAsia="Times New Roman" w:hAnsi="Times New Roman" w:cs="Times New Roman"/>
+          <w:sz w:val="24"/>
+          <w:szCs w:val="24"/>
+        </w:rPr>
+      </w:pPr>
+      <m:oMathPara>
+        <m:oMath>
+          <m:r>
+            <w:rPr>
+              <w:rFonts w:ascii="Times New Roman" w:eastAsia="Times New Roman" w:hAnsi="Times New Roman" w:cs="Times New Roman"/>
+              <w:sz w:val="20"/>
+              <w:szCs w:val="20"/>
+            </w:rPr>
+            <m:t>Regression 6: Earning</m:t>
+          </m:r>
+          <m:sSub>
+            <m:sSubPr>
+              <m:ctrlPr>
+                <w:rPr>
+                  <w:rFonts w:ascii="Times New Roman" w:eastAsia="Times New Roman" w:hAnsi="Times New Roman" w:cs="Times New Roman"/>
+                  <w:sz w:val="20"/>
+                  <w:szCs w:val="20"/>
+                </w:rPr>
+              </m:ctrlPr>
+            </m:sSubPr>
+            <m:e>
+              <m:r>
+                <w:rPr>
+                  <w:rFonts w:ascii="Times New Roman" w:eastAsia="Times New Roman" w:hAnsi="Times New Roman" w:cs="Times New Roman"/>
+                  <w:sz w:val="20"/>
+                  <w:szCs w:val="20"/>
+                </w:rPr>
+                <m:t>s</m:t>
+              </m:r>
+            </m:e>
+            <m:sub>
+              <m:r>
+                <w:rPr>
+                  <w:rFonts w:ascii="Times New Roman" w:eastAsia="Times New Roman" w:hAnsi="Times New Roman" w:cs="Times New Roman"/>
+                  <w:sz w:val="20"/>
+                  <w:szCs w:val="20"/>
+                </w:rPr>
+                <m:t>i</m:t>
+              </m:r>
+            </m:sub>
+          </m:sSub>
+          <m:r>
+            <w:rPr>
+              <w:rFonts w:ascii="Times New Roman" w:eastAsia="Times New Roman" w:hAnsi="Times New Roman" w:cs="Times New Roman"/>
+              <w:sz w:val="20"/>
+              <w:szCs w:val="20"/>
+            </w:rPr>
+            <m:t xml:space="preserve"> = </m:t>
+          </m:r>
+          <m:sSub>
+            <m:sSubPr>
+              <m:ctrlPr>
+                <w:rPr>
+                  <w:rFonts w:ascii="Times New Roman" w:eastAsia="Times New Roman" w:hAnsi="Times New Roman" w:cs="Times New Roman"/>
+                  <w:b/>
+                  <w:color w:val="1F1F1F"/>
+                  <w:sz w:val="20"/>
+                  <w:szCs w:val="20"/>
+                  <w:highlight w:val="white"/>
+                </w:rPr>
+              </m:ctrlPr>
+            </m:sSubPr>
+            <m:e>
+              <m:r>
+                <m:rPr>
+                  <m:sty m:val="bi"/>
+                </m:rPr>
+                <w:rPr>
+                  <w:rFonts w:ascii="Times New Roman" w:eastAsia="Times New Roman" w:hAnsi="Times New Roman" w:cs="Times New Roman"/>
+                  <w:color w:val="1F1F1F"/>
+                  <w:sz w:val="20"/>
+                  <w:szCs w:val="20"/>
+                  <w:highlight w:val="white"/>
+                </w:rPr>
+                <m:t>β</m:t>
+              </m:r>
+            </m:e>
+            <m:sub>
+              <m:r>
+                <m:rPr>
+                  <m:sty m:val="bi"/>
+                </m:rPr>
+                <w:rPr>
+                  <w:rFonts w:ascii="Times New Roman" w:eastAsia="Times New Roman" w:hAnsi="Times New Roman" w:cs="Times New Roman"/>
+                  <w:color w:val="1F1F1F"/>
+                  <w:sz w:val="20"/>
+                  <w:szCs w:val="20"/>
+                  <w:highlight w:val="white"/>
+                </w:rPr>
+                <m:t>0</m:t>
+              </m:r>
+            </m:sub>
+          </m:sSub>
+          <m:r>
+            <m:rPr>
+              <m:sty m:val="bi"/>
+            </m:rPr>
+            <w:rPr>
+              <w:rFonts w:ascii="Times New Roman" w:eastAsia="Times New Roman" w:hAnsi="Times New Roman" w:cs="Times New Roman"/>
+              <w:color w:val="1F1F1F"/>
+              <w:sz w:val="20"/>
+              <w:szCs w:val="20"/>
+              <w:highlight w:val="white"/>
+            </w:rPr>
+            <m:t xml:space="preserve"> +</m:t>
+          </m:r>
+          <m:sSub>
+            <m:sSubPr>
+              <m:ctrlPr>
+                <w:rPr>
+                  <w:rFonts w:ascii="Times New Roman" w:eastAsia="Times New Roman" w:hAnsi="Times New Roman" w:cs="Times New Roman"/>
+                  <w:b/>
+                  <w:color w:val="1F1F1F"/>
+                  <w:sz w:val="20"/>
+                  <w:szCs w:val="20"/>
+                  <w:highlight w:val="white"/>
+                </w:rPr>
+              </m:ctrlPr>
+            </m:sSubPr>
+            <m:e>
+              <m:r>
+                <m:rPr>
+                  <m:sty m:val="bi"/>
+                </m:rPr>
+                <w:rPr>
+                  <w:rFonts w:ascii="Times New Roman" w:eastAsia="Times New Roman" w:hAnsi="Times New Roman" w:cs="Times New Roman"/>
+                  <w:color w:val="1F1F1F"/>
+                  <w:sz w:val="20"/>
+                  <w:szCs w:val="20"/>
+                  <w:highlight w:val="white"/>
+                </w:rPr>
+                <m:t>β</m:t>
+              </m:r>
+            </m:e>
+            <m:sub>
+              <m:r>
+                <m:rPr>
+                  <m:sty m:val="bi"/>
+                </m:rPr>
+                <w:rPr>
+                  <w:rFonts w:ascii="Times New Roman" w:eastAsia="Times New Roman" w:hAnsi="Times New Roman" w:cs="Times New Roman"/>
+                  <w:color w:val="1F1F1F"/>
+                  <w:sz w:val="20"/>
+                  <w:szCs w:val="20"/>
+                  <w:highlight w:val="white"/>
+                </w:rPr>
+                <m:t>1</m:t>
+              </m:r>
+            </m:sub>
+          </m:sSub>
+          <m:r>
+            <m:rPr>
+              <m:sty m:val="bi"/>
+            </m:rPr>
+            <w:rPr>
+              <w:rFonts w:ascii="Times New Roman" w:eastAsia="Times New Roman" w:hAnsi="Times New Roman" w:cs="Times New Roman"/>
+              <w:color w:val="1F1F1F"/>
+              <w:sz w:val="20"/>
+              <w:szCs w:val="20"/>
+              <w:highlight w:val="white"/>
+            </w:rPr>
+            <m:t>YearsExperienc</m:t>
+          </m:r>
+          <m:sSub>
+            <m:sSubPr>
+              <m:ctrlPr>
+                <w:rPr>
+                  <w:rFonts w:ascii="Times New Roman" w:eastAsia="Times New Roman" w:hAnsi="Times New Roman" w:cs="Times New Roman"/>
+                  <w:b/>
+                  <w:color w:val="1F1F1F"/>
+                  <w:sz w:val="20"/>
+                  <w:szCs w:val="20"/>
+                  <w:highlight w:val="white"/>
+                </w:rPr>
+              </m:ctrlPr>
+            </m:sSubPr>
+            <m:e>
+              <m:r>
+                <m:rPr>
+                  <m:sty m:val="bi"/>
+                </m:rPr>
+                <w:rPr>
+                  <w:rFonts w:ascii="Times New Roman" w:eastAsia="Times New Roman" w:hAnsi="Times New Roman" w:cs="Times New Roman"/>
+                  <w:color w:val="1F1F1F"/>
+                  <w:sz w:val="20"/>
+                  <w:szCs w:val="20"/>
+                  <w:highlight w:val="white"/>
+                </w:rPr>
+                <m:t>e</m:t>
+              </m:r>
+            </m:e>
+            <m:sub>
+              <m:r>
+                <m:rPr>
+                  <m:sty m:val="bi"/>
+                </m:rPr>
+                <w:rPr>
+                  <w:rFonts w:ascii="Times New Roman" w:eastAsia="Times New Roman" w:hAnsi="Times New Roman" w:cs="Times New Roman"/>
+                  <w:color w:val="1F1F1F"/>
+                  <w:sz w:val="20"/>
+                  <w:szCs w:val="20"/>
+                  <w:highlight w:val="white"/>
+                </w:rPr>
+                <m:t>i</m:t>
+              </m:r>
+            </m:sub>
+          </m:sSub>
+          <m:r>
+            <m:rPr>
+              <m:sty m:val="bi"/>
+            </m:rPr>
+            <w:rPr>
+              <w:rFonts w:ascii="Times New Roman" w:eastAsia="Times New Roman" w:hAnsi="Times New Roman" w:cs="Times New Roman"/>
+              <w:color w:val="1F1F1F"/>
+              <w:sz w:val="20"/>
+              <w:szCs w:val="20"/>
+              <w:highlight w:val="white"/>
+            </w:rPr>
+            <m:t>+</m:t>
+          </m:r>
+          <m:sSub>
+            <m:sSubPr>
+              <m:ctrlPr>
+                <w:rPr>
+                  <w:rFonts w:ascii="Times New Roman" w:eastAsia="Times New Roman" w:hAnsi="Times New Roman" w:cs="Times New Roman"/>
+                  <w:b/>
+                  <w:color w:val="1F1F1F"/>
+                  <w:sz w:val="20"/>
+                  <w:szCs w:val="20"/>
+                  <w:highlight w:val="white"/>
+                </w:rPr>
+              </m:ctrlPr>
+            </m:sSubPr>
+            <m:e>
+              <m:r>
+                <m:rPr>
+                  <m:sty m:val="bi"/>
+                </m:rPr>
+                <w:rPr>
+                  <w:rFonts w:ascii="Times New Roman" w:eastAsia="Times New Roman" w:hAnsi="Times New Roman" w:cs="Times New Roman"/>
+                  <w:color w:val="1F1F1F"/>
+                  <w:sz w:val="20"/>
+                  <w:szCs w:val="20"/>
+                  <w:highlight w:val="white"/>
+                </w:rPr>
+                <m:t>μ</m:t>
+              </m:r>
+            </m:e>
+            <m:sub>
+              <m:r>
+                <m:rPr>
+                  <m:sty m:val="bi"/>
+                </m:rPr>
+                <w:rPr>
+                  <w:rFonts w:ascii="Times New Roman" w:eastAsia="Times New Roman" w:hAnsi="Times New Roman" w:cs="Times New Roman"/>
+                  <w:color w:val="1F1F1F"/>
+                  <w:sz w:val="20"/>
+                  <w:szCs w:val="20"/>
+                  <w:highlight w:val="white"/>
+                </w:rPr>
+                <m:t>i</m:t>
+              </m:r>
+            </m:sub>
+          </m:sSub>
+        </m:oMath>
+      </m:oMathPara>
+    </w:p>
+    <w:p>
+      <w:pPr>
+        <w:spacing w:line="240" w:lineRule="auto"/>
+        <w:rPr>
+          <w:rFonts w:ascii="Times New Roman" w:eastAsia="Times New Roman" w:hAnsi="Times New Roman" w:cs="Times New Roman"/>
+          <w:i/>
+          <w:sz w:val="24"/>
+          <w:szCs w:val="24"/>
+        </w:rPr>
+      </w:pPr>
+      <w:r>
+        <w:rPr>
+          <w:rFonts w:ascii="Times New Roman" w:eastAsia="Times New Roman" w:hAnsi="Times New Roman" w:cs="Times New Roman"/>
+          <w:i/>
+          <w:sz w:val="24"/>
+          <w:szCs w:val="24"/>
+        </w:rPr>
+        <w:t>Table 2.1 - Regression outputs for the 3 regressions listed above</w:t>
+      </w:r>
+    </w:p>
+    <w:tbl>
+      <w:tblPr>
+        <w:tblpPr w:leftFromText="180" w:rightFromText="180" w:topFromText="180" w:bottomFromText="180" w:vertAnchor="text"/>
+        <w:tblW w:w="9675" w:type="dxa"/>
+        <w:tblBorders>
+          <w:top w:val="single" w:sz="4" w:space="0" w:color="C9DAF8"/>
+          <w:left w:val="single" w:sz="4" w:space="0" w:color="C9DAF8"/>
+          <w:bottom w:val="single" w:sz="4" w:space="0" w:color="C9DAF8"/>
+          <w:right w:val="single" w:sz="4" w:space="0" w:color="C9DAF8"/>
+          <w:insideH w:val="single" w:sz="4" w:space="0" w:color="C9DAF8"/>
+          <w:insideV w:val="single" w:sz="4" w:space="0" w:color="C9DAF8"/>
+        </w:tblBorders>
+        <w:tblLayout w:type="fixed"/>
+        <w:tblLook w:val="0600" w:firstRow="0" w:lastRow="0" w:firstColumn="0" w:lastColumn="0" w:noHBand="1" w:noVBand="1"/>
+      </w:tblPr>
+      <w:tblGrid>
+        <w:gridCol w:w="3120"/>
+        <w:gridCol w:w="2160"/>
+        <w:gridCol w:w="2160"/>
+        <w:gridCol w:w="2235"/>
+      </w:tblGrid>
+      <w:tr>
+        <w:tc>
+          <w:tcPr>
+            <w:tcW w:w="3120" w:type="dxa"/>
+            <w:shd w:val="clear" w:color="auto" w:fill="E69138"/>
+            <w:tcMar>
+              <w:top w:w="56" w:type="dxa"/>
+              <w:left w:w="56" w:type="dxa"/>
+              <w:bottom w:w="56" w:type="dxa"/>
+              <w:right w:w="56" w:type="dxa"/>
+            </w:tcMar>
+          </w:tcPr>
+          <w:p>
+            <w:pPr>
+              <w:widowControl w:val="0"/>
+              <w:spacing w:line="240" w:lineRule="auto"/>
+              <w:jc w:val="center"/>
+              <w:rPr>
+                <w:rFonts w:ascii="Times New Roman" w:eastAsia="Times New Roman" w:hAnsi="Times New Roman" w:cs="Times New Roman"/>
+                <w:b/>
+                <w:sz w:val="24"/>
+                <w:szCs w:val="24"/>
+              </w:rPr>
+            </w:pPr>
+            <w:r>
+              <w:rPr>
+                <w:rFonts w:ascii="Times New Roman" w:eastAsia="Times New Roman" w:hAnsi="Times New Roman" w:cs="Times New Roman"/>
+                <w:b/>
+                <w:sz w:val="24"/>
+                <w:szCs w:val="24"/>
+              </w:rPr>
+              <w:t>Coefficients</w:t>
+            </w:r>
+          </w:p>
+        </w:tc>
+        <w:tc>
+          <w:tcPr>
+            <w:tcW w:w="2160" w:type="dxa"/>
+            <w:shd w:val="clear" w:color="auto" w:fill="E69138"/>
+            <w:tcMar>
+              <w:top w:w="56" w:type="dxa"/>
+              <w:left w:w="56" w:type="dxa"/>
+              <w:bottom w:w="56" w:type="dxa"/>
+              <w:right w:w="56" w:type="dxa"/>
+            </w:tcMar>
+          </w:tcPr>
+          <w:p>
+            <w:pPr>
+              <w:widowControl w:val="0"/>
+              <w:spacing w:line="240" w:lineRule="auto"/>
+              <w:jc w:val="center"/>
+              <w:rPr>
+                <w:rFonts w:ascii="Times New Roman" w:eastAsia="Times New Roman" w:hAnsi="Times New Roman" w:cs="Times New Roman"/>
+                <w:b/>
+                <w:sz w:val="24"/>
+                <w:szCs w:val="24"/>
+              </w:rPr>
+            </w:pPr>
+            <w:r>
+              <w:rPr>
+                <w:rFonts w:ascii="Times New Roman" w:eastAsia="Times New Roman" w:hAnsi="Times New Roman" w:cs="Times New Roman"/>
+                <w:b/>
+                <w:sz w:val="24"/>
+                <w:szCs w:val="24"/>
+              </w:rPr>
+              <w:t>Regression 4</w:t>
+            </w:r>
+          </w:p>
+        </w:tc>
+        <w:tc>
+          <w:tcPr>
+            <w:tcW w:w="2160" w:type="dxa"/>
+            <w:shd w:val="clear" w:color="auto" w:fill="E69138"/>
+            <w:tcMar>
+              <w:top w:w="56" w:type="dxa"/>
+              <w:left w:w="56" w:type="dxa"/>
+              <w:bottom w:w="56" w:type="dxa"/>
+              <w:right w:w="56" w:type="dxa"/>
+            </w:tcMar>
+          </w:tcPr>
+          <w:p>
+            <w:pPr>
+              <w:widowControl w:val="0"/>
+              <w:spacing w:line="240" w:lineRule="auto"/>
+              <w:jc w:val="center"/>
+              <w:rPr>
+                <w:rFonts w:ascii="Times New Roman" w:eastAsia="Times New Roman" w:hAnsi="Times New Roman" w:cs="Times New Roman"/>
+                <w:b/>
+                <w:sz w:val="24"/>
+                <w:szCs w:val="24"/>
+              </w:rPr>
+            </w:pPr>
+            <w:r>
+              <w:rPr>
+                <w:rFonts w:ascii="Times New Roman" w:eastAsia="Times New Roman" w:hAnsi="Times New Roman" w:cs="Times New Roman"/>
+                <w:b/>
+                <w:sz w:val="24"/>
+                <w:szCs w:val="24"/>
+              </w:rPr>
+              <w:t>Regression 5</w:t>
+            </w:r>
+          </w:p>
+        </w:tc>
+        <w:tc>
+          <w:tcPr>
+            <w:tcW w:w="2235" w:type="dxa"/>
+            <w:shd w:val="clear" w:color="auto" w:fill="E69138"/>
+            <w:tcMar>
+              <w:top w:w="56" w:type="dxa"/>
+              <w:left w:w="56" w:type="dxa"/>
+              <w:bottom w:w="56" w:type="dxa"/>
+              <w:right w:w="56" w:type="dxa"/>
+            </w:tcMar>
+          </w:tcPr>
+          <w:p>
+            <w:pPr>
+              <w:widowControl w:val="0"/>
+              <w:spacing w:line="240" w:lineRule="auto"/>
+              <w:jc w:val="center"/>
+              <w:rPr>
+                <w:rFonts w:ascii="Times New Roman" w:eastAsia="Times New Roman" w:hAnsi="Times New Roman" w:cs="Times New Roman"/>
+                <w:b/>
+                <w:sz w:val="24"/>
+                <w:szCs w:val="24"/>
+              </w:rPr>
+            </w:pPr>
+            <w:r>
+              <w:rPr>
+                <w:rFonts w:ascii="Times New Roman" w:eastAsia="Times New Roman" w:hAnsi="Times New Roman" w:cs="Times New Roman"/>
+                <w:b/>
+                <w:sz w:val="24"/>
+                <w:szCs w:val="24"/>
+              </w:rPr>
+              <w:t>Regression 6</w:t>
+            </w:r>
+          </w:p>
+        </w:tc>
+      </w:tr>
+      <w:tr>
+        <w:trPr>
+          <w:trHeight w:val="712"/>
+        </w:trPr>
+        <w:tc>
+          <w:tcPr>
+            <w:tcW w:w="3120" w:type="dxa"/>
+            <w:shd w:val="clear" w:color="auto" w:fill="E69138"/>
+            <w:tcMar>
+              <w:top w:w="56" w:type="dxa"/>
+              <w:left w:w="56" w:type="dxa"/>
+              <w:bottom w:w="56" w:type="dxa"/>
+              <w:right w:w="56" w:type="dxa"/>
+            </w:tcMar>
+          </w:tcPr>
+          <w:p>
+            <w:pPr>
+              <w:widowControl w:val="0"/>
+              <w:spacing w:line="240" w:lineRule="auto"/>
+              <w:jc w:val="center"/>
+              <w:rPr>
+                <w:rFonts w:ascii="Times New Roman" w:eastAsia="Times New Roman" w:hAnsi="Times New Roman" w:cs="Times New Roman"/>
+                <w:sz w:val="24"/>
+                <w:szCs w:val="24"/>
+              </w:rPr>
+            </w:pPr>
+            <m:oMath>
+              <m:sSub>
+                <m:sSubPr>
+                  <m:ctrlPr>
+                    <w:rPr>
+                      <w:rFonts w:ascii="Cambria Math" w:eastAsia="Times New Roman" w:hAnsi="Cambria Math" w:cs="Times New Roman"/>
+                      <w:sz w:val="24"/>
+                      <w:szCs w:val="24"/>
+                    </w:rPr>
+                  </m:ctrlPr>
+                </m:sSubPr>
+                <m:e>
+                  <m:r>
+                    <w:rPr>
+                      <w:rFonts w:ascii="Cambria Math" w:eastAsia="Times New Roman" w:hAnsi="Cambria Math" w:cs="Times New Roman"/>
+                      <w:sz w:val="24"/>
+                      <w:szCs w:val="24"/>
+                    </w:rPr>
+                    <m:t>β</m:t>
+                  </m:r>
+                </m:e>
+                <m:sub>
+                  <m:r>
+                    <m:rPr>
+                      <m:sty m:val="p"/>
+                    </m:rPr>
+                    <w:rPr>
+                      <w:rFonts w:ascii="Cambria Math" w:eastAsia="Times New Roman" w:hAnsi="Cambria Math" w:cs="Times New Roman"/>
+                      <w:sz w:val="24"/>
+                      <w:szCs w:val="24"/>
+                    </w:rPr>
+                    <m:t>3</m:t>
+                  </m:r>
+                </m:sub>
+              </m:sSub>
+            </m:oMath>
+            <w:r>
+              <w:rPr>
+                <w:rFonts w:ascii="Times New Roman" w:eastAsia="Times New Roman" w:hAnsi="Times New Roman" w:cs="Times New Roman"/>
+                <w:sz w:val="24"/>
+                <w:szCs w:val="24"/>
+              </w:rPr>
+              <w:t>(Coefficient of Years Experience Cubed)</w:t>
+            </w:r>
+          </w:p>
+        </w:tc>
+        <w:tc>
+          <w:tcPr>
+            <w:tcW w:w="2160" w:type="dxa"/>
+            <w:shd w:val="clear" w:color="auto" w:fill="F9CB9C"/>
+            <w:tcMar>
+              <w:top w:w="56" w:type="dxa"/>
+              <w:left w:w="56" w:type="dxa"/>
+              <w:bottom w:w="56" w:type="dxa"/>
+              <w:right w:w="56" w:type="dxa"/>
+            </w:tcMar>
+          </w:tcPr>
+          <w:p>
+            <w:pPr>
+              <w:widowControl w:val="0"/>
+              <w:spacing w:line="240" w:lineRule="auto"/>
+              <w:jc w:val="center"/>
+              <w:rPr>
+                <w:rFonts w:ascii="Times New Roman" w:eastAsia="Times New Roman" w:hAnsi="Times New Roman" w:cs="Times New Roman"/>
+                <w:sz w:val="24"/>
+                <w:szCs w:val="24"/>
+              </w:rPr>
+            </w:pPr>
+            <w:r>
+              <w:rPr>
+                <w:rFonts w:ascii="Times New Roman" w:eastAsia="Times New Roman" w:hAnsi="Times New Roman" w:cs="Times New Roman"/>
+                <w:sz w:val="24"/>
+                <w:szCs w:val="24"/>
+              </w:rPr>
+              <w:t>0.001</w:t>
+            </w:r>
+          </w:p>
+          <w:p>
+            <w:pPr>
+              <w:widowControl w:val="0"/>
+              <w:spacing w:line="240" w:lineRule="auto"/>
+              <w:jc w:val="center"/>
+              <w:rPr>
+                <w:rFonts w:ascii="Times New Roman" w:eastAsia="Times New Roman" w:hAnsi="Times New Roman" w:cs="Times New Roman"/>
+                <w:sz w:val="24"/>
+                <w:szCs w:val="24"/>
+              </w:rPr>
+            </w:pPr>
+            <w:r>
+              <w:rPr>
+                <w:rFonts w:ascii="Times New Roman" w:eastAsia="Times New Roman" w:hAnsi="Times New Roman" w:cs="Times New Roman"/>
+                <w:sz w:val="24"/>
+                <w:szCs w:val="24"/>
+              </w:rPr>
+              <w:t>(0.005)</w:t>
+            </w:r>
+          </w:p>
+        </w:tc>
+        <w:tc>
+          <w:tcPr>
+            <w:tcW w:w="2160" w:type="dxa"/>
+            <w:shd w:val="clear" w:color="auto" w:fill="F9CB9C"/>
+            <w:tcMar>
+              <w:top w:w="56" w:type="dxa"/>
+              <w:left w:w="56" w:type="dxa"/>
+              <w:bottom w:w="56" w:type="dxa"/>
+              <w:right w:w="56" w:type="dxa"/>
+            </w:tcMar>
+          </w:tcPr>
+          <w:p>
+            <w:pPr>
+              <w:widowControl w:val="0"/>
+              <w:spacing w:line="240" w:lineRule="auto"/>
+              <w:jc w:val="center"/>
+              <w:rPr>
+                <w:rFonts w:ascii="Times New Roman" w:eastAsia="Times New Roman" w:hAnsi="Times New Roman" w:cs="Times New Roman"/>
+                <w:sz w:val="24"/>
+                <w:szCs w:val="24"/>
+              </w:rPr>
+            </w:pPr>
+            <w:r>
+              <w:rPr>
+                <w:rFonts w:ascii="Times New Roman" w:eastAsia="Times New Roman" w:hAnsi="Times New Roman" w:cs="Times New Roman"/>
+                <w:sz w:val="24"/>
+                <w:szCs w:val="24"/>
+              </w:rPr>
+              <w:t>N/A</w:t>
+            </w:r>
+          </w:p>
+        </w:tc>
+        <w:tc>
+          <w:tcPr>
+            <w:tcW w:w="2235" w:type="dxa"/>
+            <w:shd w:val="clear" w:color="auto" w:fill="F9CB9C"/>
+            <w:tcMar>
+              <w:top w:w="56" w:type="dxa"/>
+              <w:left w:w="56" w:type="dxa"/>
+              <w:bottom w:w="56" w:type="dxa"/>
+              <w:right w:w="56" w:type="dxa"/>
+            </w:tcMar>
+          </w:tcPr>
+          <w:p>
+            <w:pPr>
+              <w:widowControl w:val="0"/>
+              <w:spacing w:line="240" w:lineRule="auto"/>
+              <w:jc w:val="center"/>
+              <w:rPr>
+                <w:rFonts w:ascii="Times New Roman" w:eastAsia="Times New Roman" w:hAnsi="Times New Roman" w:cs="Times New Roman"/>
+                <w:sz w:val="24"/>
+                <w:szCs w:val="24"/>
+              </w:rPr>
+            </w:pPr>
+            <w:r>
+              <w:rPr>
+                <w:rFonts w:ascii="Times New Roman" w:eastAsia="Times New Roman" w:hAnsi="Times New Roman" w:cs="Times New Roman"/>
+                <w:sz w:val="24"/>
+                <w:szCs w:val="24"/>
+              </w:rPr>
+              <w:t>N/A</w:t>
+            </w:r>
+          </w:p>
+        </w:tc>
+      </w:tr>
+      <w:tr>
+        <w:trPr>
+          <w:trHeight w:val="685"/>
+        </w:trPr>
+        <w:tc>
+          <w:tcPr>
+            <w:tcW w:w="3120" w:type="dxa"/>
+            <w:shd w:val="clear" w:color="auto" w:fill="E69138"/>
+            <w:tcMar>
+              <w:top w:w="56" w:type="dxa"/>
+              <w:left w:w="56" w:type="dxa"/>
+              <w:bottom w:w="56" w:type="dxa"/>
+              <w:right w:w="56" w:type="dxa"/>
+            </w:tcMar>
+          </w:tcPr>
+          <w:p>
+            <w:pPr>
+              <w:widowControl w:val="0"/>
+              <w:spacing w:line="240" w:lineRule="auto"/>
+              <w:jc w:val="center"/>
+              <w:rPr>
+                <w:rFonts w:ascii="Times New Roman" w:eastAsia="Times New Roman" w:hAnsi="Times New Roman" w:cs="Times New Roman"/>
+                <w:sz w:val="24"/>
+                <w:szCs w:val="24"/>
+              </w:rPr>
+            </w:pPr>
+            <m:oMath>
+              <m:sSub>
+                <m:sSubPr>
+                  <m:ctrlPr>
+                    <w:rPr>
+                      <w:rFonts w:ascii="Cambria Math" w:eastAsia="Times New Roman" w:hAnsi="Cambria Math" w:cs="Times New Roman"/>
+                      <w:sz w:val="24"/>
+                      <w:szCs w:val="24"/>
+                    </w:rPr>
+                  </m:ctrlPr>
+                </m:sSubPr>
+                <m:e>
+                  <m:r>
+                    <w:rPr>
+                      <w:rFonts w:ascii="Cambria Math" w:eastAsia="Times New Roman" w:hAnsi="Cambria Math" w:cs="Times New Roman"/>
+                      <w:sz w:val="24"/>
+                      <w:szCs w:val="24"/>
+                    </w:rPr>
+                    <m:t>β</m:t>
+                  </m:r>
+                </m:e>
+                <m:sub>
+                  <m:r>
+                    <m:rPr>
+                      <m:sty m:val="p"/>
+                    </m:rPr>
+                    <w:rPr>
+                      <w:rFonts w:ascii="Cambria Math" w:eastAsia="Times New Roman" w:hAnsi="Cambria Math" w:cs="Times New Roman"/>
+                      <w:sz w:val="24"/>
+                      <w:szCs w:val="24"/>
+                    </w:rPr>
+                    <m:t>2</m:t>
+                  </m:r>
+                </m:sub>
+              </m:sSub>
+            </m:oMath>
+            <w:r>
+              <w:rPr>
+                <w:rFonts w:ascii="Times New Roman" w:eastAsia="Times New Roman" w:hAnsi="Times New Roman" w:cs="Times New Roman"/>
+                <w:sz w:val="24"/>
+                <w:szCs w:val="24"/>
+              </w:rPr>
+              <w:t xml:space="preserve"> (Coefficient of </w:t>
+            </w:r>
+            <w:r>
+              <w:rPr>
+                <w:rFonts w:ascii="Times New Roman" w:eastAsia="Times New Roman" w:hAnsi="Times New Roman" w:cs="Times New Roman"/>
+                <w:sz w:val="24"/>
+                <w:szCs w:val="24"/>
+              </w:rPr>
+              <w:t>Years Experience</w:t>
+            </w:r>
+            <w:r>
+              <w:rPr>
+                <w:rFonts w:ascii="Times New Roman" w:eastAsia="Times New Roman" w:hAnsi="Times New Roman" w:cs="Times New Roman"/>
+                <w:sz w:val="24"/>
+                <w:szCs w:val="24"/>
+              </w:rPr>
+              <w:t xml:space="preserve"> Squared)</w:t>
+            </w:r>
+          </w:p>
+        </w:tc>
+        <w:tc>
+          <w:tcPr>
+            <w:tcW w:w="2160" w:type="dxa"/>
+            <w:shd w:val="clear" w:color="auto" w:fill="F9CB9C"/>
+            <w:tcMar>
+              <w:top w:w="56" w:type="dxa"/>
+              <w:left w:w="56" w:type="dxa"/>
+              <w:bottom w:w="56" w:type="dxa"/>
+              <w:right w:w="56" w:type="dxa"/>
+            </w:tcMar>
+          </w:tcPr>
+          <w:p>
+            <w:pPr>
+              <w:widowControl w:val="0"/>
+              <w:spacing w:line="240" w:lineRule="auto"/>
+              <w:jc w:val="center"/>
+              <w:rPr>
+                <w:rFonts w:ascii="Times New Roman" w:eastAsia="Times New Roman" w:hAnsi="Times New Roman" w:cs="Times New Roman"/>
+                <w:sz w:val="24"/>
+                <w:szCs w:val="24"/>
+              </w:rPr>
+            </w:pPr>
+            <w:r>
+              <w:rPr>
+                <w:rFonts w:ascii="Times New Roman" w:eastAsia="Times New Roman" w:hAnsi="Times New Roman" w:cs="Times New Roman"/>
+                <w:sz w:val="24"/>
+                <w:szCs w:val="24"/>
+              </w:rPr>
+              <w:t>-0.249**</w:t>
+            </w:r>
+          </w:p>
+          <w:p>
+            <w:pPr>
+              <w:widowControl w:val="0"/>
+              <w:spacing w:line="240" w:lineRule="auto"/>
+              <w:jc w:val="center"/>
+              <w:rPr>
+                <w:rFonts w:ascii="Times New Roman" w:eastAsia="Times New Roman" w:hAnsi="Times New Roman" w:cs="Times New Roman"/>
+                <w:sz w:val="24"/>
+                <w:szCs w:val="24"/>
+              </w:rPr>
+            </w:pPr>
+            <w:r>
+              <w:rPr>
+                <w:rFonts w:ascii="Times New Roman" w:eastAsia="Times New Roman" w:hAnsi="Times New Roman" w:cs="Times New Roman"/>
+                <w:sz w:val="24"/>
+                <w:szCs w:val="24"/>
+              </w:rPr>
+              <w:t>(0.126)</w:t>
+            </w:r>
+          </w:p>
+        </w:tc>
+        <w:tc>
+          <w:tcPr>
+            <w:tcW w:w="2160" w:type="dxa"/>
+            <w:shd w:val="clear" w:color="auto" w:fill="F9CB9C"/>
+            <w:tcMar>
+              <w:top w:w="56" w:type="dxa"/>
+              <w:left w:w="56" w:type="dxa"/>
+              <w:bottom w:w="56" w:type="dxa"/>
+              <w:right w:w="56" w:type="dxa"/>
+            </w:tcMar>
+          </w:tcPr>
+          <w:p>
+            <w:pPr>
+              <w:widowControl w:val="0"/>
+              <w:spacing w:line="240" w:lineRule="auto"/>
+              <w:jc w:val="center"/>
+              <w:rPr>
+                <w:rFonts w:ascii="Times New Roman" w:eastAsia="Times New Roman" w:hAnsi="Times New Roman" w:cs="Times New Roman"/>
+                <w:sz w:val="24"/>
+                <w:szCs w:val="24"/>
+              </w:rPr>
+            </w:pPr>
+            <w:r>
+              <w:rPr>
+                <w:rFonts w:ascii="Times New Roman" w:eastAsia="Times New Roman" w:hAnsi="Times New Roman" w:cs="Times New Roman"/>
+                <w:sz w:val="24"/>
+                <w:szCs w:val="24"/>
+              </w:rPr>
+              <w:t>-0.220***</w:t>
+            </w:r>
+          </w:p>
+          <w:p>
+            <w:pPr>
+              <w:widowControl w:val="0"/>
+              <w:spacing w:line="240" w:lineRule="auto"/>
+              <w:jc w:val="center"/>
+              <w:rPr>
+                <w:rFonts w:ascii="Times New Roman" w:eastAsia="Times New Roman" w:hAnsi="Times New Roman" w:cs="Times New Roman"/>
+                <w:sz w:val="24"/>
+                <w:szCs w:val="24"/>
+              </w:rPr>
+            </w:pPr>
+            <w:r>
+              <w:rPr>
+                <w:rFonts w:ascii="Times New Roman" w:eastAsia="Times New Roman" w:hAnsi="Times New Roman" w:cs="Times New Roman"/>
+                <w:sz w:val="24"/>
+                <w:szCs w:val="24"/>
+              </w:rPr>
+              <w:t>(0.023)</w:t>
+            </w:r>
+          </w:p>
+        </w:tc>
+        <w:tc>
+          <w:tcPr>
+            <w:tcW w:w="2235" w:type="dxa"/>
+            <w:shd w:val="clear" w:color="auto" w:fill="F9CB9C"/>
+            <w:tcMar>
+              <w:top w:w="56" w:type="dxa"/>
+              <w:left w:w="56" w:type="dxa"/>
+              <w:bottom w:w="56" w:type="dxa"/>
+              <w:right w:w="56" w:type="dxa"/>
+            </w:tcMar>
+          </w:tcPr>
+          <w:p>
+            <w:pPr>
+              <w:widowControl w:val="0"/>
+              <w:spacing w:line="240" w:lineRule="auto"/>
+              <w:jc w:val="center"/>
+              <w:rPr>
+                <w:rFonts w:ascii="Times New Roman" w:eastAsia="Times New Roman" w:hAnsi="Times New Roman" w:cs="Times New Roman"/>
+                <w:sz w:val="24"/>
+                <w:szCs w:val="24"/>
+              </w:rPr>
+            </w:pPr>
+            <w:r>
+              <w:rPr>
+                <w:rFonts w:ascii="Times New Roman" w:eastAsia="Times New Roman" w:hAnsi="Times New Roman" w:cs="Times New Roman"/>
+                <w:sz w:val="24"/>
+                <w:szCs w:val="24"/>
+              </w:rPr>
+              <w:t>N/A</w:t>
+            </w:r>
+          </w:p>
+        </w:tc>
+      </w:tr>
+      <w:tr>
+        <w:trPr>
+          <w:trHeight w:val="685"/>
+        </w:trPr>
+        <w:tc>
+          <w:tcPr>
+            <w:tcW w:w="3120" w:type="dxa"/>
+            <w:shd w:val="clear" w:color="auto" w:fill="E69138"/>
+            <w:tcMar>
+              <w:top w:w="56" w:type="dxa"/>
+              <w:left w:w="56" w:type="dxa"/>
+              <w:bottom w:w="56" w:type="dxa"/>
+              <w:right w:w="56" w:type="dxa"/>
+            </w:tcMar>
+          </w:tcPr>
+          <w:p>
+            <w:pPr>
+              <w:widowControl w:val="0"/>
+              <w:spacing w:line="240" w:lineRule="auto"/>
+              <w:jc w:val="center"/>
+              <w:rPr>
+                <w:rFonts w:ascii="Times New Roman" w:eastAsia="Times New Roman" w:hAnsi="Times New Roman" w:cs="Times New Roman"/>
+                <w:sz w:val="24"/>
+                <w:szCs w:val="24"/>
+              </w:rPr>
+            </w:pPr>
+            <m:oMath>
+              <m:sSub>
+                <m:sSubPr>
+                  <m:ctrlPr>
+                    <w:rPr>
+                      <w:rFonts w:ascii="Cambria Math" w:eastAsia="Times New Roman" w:hAnsi="Cambria Math" w:cs="Times New Roman"/>
+                      <w:sz w:val="24"/>
+                      <w:szCs w:val="24"/>
+                    </w:rPr>
+                  </m:ctrlPr>
+                </m:sSubPr>
+                <m:e>
+                  <m:r>
+                    <w:rPr>
+                      <w:rFonts w:ascii="Cambria Math" w:eastAsia="Times New Roman" w:hAnsi="Cambria Math" w:cs="Times New Roman"/>
+                      <w:sz w:val="24"/>
+                      <w:szCs w:val="24"/>
+                    </w:rPr>
+                    <m:t>β</m:t>
+                  </m:r>
+                </m:e>
+                <m:sub>
+                  <m:r>
+                    <m:rPr>
+                      <m:sty m:val="p"/>
+                    </m:rPr>
+                    <w:rPr>
+                      <w:rFonts w:ascii="Cambria Math" w:eastAsia="Times New Roman" w:hAnsi="Cambria Math" w:cs="Times New Roman"/>
+                      <w:sz w:val="24"/>
+                      <w:szCs w:val="24"/>
+                    </w:rPr>
+                    <m:t>1</m:t>
+                  </m:r>
+                </m:sub>
+              </m:sSub>
+            </m:oMath>
+            <w:r>
+              <w:rPr>
+                <w:rFonts w:ascii="Times New Roman" w:eastAsia="Times New Roman" w:hAnsi="Times New Roman" w:cs="Times New Roman"/>
+                <w:sz w:val="24"/>
+                <w:szCs w:val="24"/>
+              </w:rPr>
+              <w:t xml:space="preserve"> (Coefficient of Years Experience)</w:t>
+            </w:r>
+          </w:p>
+        </w:tc>
+        <w:tc>
+          <w:tcPr>
+            <w:tcW w:w="2160" w:type="dxa"/>
+            <w:shd w:val="clear" w:color="auto" w:fill="F9CB9C"/>
+            <w:tcMar>
+              <w:top w:w="56" w:type="dxa"/>
+              <w:left w:w="56" w:type="dxa"/>
+              <w:bottom w:w="56" w:type="dxa"/>
+              <w:right w:w="56" w:type="dxa"/>
+            </w:tcMar>
+          </w:tcPr>
+          <w:p>
+            <w:pPr>
+              <w:widowControl w:val="0"/>
+              <w:spacing w:line="240" w:lineRule="auto"/>
+              <w:jc w:val="center"/>
+              <w:rPr>
+                <w:rFonts w:ascii="Times New Roman" w:eastAsia="Times New Roman" w:hAnsi="Times New Roman" w:cs="Times New Roman"/>
+                <w:sz w:val="24"/>
+                <w:szCs w:val="24"/>
+              </w:rPr>
+            </w:pPr>
+            <w:r>
+              <w:rPr>
+                <w:rFonts w:ascii="Times New Roman" w:eastAsia="Times New Roman" w:hAnsi="Times New Roman" w:cs="Times New Roman"/>
+                <w:sz w:val="24"/>
+                <w:szCs w:val="24"/>
+              </w:rPr>
+              <w:t>3.972***</w:t>
+            </w:r>
+          </w:p>
+          <w:p>
+            <w:pPr>
+              <w:widowControl w:val="0"/>
+              <w:spacing w:line="240" w:lineRule="auto"/>
+              <w:jc w:val="center"/>
+              <w:rPr>
+                <w:rFonts w:ascii="Times New Roman" w:eastAsia="Times New Roman" w:hAnsi="Times New Roman" w:cs="Times New Roman"/>
+                <w:sz w:val="24"/>
+                <w:szCs w:val="24"/>
+              </w:rPr>
+            </w:pPr>
+            <w:r>
+              <w:rPr>
+                <w:rFonts w:ascii="Times New Roman" w:eastAsia="Times New Roman" w:hAnsi="Times New Roman" w:cs="Times New Roman"/>
+                <w:sz w:val="24"/>
+                <w:szCs w:val="24"/>
+              </w:rPr>
+              <w:t>(0.921)</w:t>
+            </w:r>
+          </w:p>
+        </w:tc>
+        <w:tc>
+          <w:tcPr>
+            <w:tcW w:w="2160" w:type="dxa"/>
+            <w:shd w:val="clear" w:color="auto" w:fill="F9CB9C"/>
+            <w:tcMar>
+              <w:top w:w="56" w:type="dxa"/>
+              <w:left w:w="56" w:type="dxa"/>
+              <w:bottom w:w="56" w:type="dxa"/>
+              <w:right w:w="56" w:type="dxa"/>
+            </w:tcMar>
+          </w:tcPr>
+          <w:p>
+            <w:pPr>
+              <w:widowControl w:val="0"/>
+              <w:spacing w:line="240" w:lineRule="auto"/>
+              <w:jc w:val="center"/>
+              <w:rPr>
+                <w:rFonts w:ascii="Times New Roman" w:eastAsia="Times New Roman" w:hAnsi="Times New Roman" w:cs="Times New Roman"/>
+                <w:sz w:val="24"/>
+                <w:szCs w:val="24"/>
+              </w:rPr>
+            </w:pPr>
+            <w:r>
+              <w:rPr>
+                <w:rFonts w:ascii="Times New Roman" w:eastAsia="Times New Roman" w:hAnsi="Times New Roman" w:cs="Times New Roman"/>
+                <w:sz w:val="24"/>
+                <w:szCs w:val="24"/>
+              </w:rPr>
+              <w:t>3.774***</w:t>
+            </w:r>
+          </w:p>
+          <w:p>
+            <w:pPr>
+              <w:widowControl w:val="0"/>
+              <w:spacing w:line="240" w:lineRule="auto"/>
+              <w:jc w:val="center"/>
+              <w:rPr>
+                <w:rFonts w:ascii="Times New Roman" w:eastAsia="Times New Roman" w:hAnsi="Times New Roman" w:cs="Times New Roman"/>
+                <w:sz w:val="24"/>
+                <w:szCs w:val="24"/>
+              </w:rPr>
+            </w:pPr>
+            <w:r>
+              <w:rPr>
+                <w:rFonts w:ascii="Times New Roman" w:eastAsia="Times New Roman" w:hAnsi="Times New Roman" w:cs="Times New Roman"/>
+                <w:sz w:val="24"/>
+                <w:szCs w:val="24"/>
+              </w:rPr>
+              <w:t>(0.354)</w:t>
+            </w:r>
+          </w:p>
+        </w:tc>
+        <w:tc>
+          <w:tcPr>
+            <w:tcW w:w="2235" w:type="dxa"/>
+            <w:shd w:val="clear" w:color="auto" w:fill="F9CB9C"/>
+            <w:tcMar>
+              <w:top w:w="56" w:type="dxa"/>
+              <w:left w:w="56" w:type="dxa"/>
+              <w:bottom w:w="56" w:type="dxa"/>
+              <w:right w:w="56" w:type="dxa"/>
+            </w:tcMar>
+          </w:tcPr>
+          <w:p>
+            <w:pPr>
+              <w:widowControl w:val="0"/>
+              <w:spacing w:line="240" w:lineRule="auto"/>
+              <w:jc w:val="center"/>
+              <w:rPr>
+                <w:rFonts w:ascii="Times New Roman" w:eastAsia="Times New Roman" w:hAnsi="Times New Roman" w:cs="Times New Roman"/>
+                <w:sz w:val="24"/>
+                <w:szCs w:val="24"/>
+              </w:rPr>
+            </w:pPr>
+            <w:r>
+              <w:rPr>
+                <w:rFonts w:ascii="Times New Roman" w:eastAsia="Times New Roman" w:hAnsi="Times New Roman" w:cs="Times New Roman"/>
+                <w:sz w:val="24"/>
+                <w:szCs w:val="24"/>
+              </w:rPr>
+              <w:t>0.673***</w:t>
+            </w:r>
+          </w:p>
+          <w:p>
+            <w:pPr>
+              <w:widowControl w:val="0"/>
+              <w:spacing w:line="240" w:lineRule="auto"/>
+              <w:jc w:val="center"/>
+              <w:rPr>
+                <w:rFonts w:ascii="Times New Roman" w:eastAsia="Times New Roman" w:hAnsi="Times New Roman" w:cs="Times New Roman"/>
+                <w:sz w:val="24"/>
+                <w:szCs w:val="24"/>
+              </w:rPr>
+            </w:pPr>
+            <w:r>
+              <w:rPr>
+                <w:rFonts w:ascii="Times New Roman" w:eastAsia="Times New Roman" w:hAnsi="Times New Roman" w:cs="Times New Roman"/>
+                <w:sz w:val="24"/>
+                <w:szCs w:val="24"/>
+              </w:rPr>
+              <w:t>(0.106)</w:t>
+            </w:r>
+          </w:p>
+        </w:tc>
+      </w:tr>
+      <w:tr>
+        <w:trPr>
+          <w:trHeight w:val="685"/>
+        </w:trPr>
+        <w:tc>
+          <w:tcPr>
+            <w:tcW w:w="3120" w:type="dxa"/>
+            <w:shd w:val="clear" w:color="auto" w:fill="E69138"/>
+            <w:tcMar>
+              <w:top w:w="56" w:type="dxa"/>
+              <w:left w:w="56" w:type="dxa"/>
+              <w:bottom w:w="56" w:type="dxa"/>
+              <w:right w:w="56" w:type="dxa"/>
+            </w:tcMar>
+          </w:tcPr>
+          <w:p>
+            <w:pPr>
+              <w:widowControl w:val="0"/>
+              <w:spacing w:line="240" w:lineRule="auto"/>
+              <w:jc w:val="center"/>
+              <w:rPr>
+                <w:rFonts w:ascii="Times New Roman" w:eastAsia="Times New Roman" w:hAnsi="Times New Roman" w:cs="Times New Roman"/>
+                <w:sz w:val="24"/>
+                <w:szCs w:val="24"/>
+              </w:rPr>
+            </w:pPr>
+            <m:oMath>
+              <m:sSub>
+                <m:sSubPr>
+                  <m:ctrlPr>
+                    <w:rPr>
+                      <w:rFonts w:ascii="Cambria Math" w:eastAsia="Times New Roman" w:hAnsi="Cambria Math" w:cs="Times New Roman"/>
+                      <w:sz w:val="24"/>
+                      <w:szCs w:val="24"/>
+                    </w:rPr>
+                  </m:ctrlPr>
+                </m:sSubPr>
+                <m:e>
+                  <m:r>
+                    <w:rPr>
+                      <w:rFonts w:ascii="Cambria Math" w:eastAsia="Times New Roman" w:hAnsi="Cambria Math" w:cs="Times New Roman"/>
+                      <w:sz w:val="24"/>
+                      <w:szCs w:val="24"/>
+                    </w:rPr>
+                    <m:t>β</m:t>
+                  </m:r>
+                </m:e>
+                <m:sub>
+                  <m:r>
+                    <m:rPr>
+                      <m:sty m:val="p"/>
+                    </m:rPr>
+                    <w:rPr>
+                      <w:rFonts w:ascii="Cambria Math" w:eastAsia="Times New Roman" w:hAnsi="Cambria Math" w:cs="Times New Roman"/>
+                      <w:sz w:val="24"/>
+                      <w:szCs w:val="24"/>
+                    </w:rPr>
+                    <m:t>0</m:t>
+                  </m:r>
+                </m:sub>
+              </m:sSub>
+            </m:oMath>
+            <w:r>
+              <w:rPr>
+                <w:rFonts w:ascii="Times New Roman" w:eastAsia="Times New Roman" w:hAnsi="Times New Roman" w:cs="Times New Roman"/>
+                <w:sz w:val="24"/>
+                <w:szCs w:val="24"/>
+              </w:rPr>
+              <w:t xml:space="preserve"> (Constant)</w:t>
+            </w:r>
+          </w:p>
+        </w:tc>
+        <w:tc>
+          <w:tcPr>
+            <w:tcW w:w="2160" w:type="dxa"/>
+            <w:shd w:val="clear" w:color="auto" w:fill="F9CB9C"/>
+            <w:tcMar>
+              <w:top w:w="56" w:type="dxa"/>
+              <w:left w:w="56" w:type="dxa"/>
+              <w:bottom w:w="56" w:type="dxa"/>
+              <w:right w:w="56" w:type="dxa"/>
+            </w:tcMar>
+          </w:tcPr>
+          <w:p>
+            <w:pPr>
+              <w:widowControl w:val="0"/>
+              <w:spacing w:line="240" w:lineRule="auto"/>
+              <w:jc w:val="center"/>
+              <w:rPr>
+                <w:rFonts w:ascii="Times New Roman" w:eastAsia="Times New Roman" w:hAnsi="Times New Roman" w:cs="Times New Roman"/>
+                <w:sz w:val="24"/>
+                <w:szCs w:val="24"/>
+              </w:rPr>
+            </w:pPr>
+            <w:r>
+              <w:rPr>
+                <w:rFonts w:ascii="Times New Roman" w:eastAsia="Times New Roman" w:hAnsi="Times New Roman" w:cs="Times New Roman"/>
+                <w:sz w:val="24"/>
+                <w:szCs w:val="24"/>
+              </w:rPr>
+              <w:t>18.965***</w:t>
+            </w:r>
+          </w:p>
+          <w:p>
+            <w:pPr>
+              <w:widowControl w:val="0"/>
+              <w:spacing w:line="240" w:lineRule="auto"/>
+              <w:jc w:val="center"/>
+              <w:rPr>
+                <w:rFonts w:ascii="Times New Roman" w:eastAsia="Times New Roman" w:hAnsi="Times New Roman" w:cs="Times New Roman"/>
+                <w:sz w:val="24"/>
+                <w:szCs w:val="24"/>
+              </w:rPr>
+            </w:pPr>
+            <w:r>
+              <w:rPr>
+                <w:rFonts w:ascii="Times New Roman" w:eastAsia="Times New Roman" w:hAnsi="Times New Roman" w:cs="Times New Roman"/>
+                <w:sz w:val="24"/>
+                <w:szCs w:val="24"/>
+              </w:rPr>
+              <w:t>(1.954)</w:t>
+            </w:r>
+          </w:p>
+        </w:tc>
+        <w:tc>
+          <w:tcPr>
+            <w:tcW w:w="2160" w:type="dxa"/>
+            <w:shd w:val="clear" w:color="auto" w:fill="F9CB9C"/>
+            <w:tcMar>
+              <w:top w:w="56" w:type="dxa"/>
+              <w:left w:w="56" w:type="dxa"/>
+              <w:bottom w:w="56" w:type="dxa"/>
+              <w:right w:w="56" w:type="dxa"/>
+            </w:tcMar>
+          </w:tcPr>
+          <w:p>
+            <w:pPr>
+              <w:widowControl w:val="0"/>
+              <w:spacing w:line="240" w:lineRule="auto"/>
+              <w:jc w:val="center"/>
+              <w:rPr>
+                <w:rFonts w:ascii="Times New Roman" w:eastAsia="Times New Roman" w:hAnsi="Times New Roman" w:cs="Times New Roman"/>
+                <w:sz w:val="24"/>
+                <w:szCs w:val="24"/>
+              </w:rPr>
+            </w:pPr>
+            <w:r>
+              <w:rPr>
+                <w:rFonts w:ascii="Times New Roman" w:eastAsia="Times New Roman" w:hAnsi="Times New Roman" w:cs="Times New Roman"/>
+                <w:sz w:val="24"/>
+                <w:szCs w:val="24"/>
+              </w:rPr>
+              <w:t>19.325***</w:t>
+            </w:r>
+          </w:p>
+          <w:p>
+            <w:pPr>
+              <w:widowControl w:val="0"/>
+              <w:spacing w:line="240" w:lineRule="auto"/>
+              <w:jc w:val="center"/>
+              <w:rPr>
+                <w:rFonts w:ascii="Times New Roman" w:eastAsia="Times New Roman" w:hAnsi="Times New Roman" w:cs="Times New Roman"/>
+                <w:sz w:val="24"/>
+                <w:szCs w:val="24"/>
+              </w:rPr>
+            </w:pPr>
+            <w:r>
+              <w:rPr>
+                <w:rFonts w:ascii="Times New Roman" w:eastAsia="Times New Roman" w:hAnsi="Times New Roman" w:cs="Times New Roman"/>
+                <w:sz w:val="24"/>
+                <w:szCs w:val="24"/>
+              </w:rPr>
+              <w:t>(1.211)</w:t>
+            </w:r>
+          </w:p>
+        </w:tc>
+        <w:tc>
+          <w:tcPr>
+            <w:tcW w:w="2235" w:type="dxa"/>
+            <w:shd w:val="clear" w:color="auto" w:fill="F9CB9C"/>
+            <w:tcMar>
+              <w:top w:w="56" w:type="dxa"/>
+              <w:left w:w="56" w:type="dxa"/>
+              <w:bottom w:w="56" w:type="dxa"/>
+              <w:right w:w="56" w:type="dxa"/>
+            </w:tcMar>
+          </w:tcPr>
+          <w:p>
+            <w:pPr>
+              <w:widowControl w:val="0"/>
+              <w:spacing w:line="240" w:lineRule="auto"/>
+              <w:jc w:val="center"/>
+              <w:rPr>
+                <w:rFonts w:ascii="Times New Roman" w:eastAsia="Times New Roman" w:hAnsi="Times New Roman" w:cs="Times New Roman"/>
+                <w:sz w:val="24"/>
+                <w:szCs w:val="24"/>
+              </w:rPr>
+            </w:pPr>
+            <w:r>
+              <w:rPr>
+                <w:rFonts w:ascii="Times New Roman" w:eastAsia="Times New Roman" w:hAnsi="Times New Roman" w:cs="Times New Roman"/>
+                <w:sz w:val="24"/>
+                <w:szCs w:val="24"/>
+              </w:rPr>
+              <w:t>28.280***</w:t>
+            </w:r>
+            <w:r>
+              <w:rPr>
+                <w:rFonts w:ascii="Times New Roman" w:eastAsia="Times New Roman" w:hAnsi="Times New Roman" w:cs="Times New Roman"/>
+                <w:sz w:val="24"/>
+                <w:szCs w:val="24"/>
+              </w:rPr>
+              <w:br/>
+              <w:t>(0.740)</w:t>
+            </w:r>
+          </w:p>
+        </w:tc>
+      </w:tr>
+      <w:tr>
+        <w:trPr>
+          <w:trHeight w:val="424"/>
+        </w:trPr>
+        <w:tc>
+          <w:tcPr>
+            <w:tcW w:w="3120" w:type="dxa"/>
+            <w:shd w:val="clear" w:color="auto" w:fill="E69138"/>
+            <w:tcMar>
+              <w:top w:w="56" w:type="dxa"/>
+              <w:left w:w="56" w:type="dxa"/>
+              <w:bottom w:w="56" w:type="dxa"/>
+              <w:right w:w="56" w:type="dxa"/>
+            </w:tcMar>
+          </w:tcPr>
+          <w:p>
+            <w:pPr>
+              <w:widowControl w:val="0"/>
+              <w:spacing w:line="240" w:lineRule="auto"/>
+              <w:jc w:val="center"/>
+              <w:rPr>
+                <w:rFonts w:ascii="Times New Roman" w:eastAsia="Times New Roman" w:hAnsi="Times New Roman" w:cs="Times New Roman"/>
+                <w:sz w:val="24"/>
+                <w:szCs w:val="24"/>
+                <w:vertAlign w:val="superscript"/>
+              </w:rPr>
+            </w:pPr>
+            <w:r>
+              <w:rPr>
+                <w:rFonts w:ascii="Times New Roman" w:eastAsia="Times New Roman" w:hAnsi="Times New Roman" w:cs="Times New Roman"/>
+                <w:sz w:val="24"/>
+                <w:szCs w:val="24"/>
+              </w:rPr>
+              <w:t>Adjusted R</w:t>
+            </w:r>
+            <w:r>
+              <w:rPr>
+                <w:rFonts w:ascii="Times New Roman" w:eastAsia="Times New Roman" w:hAnsi="Times New Roman" w:cs="Times New Roman"/>
+                <w:sz w:val="24"/>
+                <w:szCs w:val="24"/>
+                <w:vertAlign w:val="superscript"/>
+              </w:rPr>
+              <w:t>2</w:t>
+            </w:r>
+          </w:p>
+        </w:tc>
+        <w:tc>
+          <w:tcPr>
+            <w:tcW w:w="2160" w:type="dxa"/>
+            <w:shd w:val="clear" w:color="auto" w:fill="F9CB9C"/>
+            <w:tcMar>
+              <w:top w:w="56" w:type="dxa"/>
+              <w:left w:w="56" w:type="dxa"/>
+              <w:bottom w:w="56" w:type="dxa"/>
+              <w:right w:w="56" w:type="dxa"/>
+            </w:tcMar>
+          </w:tcPr>
+          <w:p>
+            <w:pPr>
+              <w:widowControl w:val="0"/>
+              <w:spacing w:line="240" w:lineRule="auto"/>
+              <w:jc w:val="center"/>
+              <w:rPr>
+                <w:rFonts w:ascii="Times New Roman" w:eastAsia="Times New Roman" w:hAnsi="Times New Roman" w:cs="Times New Roman"/>
+                <w:sz w:val="24"/>
+                <w:szCs w:val="24"/>
+              </w:rPr>
+            </w:pPr>
+            <w:r>
+              <w:rPr>
+                <w:rFonts w:ascii="Times New Roman" w:eastAsia="Times New Roman" w:hAnsi="Times New Roman" w:cs="Times New Roman"/>
+                <w:sz w:val="24"/>
+                <w:szCs w:val="24"/>
+              </w:rPr>
+              <w:t>0.049</w:t>
+            </w:r>
+          </w:p>
+        </w:tc>
+        <w:tc>
+          <w:tcPr>
+            <w:tcW w:w="2160" w:type="dxa"/>
+            <w:shd w:val="clear" w:color="auto" w:fill="F9CB9C"/>
+            <w:tcMar>
+              <w:top w:w="56" w:type="dxa"/>
+              <w:left w:w="56" w:type="dxa"/>
+              <w:bottom w:w="56" w:type="dxa"/>
+              <w:right w:w="56" w:type="dxa"/>
+            </w:tcMar>
+          </w:tcPr>
+          <w:p>
+            <w:pPr>
+              <w:widowControl w:val="0"/>
+              <w:spacing w:line="240" w:lineRule="auto"/>
+              <w:jc w:val="center"/>
+              <w:rPr>
+                <w:rFonts w:ascii="Times New Roman" w:eastAsia="Times New Roman" w:hAnsi="Times New Roman" w:cs="Times New Roman"/>
+                <w:sz w:val="24"/>
+                <w:szCs w:val="24"/>
+              </w:rPr>
+            </w:pPr>
+            <w:r>
+              <w:rPr>
+                <w:rFonts w:ascii="Times New Roman" w:eastAsia="Times New Roman" w:hAnsi="Times New Roman" w:cs="Times New Roman"/>
+                <w:sz w:val="24"/>
+                <w:szCs w:val="24"/>
+              </w:rPr>
+              <w:t>0.049</w:t>
+            </w:r>
+          </w:p>
+        </w:tc>
+        <w:tc>
+          <w:tcPr>
+            <w:tcW w:w="2235" w:type="dxa"/>
+            <w:shd w:val="clear" w:color="auto" w:fill="F9CB9C"/>
+            <w:tcMar>
+              <w:top w:w="56" w:type="dxa"/>
+              <w:left w:w="56" w:type="dxa"/>
+              <w:bottom w:w="56" w:type="dxa"/>
+              <w:right w:w="56" w:type="dxa"/>
+            </w:tcMar>
+          </w:tcPr>
+          <w:p>
+            <w:pPr>
+              <w:widowControl w:val="0"/>
+              <w:spacing w:line="240" w:lineRule="auto"/>
+              <w:jc w:val="center"/>
+              <w:rPr>
+                <w:rFonts w:ascii="Times New Roman" w:eastAsia="Times New Roman" w:hAnsi="Times New Roman" w:cs="Times New Roman"/>
+                <w:sz w:val="24"/>
+                <w:szCs w:val="24"/>
+              </w:rPr>
+            </w:pPr>
+            <w:r>
+              <w:rPr>
+                <w:rFonts w:ascii="Times New Roman" w:eastAsia="Times New Roman" w:hAnsi="Times New Roman" w:cs="Times New Roman"/>
+                <w:sz w:val="24"/>
+                <w:szCs w:val="24"/>
+              </w:rPr>
+              <w:t>0.018</w:t>
+            </w:r>
+          </w:p>
+        </w:tc>
+      </w:tr>
+      <w:tr>
+        <w:trPr>
+          <w:trHeight w:val="325"/>
+        </w:trPr>
+        <w:tc>
+          <w:tcPr>
+            <w:tcW w:w="3120" w:type="dxa"/>
+            <w:shd w:val="clear" w:color="auto" w:fill="E69138"/>
+            <w:tcMar>
+              <w:top w:w="56" w:type="dxa"/>
+              <w:left w:w="56" w:type="dxa"/>
+              <w:bottom w:w="56" w:type="dxa"/>
+              <w:right w:w="56" w:type="dxa"/>
+            </w:tcMar>
+          </w:tcPr>
+          <w:p>
+            <w:pPr>
+              <w:widowControl w:val="0"/>
+              <w:spacing w:line="240" w:lineRule="auto"/>
+              <w:jc w:val="center"/>
+              <w:rPr>
+                <w:rFonts w:ascii="Times New Roman" w:eastAsia="Times New Roman" w:hAnsi="Times New Roman" w:cs="Times New Roman"/>
+                <w:sz w:val="24"/>
+                <w:szCs w:val="24"/>
+              </w:rPr>
+            </w:pPr>
+            <w:r>
+              <w:rPr>
+                <w:rFonts w:ascii="Times New Roman" w:eastAsia="Times New Roman" w:hAnsi="Times New Roman" w:cs="Times New Roman"/>
+                <w:sz w:val="24"/>
+                <w:szCs w:val="24"/>
+              </w:rPr>
+              <w:t>Number of Observations</w:t>
+            </w:r>
+          </w:p>
+        </w:tc>
+        <w:tc>
+          <w:tcPr>
+            <w:tcW w:w="2160" w:type="dxa"/>
+            <w:shd w:val="clear" w:color="auto" w:fill="F9CB9C"/>
+            <w:tcMar>
+              <w:top w:w="56" w:type="dxa"/>
+              <w:left w:w="56" w:type="dxa"/>
+              <w:bottom w:w="56" w:type="dxa"/>
+              <w:right w:w="56" w:type="dxa"/>
+            </w:tcMar>
+          </w:tcPr>
+          <w:p>
+            <w:pPr>
+              <w:widowControl w:val="0"/>
+              <w:spacing w:line="240" w:lineRule="auto"/>
+              <w:jc w:val="center"/>
+              <w:rPr>
+                <w:rFonts w:ascii="Times New Roman" w:eastAsia="Times New Roman" w:hAnsi="Times New Roman" w:cs="Times New Roman"/>
+                <w:sz w:val="24"/>
+                <w:szCs w:val="24"/>
+              </w:rPr>
+            </w:pPr>
+            <w:r>
+              <w:rPr>
+                <w:rFonts w:ascii="Times New Roman" w:eastAsia="Times New Roman" w:hAnsi="Times New Roman" w:cs="Times New Roman"/>
+                <w:sz w:val="24"/>
+                <w:szCs w:val="24"/>
+              </w:rPr>
+              <w:t>2,056</w:t>
+            </w:r>
+          </w:p>
+        </w:tc>
+        <w:tc>
+          <w:tcPr>
+            <w:tcW w:w="2160" w:type="dxa"/>
+            <w:shd w:val="clear" w:color="auto" w:fill="F9CB9C"/>
+            <w:tcMar>
+              <w:top w:w="56" w:type="dxa"/>
+              <w:left w:w="56" w:type="dxa"/>
+              <w:bottom w:w="56" w:type="dxa"/>
+              <w:right w:w="56" w:type="dxa"/>
+            </w:tcMar>
+          </w:tcPr>
+          <w:p>
+            <w:pPr>
+              <w:widowControl w:val="0"/>
+              <w:spacing w:line="240" w:lineRule="auto"/>
+              <w:jc w:val="center"/>
+              <w:rPr>
+                <w:rFonts w:ascii="Times New Roman" w:eastAsia="Times New Roman" w:hAnsi="Times New Roman" w:cs="Times New Roman"/>
+                <w:sz w:val="24"/>
+                <w:szCs w:val="24"/>
+              </w:rPr>
+            </w:pPr>
+            <w:r>
+              <w:rPr>
+                <w:rFonts w:ascii="Times New Roman" w:eastAsia="Times New Roman" w:hAnsi="Times New Roman" w:cs="Times New Roman"/>
+                <w:sz w:val="24"/>
+                <w:szCs w:val="24"/>
+              </w:rPr>
+              <w:t>2,056</w:t>
+            </w:r>
+          </w:p>
+        </w:tc>
+        <w:tc>
+          <w:tcPr>
+            <w:tcW w:w="2235" w:type="dxa"/>
+            <w:shd w:val="clear" w:color="auto" w:fill="F9CB9C"/>
+            <w:tcMar>
+              <w:top w:w="56" w:type="dxa"/>
+              <w:left w:w="56" w:type="dxa"/>
+              <w:bottom w:w="56" w:type="dxa"/>
+              <w:right w:w="56" w:type="dxa"/>
+            </w:tcMar>
+          </w:tcPr>
+          <w:p>
+            <w:pPr>
+              <w:widowControl w:val="0"/>
+              <w:spacing w:line="240" w:lineRule="auto"/>
+              <w:jc w:val="center"/>
+              <w:rPr>
+                <w:rFonts w:ascii="Times New Roman" w:eastAsia="Times New Roman" w:hAnsi="Times New Roman" w:cs="Times New Roman"/>
+                <w:sz w:val="24"/>
+                <w:szCs w:val="24"/>
+              </w:rPr>
+            </w:pPr>
+            <w:r>
+              <w:rPr>
+                <w:rFonts w:ascii="Times New Roman" w:eastAsia="Times New Roman" w:hAnsi="Times New Roman" w:cs="Times New Roman"/>
+                <w:sz w:val="24"/>
+                <w:szCs w:val="24"/>
+              </w:rPr>
+              <w:t>2,056</w:t>
+            </w:r>
+          </w:p>
+        </w:tc>
+      </w:tr>
+    </w:tbl>
+    <w:p>
+      <w:pPr>
+        <w:spacing w:line="227" w:lineRule="auto"/>
+        <w:rPr>
+          <w:rFonts w:ascii="Times New Roman" w:eastAsia="Times New Roman" w:hAnsi="Times New Roman" w:cs="Times New Roman"/>
+          <w:sz w:val="24"/>
+          <w:szCs w:val="24"/>
+        </w:rPr>
+      </w:pPr>
+    </w:p>
+    <w:p>
+      <w:pPr>
+        <w:spacing w:line="227" w:lineRule="auto"/>
+        <w:rPr>
+          <w:rFonts w:ascii="Times New Roman" w:eastAsia="Times New Roman" w:hAnsi="Times New Roman" w:cs="Times New Roman"/>
+          <w:sz w:val="24"/>
+          <w:szCs w:val="24"/>
+        </w:rPr>
+      </w:pPr>
+      <w:r>
+        <w:rPr>
+          <w:rFonts w:ascii="Times New Roman" w:eastAsia="Times New Roman" w:hAnsi="Times New Roman" w:cs="Times New Roman"/>
+          <w:sz w:val="24"/>
+          <w:szCs w:val="24"/>
+        </w:rPr>
+        <w:t>We will begin the sequential hypothesis testing by testing the coefficient of the cubic term for statistical significance (refer to regression 4), this time using years of experience rather than school:</w:t>
+      </w:r>
+    </w:p>
+    <w:p>
+      <w:pPr>
+        <w:spacing w:line="227" w:lineRule="auto"/>
+        <w:rPr>
+          <w:rFonts w:ascii="Times New Roman" w:eastAsia="Times New Roman" w:hAnsi="Times New Roman" w:cs="Times New Roman"/>
+          <w:sz w:val="24"/>
+          <w:szCs w:val="24"/>
+        </w:rPr>
+      </w:pPr>
+    </w:p>
+    <w:p>
+      <w:pPr>
+        <w:spacing w:line="227" w:lineRule="auto"/>
+        <w:rPr>
+          <w:rFonts w:ascii="Times New Roman" w:eastAsia="Times New Roman" w:hAnsi="Times New Roman" w:cs="Times New Roman"/>
+          <w:sz w:val="24"/>
+          <w:szCs w:val="24"/>
+        </w:rPr>
+      </w:pPr>
+      <m:oMath>
+        <m:sSub>
+          <m:sSubPr>
+            <m:ctrlPr>
+              <w:rPr>
+                <w:rFonts w:ascii="Times New Roman" w:eastAsia="Times New Roman" w:hAnsi="Times New Roman" w:cs="Times New Roman"/>
+                <w:sz w:val="24"/>
+                <w:szCs w:val="24"/>
+              </w:rPr>
+            </m:ctrlPr>
+          </m:sSubPr>
+          <m:e>
+            <m:r>
+              <w:rPr>
+                <w:rFonts w:ascii="Cambria Math" w:eastAsia="Times New Roman" w:hAnsi="Cambria Math" w:cs="Times New Roman"/>
+                <w:sz w:val="24"/>
+                <w:szCs w:val="24"/>
+              </w:rPr>
+              <m:t>H</m:t>
+            </m:r>
+          </m:e>
+          <m:sub>
+            <m:r>
+              <m:rPr>
+                <m:sty m:val="p"/>
+              </m:rPr>
+              <w:rPr>
+                <w:rFonts w:ascii="Cambria Math" w:eastAsia="Times New Roman" w:hAnsi="Cambria Math" w:cs="Times New Roman"/>
+                <w:sz w:val="24"/>
+                <w:szCs w:val="24"/>
+              </w:rPr>
+              <m:t>0</m:t>
+            </m:r>
+          </m:sub>
+        </m:sSub>
+        <m:r>
+          <m:rPr>
+            <m:sty m:val="p"/>
+          </m:rPr>
+          <w:rPr>
+            <w:rFonts w:ascii="Cambria Math" w:eastAsia="Times New Roman" w:hAnsi="Cambria Math" w:cs="Times New Roman"/>
+            <w:sz w:val="24"/>
+            <w:szCs w:val="24"/>
+          </w:rPr>
+          <m:t xml:space="preserve">: </m:t>
+        </m:r>
+        <m:sSub>
+          <m:sSubPr>
+            <m:ctrlPr>
+              <w:rPr>
+                <w:rFonts w:ascii="Times New Roman" w:eastAsia="Times New Roman" w:hAnsi="Times New Roman" w:cs="Times New Roman"/>
+                <w:sz w:val="24"/>
+                <w:szCs w:val="24"/>
+              </w:rPr>
+            </m:ctrlPr>
+          </m:sSubPr>
+          <m:e>
+            <m:r>
+              <w:rPr>
+                <w:rFonts w:ascii="Cambria Math" w:eastAsia="Times New Roman" w:hAnsi="Cambria Math" w:cs="Times New Roman"/>
+                <w:sz w:val="24"/>
+                <w:szCs w:val="24"/>
+              </w:rPr>
+              <m:t>β</m:t>
+            </m:r>
+          </m:e>
+          <m:sub>
+            <m:r>
+              <m:rPr>
+                <m:sty m:val="p"/>
+              </m:rPr>
+              <w:rPr>
+                <w:rFonts w:ascii="Cambria Math" w:eastAsia="Times New Roman" w:hAnsi="Cambria Math" w:cs="Times New Roman"/>
+                <w:sz w:val="24"/>
+                <w:szCs w:val="24"/>
+              </w:rPr>
+              <m:t>3</m:t>
+            </m:r>
+          </m:sub>
+        </m:sSub>
+        <m:r>
+          <m:rPr>
+            <m:sty m:val="p"/>
+          </m:rPr>
+          <w:rPr>
+            <w:rFonts w:ascii="Cambria Math" w:eastAsia="Times New Roman" w:hAnsi="Cambria Math" w:cs="Times New Roman"/>
+            <w:sz w:val="24"/>
+            <w:szCs w:val="24"/>
+          </w:rPr>
+          <m:t xml:space="preserve">=0 </m:t>
+        </m:r>
+      </m:oMath>
+      <w:r>
+        <w:rPr>
+          <w:rFonts w:ascii="Times New Roman" w:eastAsia="Times New Roman" w:hAnsi="Times New Roman" w:cs="Times New Roman"/>
+          <w:sz w:val="24"/>
+          <w:szCs w:val="24"/>
+        </w:rPr>
+        <w:t xml:space="preserve">and </w:t>
+      </w:r>
+      <m:oMath>
+        <m:sSub>
+          <m:sSubPr>
+            <m:ctrlPr>
+              <w:rPr>
+                <w:rFonts w:ascii="Times New Roman" w:eastAsia="Times New Roman" w:hAnsi="Times New Roman" w:cs="Times New Roman"/>
+                <w:sz w:val="24"/>
+                <w:szCs w:val="24"/>
+              </w:rPr>
+            </m:ctrlPr>
+          </m:sSubPr>
+          <m:e>
+            <m:r>
+              <w:rPr>
+                <w:rFonts w:ascii="Cambria Math" w:eastAsia="Times New Roman" w:hAnsi="Cambria Math" w:cs="Times New Roman"/>
+                <w:sz w:val="24"/>
+                <w:szCs w:val="24"/>
+              </w:rPr>
+              <m:t>H</m:t>
+            </m:r>
+          </m:e>
+          <m:sub>
+            <m:r>
+              <m:rPr>
+                <m:sty m:val="p"/>
+              </m:rPr>
+              <w:rPr>
+                <w:rFonts w:ascii="Cambria Math" w:eastAsia="Times New Roman" w:hAnsi="Cambria Math" w:cs="Times New Roman"/>
+                <w:sz w:val="24"/>
+                <w:szCs w:val="24"/>
+              </w:rPr>
+              <m:t>1</m:t>
+            </m:r>
+          </m:sub>
+        </m:sSub>
+        <m:r>
+          <m:rPr>
+            <m:sty m:val="p"/>
+          </m:rPr>
+          <w:rPr>
+            <w:rFonts w:ascii="Cambria Math" w:eastAsia="Times New Roman" w:hAnsi="Cambria Math" w:cs="Times New Roman"/>
+            <w:sz w:val="24"/>
+            <w:szCs w:val="24"/>
+          </w:rPr>
+          <m:t xml:space="preserve">: </m:t>
+        </m:r>
+        <m:sSub>
+          <m:sSubPr>
+            <m:ctrlPr>
+              <w:rPr>
+                <w:rFonts w:ascii="Times New Roman" w:eastAsia="Times New Roman" w:hAnsi="Times New Roman" w:cs="Times New Roman"/>
+                <w:sz w:val="24"/>
+                <w:szCs w:val="24"/>
+              </w:rPr>
+            </m:ctrlPr>
+          </m:sSubPr>
+          <m:e>
+            <m:r>
+              <w:rPr>
+                <w:rFonts w:ascii="Cambria Math" w:eastAsia="Times New Roman" w:hAnsi="Cambria Math" w:cs="Times New Roman"/>
+                <w:sz w:val="24"/>
+                <w:szCs w:val="24"/>
+              </w:rPr>
+              <m:t>β</m:t>
+            </m:r>
+          </m:e>
+          <m:sub>
+            <m:r>
+              <m:rPr>
+                <m:sty m:val="p"/>
+              </m:rPr>
+              <w:rPr>
+                <w:rFonts w:ascii="Cambria Math" w:eastAsia="Times New Roman" w:hAnsi="Cambria Math" w:cs="Times New Roman"/>
+                <w:sz w:val="24"/>
+                <w:szCs w:val="24"/>
+              </w:rPr>
+              <m:t>3</m:t>
+            </m:r>
+          </m:sub>
+        </m:sSub>
+        <m:r>
+          <m:rPr>
+            <m:sty m:val="p"/>
+          </m:rPr>
+          <w:rPr>
+            <w:rFonts w:ascii="Cambria Math" w:eastAsia="Times New Roman" w:hAnsi="Cambria Math" w:cs="Times New Roman"/>
+            <w:sz w:val="24"/>
+            <w:szCs w:val="24"/>
+          </w:rPr>
+          <m:t xml:space="preserve"> ≠ 0</m:t>
+        </m:r>
+      </m:oMath>
+    </w:p>
+    <w:p>
+      <w:pPr>
+        <w:spacing w:line="227" w:lineRule="auto"/>
+        <w:rPr>
+          <w:rFonts w:ascii="Times New Roman" w:eastAsia="Times New Roman" w:hAnsi="Times New Roman" w:cs="Times New Roman"/>
+          <w:sz w:val="24"/>
+          <w:szCs w:val="24"/>
+        </w:rPr>
+      </w:pPr>
+      <m:oMath>
+        <m:acc>
+          <m:accPr>
+            <m:ctrlPr>
+              <w:rPr>
+                <w:rFonts w:ascii="Cambria Math" w:eastAsia="Times New Roman" w:hAnsi="Cambria Math" w:cs="Times New Roman"/>
+                <w:sz w:val="24"/>
+                <w:szCs w:val="24"/>
+              </w:rPr>
+            </m:ctrlPr>
+          </m:accPr>
+          <m:e>
+            <m:sSub>
+              <m:sSubPr>
+                <m:ctrlPr>
+                  <w:rPr>
+                    <w:rFonts w:ascii="Times New Roman" w:eastAsia="Times New Roman" w:hAnsi="Times New Roman" w:cs="Times New Roman"/>
+                    <w:sz w:val="24"/>
+                    <w:szCs w:val="24"/>
+                  </w:rPr>
+                </m:ctrlPr>
+              </m:sSubPr>
+              <m:e>
+                <m:r>
+                  <w:rPr>
+                    <w:rFonts w:ascii="Cambria Math" w:eastAsia="Times New Roman" w:hAnsi="Cambria Math" w:cs="Times New Roman"/>
+                    <w:sz w:val="24"/>
+                    <w:szCs w:val="24"/>
+                  </w:rPr>
+                  <m:t>β</m:t>
+                </m:r>
+              </m:e>
+              <m:sub>
+                <m:r>
+                  <m:rPr>
+                    <m:sty m:val="p"/>
+                  </m:rPr>
+                  <w:rPr>
+                    <w:rFonts w:ascii="Cambria Math" w:eastAsia="Times New Roman" w:hAnsi="Cambria Math" w:cs="Times New Roman"/>
+                    <w:sz w:val="24"/>
+                    <w:szCs w:val="24"/>
+                  </w:rPr>
+                  <m:t>3</m:t>
+                </m:r>
+              </m:sub>
+            </m:sSub>
+          </m:e>
+        </m:acc>
+      </m:oMath>
+      <w:r>
+        <w:rPr>
+          <w:rFonts w:ascii="Times New Roman" w:eastAsia="Times New Roman" w:hAnsi="Times New Roman" w:cs="Times New Roman"/>
+          <w:sz w:val="24"/>
+          <w:szCs w:val="24"/>
+        </w:rPr>
+        <w:t xml:space="preserve"> = 0.001 and </w:t>
+      </w:r>
+      <w:r>
+        <w:rPr>
+          <w:rFonts w:ascii="Times New Roman" w:eastAsia="Times New Roman" w:hAnsi="Times New Roman" w:cs="Times New Roman"/>
+          <w:sz w:val="24"/>
+          <w:szCs w:val="24"/>
+        </w:rPr>
+        <w:t>SE (</w:t>
+      </w:r>
+      <m:oMath>
+        <m:acc>
+          <m:accPr>
+            <m:ctrlPr>
+              <w:rPr>
+                <w:rFonts w:ascii="Cambria Math" w:eastAsia="Times New Roman" w:hAnsi="Cambria Math" w:cs="Times New Roman"/>
+                <w:sz w:val="24"/>
+                <w:szCs w:val="24"/>
+              </w:rPr>
+            </m:ctrlPr>
+          </m:accPr>
+          <m:e>
+            <m:sSub>
+              <m:sSubPr>
+                <m:ctrlPr>
+                  <w:rPr>
+                    <w:rFonts w:ascii="Times New Roman" w:eastAsia="Times New Roman" w:hAnsi="Times New Roman" w:cs="Times New Roman"/>
+                    <w:sz w:val="24"/>
+                    <w:szCs w:val="24"/>
+                  </w:rPr>
+                </m:ctrlPr>
+              </m:sSubPr>
+              <m:e>
+                <m:r>
+                  <w:rPr>
+                    <w:rFonts w:ascii="Cambria Math" w:eastAsia="Times New Roman" w:hAnsi="Cambria Math" w:cs="Times New Roman"/>
+                    <w:sz w:val="24"/>
+                    <w:szCs w:val="24"/>
+                  </w:rPr>
+                  <m:t>β</m:t>
+                </m:r>
+              </m:e>
+              <m:sub>
+                <m:r>
+                  <m:rPr>
+                    <m:sty m:val="p"/>
+                  </m:rPr>
+                  <w:rPr>
+                    <w:rFonts w:ascii="Cambria Math" w:eastAsia="Times New Roman" w:hAnsi="Cambria Math" w:cs="Times New Roman"/>
+                    <w:sz w:val="24"/>
+                    <w:szCs w:val="24"/>
+                  </w:rPr>
+                  <m:t>3</m:t>
+                </m:r>
+              </m:sub>
+            </m:sSub>
+          </m:e>
+        </m:acc>
+      </m:oMath>
+      <w:r>
+        <w:rPr>
+          <w:rFonts w:ascii="Times New Roman" w:eastAsia="Times New Roman" w:hAnsi="Times New Roman" w:cs="Times New Roman"/>
+          <w:sz w:val="24"/>
+          <w:szCs w:val="24"/>
+        </w:rPr>
+        <w:t>) = 0.005 (from Table 3.1)</w:t>
+      </w:r>
+    </w:p>
+    <w:p>
+      <w:pPr>
+        <w:spacing w:line="227" w:lineRule="auto"/>
+        <w:rPr>
+          <w:rFonts w:ascii="Times New Roman" w:eastAsia="Times New Roman" w:hAnsi="Times New Roman" w:cs="Times New Roman"/>
+          <w:sz w:val="24"/>
+          <w:szCs w:val="24"/>
+        </w:rPr>
+      </w:pPr>
+      <w:r>
+        <w:rPr>
+          <w:rFonts w:ascii="Times New Roman" w:eastAsia="Times New Roman" w:hAnsi="Times New Roman" w:cs="Times New Roman"/>
+          <w:sz w:val="24"/>
+          <w:szCs w:val="24"/>
+        </w:rPr>
+        <w:t>t-statistic = |0.242| &lt; 1.96 and p-value = 0.809 &gt; 0.05</w:t>
+      </w:r>
+    </w:p>
+    <w:p>
+      <w:pPr>
+        <w:spacing w:line="227" w:lineRule="auto"/>
+        <w:rPr>
+          <w:rFonts w:ascii="Times New Roman" w:eastAsia="Times New Roman" w:hAnsi="Times New Roman" w:cs="Times New Roman"/>
+          <w:sz w:val="24"/>
+          <w:szCs w:val="24"/>
+        </w:rPr>
+      </w:pPr>
+    </w:p>
+    <w:p>
+      <w:pPr>
+        <w:spacing w:line="227" w:lineRule="auto"/>
+        <w:rPr>
+          <w:rFonts w:ascii="Times New Roman" w:eastAsia="Times New Roman" w:hAnsi="Times New Roman" w:cs="Times New Roman"/>
+          <w:sz w:val="24"/>
+          <w:szCs w:val="24"/>
+        </w:rPr>
+      </w:pPr>
+      <w:r>
+        <w:rPr>
+          <w:rFonts w:ascii="Times New Roman" w:eastAsia="Times New Roman" w:hAnsi="Times New Roman" w:cs="Times New Roman"/>
+          <w:sz w:val="24"/>
+          <w:szCs w:val="24"/>
+        </w:rPr>
+        <w:t>Since the p-value is greater than 0.05 and the t-statistic is less than 1.96 in magnitude, we have insufficient statistical evidence that the coefficient of the cubic term is statistically different from zero at the 5% level of significance. This renders the cubic term insignificant in the polynomial regression. Hence, we will move down the order and test the coefficient of the quadratic term (see regression 5).</w:t>
+      </w:r>
+    </w:p>
+    <w:p>
+      <w:pPr>
+        <w:spacing w:line="227" w:lineRule="auto"/>
+        <w:rPr>
+          <w:rFonts w:ascii="Times New Roman" w:eastAsia="Times New Roman" w:hAnsi="Times New Roman" w:cs="Times New Roman"/>
+          <w:sz w:val="24"/>
+          <w:szCs w:val="24"/>
+        </w:rPr>
+      </w:pPr>
+    </w:p>
+    <w:p>
+      <w:pPr>
+        <w:spacing w:line="227" w:lineRule="auto"/>
+        <w:rPr>
+          <w:rFonts w:ascii="Times New Roman" w:eastAsia="Times New Roman" w:hAnsi="Times New Roman" w:cs="Times New Roman"/>
+          <w:sz w:val="24"/>
+          <w:szCs w:val="24"/>
+        </w:rPr>
+      </w:pPr>
+      <m:oMath>
+        <m:sSub>
+          <m:sSubPr>
+            <m:ctrlPr>
+              <w:rPr>
+                <w:rFonts w:ascii="Times New Roman" w:eastAsia="Times New Roman" w:hAnsi="Times New Roman" w:cs="Times New Roman"/>
+                <w:sz w:val="24"/>
+                <w:szCs w:val="24"/>
+              </w:rPr>
+            </m:ctrlPr>
+          </m:sSubPr>
+          <m:e>
+            <m:r>
+              <w:rPr>
+                <w:rFonts w:ascii="Cambria Math" w:eastAsia="Times New Roman" w:hAnsi="Cambria Math" w:cs="Times New Roman"/>
+                <w:sz w:val="24"/>
+                <w:szCs w:val="24"/>
+              </w:rPr>
+              <m:t>H</m:t>
+            </m:r>
+          </m:e>
+          <m:sub>
+            <m:r>
+              <m:rPr>
+                <m:sty m:val="p"/>
+              </m:rPr>
+              <w:rPr>
+                <w:rFonts w:ascii="Cambria Math" w:eastAsia="Times New Roman" w:hAnsi="Cambria Math" w:cs="Times New Roman"/>
+                <w:sz w:val="24"/>
+                <w:szCs w:val="24"/>
+              </w:rPr>
+              <m:t>0</m:t>
+            </m:r>
+          </m:sub>
+        </m:sSub>
+        <m:r>
+          <m:rPr>
+            <m:sty m:val="p"/>
+          </m:rPr>
+          <w:rPr>
+            <w:rFonts w:ascii="Cambria Math" w:eastAsia="Times New Roman" w:hAnsi="Cambria Math" w:cs="Times New Roman"/>
+            <w:sz w:val="24"/>
+            <w:szCs w:val="24"/>
+          </w:rPr>
+          <m:t xml:space="preserve">: </m:t>
+        </m:r>
+        <m:sSub>
+          <m:sSubPr>
+            <m:ctrlPr>
+              <w:rPr>
+                <w:rFonts w:ascii="Times New Roman" w:eastAsia="Times New Roman" w:hAnsi="Times New Roman" w:cs="Times New Roman"/>
+                <w:sz w:val="24"/>
+                <w:szCs w:val="24"/>
+              </w:rPr>
+            </m:ctrlPr>
+          </m:sSubPr>
+          <m:e>
+            <m:r>
+              <w:rPr>
+                <w:rFonts w:ascii="Cambria Math" w:eastAsia="Times New Roman" w:hAnsi="Cambria Math" w:cs="Times New Roman"/>
+                <w:sz w:val="24"/>
+                <w:szCs w:val="24"/>
+              </w:rPr>
+              <m:t>β</m:t>
+            </m:r>
+          </m:e>
+          <m:sub>
+            <m:r>
+              <m:rPr>
+                <m:sty m:val="p"/>
+              </m:rPr>
+              <w:rPr>
+                <w:rFonts w:ascii="Cambria Math" w:eastAsia="Times New Roman" w:hAnsi="Cambria Math" w:cs="Times New Roman"/>
+                <w:sz w:val="24"/>
+                <w:szCs w:val="24"/>
+              </w:rPr>
+              <m:t>2</m:t>
+            </m:r>
+          </m:sub>
+        </m:sSub>
+        <m:r>
+          <m:rPr>
+            <m:sty m:val="p"/>
+          </m:rPr>
+          <w:rPr>
+            <w:rFonts w:ascii="Cambria Math" w:eastAsia="Times New Roman" w:hAnsi="Cambria Math" w:cs="Times New Roman"/>
+            <w:sz w:val="24"/>
+            <w:szCs w:val="24"/>
+          </w:rPr>
+          <m:t xml:space="preserve">=0 </m:t>
+        </m:r>
+      </m:oMath>
+      <w:r>
+        <w:rPr>
+          <w:rFonts w:ascii="Times New Roman" w:eastAsia="Times New Roman" w:hAnsi="Times New Roman" w:cs="Times New Roman"/>
+          <w:sz w:val="24"/>
+          <w:szCs w:val="24"/>
+        </w:rPr>
+        <w:t xml:space="preserve">and </w:t>
+      </w:r>
+      <m:oMath>
+        <m:sSub>
+          <m:sSubPr>
+            <m:ctrlPr>
+              <w:rPr>
+                <w:rFonts w:ascii="Times New Roman" w:eastAsia="Times New Roman" w:hAnsi="Times New Roman" w:cs="Times New Roman"/>
+                <w:sz w:val="24"/>
+                <w:szCs w:val="24"/>
+              </w:rPr>
+            </m:ctrlPr>
+          </m:sSubPr>
+          <m:e>
+            <m:r>
+              <w:rPr>
+                <w:rFonts w:ascii="Cambria Math" w:eastAsia="Times New Roman" w:hAnsi="Cambria Math" w:cs="Times New Roman"/>
+                <w:sz w:val="24"/>
+                <w:szCs w:val="24"/>
+              </w:rPr>
+              <m:t>H</m:t>
+            </m:r>
+          </m:e>
+          <m:sub>
+            <m:r>
+              <m:rPr>
+                <m:sty m:val="p"/>
+              </m:rPr>
+              <w:rPr>
+                <w:rFonts w:ascii="Cambria Math" w:eastAsia="Times New Roman" w:hAnsi="Cambria Math" w:cs="Times New Roman"/>
+                <w:sz w:val="24"/>
+                <w:szCs w:val="24"/>
+              </w:rPr>
+              <m:t>1</m:t>
+            </m:r>
+          </m:sub>
+        </m:sSub>
+        <m:r>
+          <m:rPr>
+            <m:sty m:val="p"/>
+          </m:rPr>
+          <w:rPr>
+            <w:rFonts w:ascii="Cambria Math" w:eastAsia="Times New Roman" w:hAnsi="Cambria Math" w:cs="Times New Roman"/>
+            <w:sz w:val="24"/>
+            <w:szCs w:val="24"/>
+          </w:rPr>
+          <m:t xml:space="preserve">: </m:t>
+        </m:r>
+        <m:sSub>
+          <m:sSubPr>
+            <m:ctrlPr>
+              <w:rPr>
+                <w:rFonts w:ascii="Times New Roman" w:eastAsia="Times New Roman" w:hAnsi="Times New Roman" w:cs="Times New Roman"/>
+                <w:sz w:val="24"/>
+                <w:szCs w:val="24"/>
+              </w:rPr>
+            </m:ctrlPr>
+          </m:sSubPr>
+          <m:e>
+            <m:r>
+              <w:rPr>
+                <w:rFonts w:ascii="Cambria Math" w:eastAsia="Times New Roman" w:hAnsi="Cambria Math" w:cs="Times New Roman"/>
+                <w:sz w:val="24"/>
+                <w:szCs w:val="24"/>
+              </w:rPr>
+              <m:t>β</m:t>
+            </m:r>
+          </m:e>
+          <m:sub>
+            <m:r>
+              <m:rPr>
+                <m:sty m:val="p"/>
+              </m:rPr>
+              <w:rPr>
+                <w:rFonts w:ascii="Cambria Math" w:eastAsia="Times New Roman" w:hAnsi="Cambria Math" w:cs="Times New Roman"/>
+                <w:sz w:val="24"/>
+                <w:szCs w:val="24"/>
+              </w:rPr>
+              <m:t>2</m:t>
+            </m:r>
+          </m:sub>
+        </m:sSub>
+        <m:r>
+          <m:rPr>
+            <m:sty m:val="p"/>
+          </m:rPr>
+          <w:rPr>
+            <w:rFonts w:ascii="Cambria Math" w:eastAsia="Times New Roman" w:hAnsi="Cambria Math" w:cs="Times New Roman"/>
+            <w:sz w:val="24"/>
+            <w:szCs w:val="24"/>
+          </w:rPr>
+          <m:t xml:space="preserve"> ≠ 0</m:t>
+        </m:r>
+      </m:oMath>
+    </w:p>
+    <w:p>
+      <w:pPr>
+        <w:spacing w:line="227" w:lineRule="auto"/>
+        <w:rPr>
+          <w:rFonts w:ascii="Times New Roman" w:eastAsia="Times New Roman" w:hAnsi="Times New Roman" w:cs="Times New Roman"/>
+          <w:sz w:val="24"/>
+          <w:szCs w:val="24"/>
+        </w:rPr>
+      </w:pPr>
+      <m:oMath>
+        <m:acc>
+          <m:accPr>
+            <m:ctrlPr>
+              <w:rPr>
+                <w:rFonts w:ascii="Cambria Math" w:eastAsia="Times New Roman" w:hAnsi="Cambria Math" w:cs="Times New Roman"/>
+                <w:sz w:val="24"/>
+                <w:szCs w:val="24"/>
+              </w:rPr>
+            </m:ctrlPr>
+          </m:accPr>
+          <m:e>
+            <m:sSub>
+              <m:sSubPr>
+                <m:ctrlPr>
+                  <w:rPr>
+                    <w:rFonts w:ascii="Times New Roman" w:eastAsia="Times New Roman" w:hAnsi="Times New Roman" w:cs="Times New Roman"/>
+                    <w:sz w:val="24"/>
+                    <w:szCs w:val="24"/>
+                  </w:rPr>
+                </m:ctrlPr>
+              </m:sSubPr>
+              <m:e>
+                <m:r>
+                  <w:rPr>
+                    <w:rFonts w:ascii="Cambria Math" w:eastAsia="Times New Roman" w:hAnsi="Cambria Math" w:cs="Times New Roman"/>
+                    <w:sz w:val="24"/>
+                    <w:szCs w:val="24"/>
+                  </w:rPr>
+                  <m:t>β</m:t>
+                </m:r>
+              </m:e>
+              <m:sub>
+                <m:r>
+                  <m:rPr>
+                    <m:sty m:val="p"/>
+                  </m:rPr>
+                  <w:rPr>
+                    <w:rFonts w:ascii="Cambria Math" w:eastAsia="Times New Roman" w:hAnsi="Cambria Math" w:cs="Times New Roman"/>
+                    <w:sz w:val="24"/>
+                    <w:szCs w:val="24"/>
+                  </w:rPr>
+                  <m:t>2</m:t>
+                </m:r>
+              </m:sub>
+            </m:sSub>
+          </m:e>
+        </m:acc>
+      </m:oMath>
+      <w:r>
+        <w:rPr>
+          <w:rFonts w:ascii="Times New Roman" w:eastAsia="Times New Roman" w:hAnsi="Times New Roman" w:cs="Times New Roman"/>
+          <w:sz w:val="24"/>
+          <w:szCs w:val="24"/>
+        </w:rPr>
+        <w:t xml:space="preserve"> = -0.220 and </w:t>
+      </w:r>
+      <w:r>
+        <w:rPr>
+          <w:rFonts w:ascii="Times New Roman" w:eastAsia="Times New Roman" w:hAnsi="Times New Roman" w:cs="Times New Roman"/>
+          <w:sz w:val="24"/>
+          <w:szCs w:val="24"/>
+        </w:rPr>
+        <w:t>SE (</w:t>
+      </w:r>
+      <m:oMath>
+        <m:acc>
+          <m:accPr>
+            <m:ctrlPr>
+              <w:rPr>
+                <w:rFonts w:ascii="Cambria Math" w:eastAsia="Times New Roman" w:hAnsi="Cambria Math" w:cs="Times New Roman"/>
+                <w:sz w:val="24"/>
+                <w:szCs w:val="24"/>
+              </w:rPr>
+            </m:ctrlPr>
+          </m:accPr>
+          <m:e>
+            <m:sSub>
+              <m:sSubPr>
+                <m:ctrlPr>
+                  <w:rPr>
+                    <w:rFonts w:ascii="Times New Roman" w:eastAsia="Times New Roman" w:hAnsi="Times New Roman" w:cs="Times New Roman"/>
+                    <w:sz w:val="24"/>
+                    <w:szCs w:val="24"/>
+                  </w:rPr>
+                </m:ctrlPr>
+              </m:sSubPr>
+              <m:e>
+                <m:r>
+                  <w:rPr>
+                    <w:rFonts w:ascii="Cambria Math" w:eastAsia="Times New Roman" w:hAnsi="Cambria Math" w:cs="Times New Roman"/>
+                    <w:sz w:val="24"/>
+                    <w:szCs w:val="24"/>
+                  </w:rPr>
+                  <m:t>β</m:t>
+                </m:r>
+              </m:e>
+              <m:sub>
+                <m:r>
+                  <m:rPr>
+                    <m:sty m:val="p"/>
+                  </m:rPr>
+                  <w:rPr>
+                    <w:rFonts w:ascii="Cambria Math" w:eastAsia="Times New Roman" w:hAnsi="Cambria Math" w:cs="Times New Roman"/>
+                    <w:sz w:val="24"/>
+                    <w:szCs w:val="24"/>
+                  </w:rPr>
+                  <m:t>2</m:t>
+                </m:r>
+              </m:sub>
+            </m:sSub>
+          </m:e>
+        </m:acc>
+      </m:oMath>
+      <w:r>
+        <w:rPr>
+          <w:rFonts w:ascii="Times New Roman" w:eastAsia="Times New Roman" w:hAnsi="Times New Roman" w:cs="Times New Roman"/>
+          <w:sz w:val="24"/>
+          <w:szCs w:val="24"/>
+        </w:rPr>
+        <w:t>) = 0.023 (from Table 3.1)</w:t>
+      </w:r>
+    </w:p>
+    <w:p>
+      <w:pPr>
+        <w:spacing w:line="227" w:lineRule="auto"/>
+        <w:rPr>
+          <w:rFonts w:ascii="Times New Roman" w:eastAsia="Times New Roman" w:hAnsi="Times New Roman" w:cs="Times New Roman"/>
+          <w:sz w:val="24"/>
+          <w:szCs w:val="24"/>
+        </w:rPr>
+      </w:pPr>
+      <w:r>
+        <w:rPr>
+          <w:rFonts w:ascii="Times New Roman" w:eastAsia="Times New Roman" w:hAnsi="Times New Roman" w:cs="Times New Roman"/>
+          <w:sz w:val="24"/>
+          <w:szCs w:val="24"/>
+        </w:rPr>
+        <w:lastRenderedPageBreak/>
+        <w:t>t-statistic = |-9.417| &gt; 1.96 and p-value &lt; 0.001 &lt; 0.05</w:t>
+      </w:r>
+    </w:p>
+    <w:p>
+      <w:pPr>
+        <w:spacing w:line="227" w:lineRule="auto"/>
+        <w:rPr>
+          <w:rFonts w:ascii="Times New Roman" w:eastAsia="Times New Roman" w:hAnsi="Times New Roman" w:cs="Times New Roman"/>
+          <w:sz w:val="24"/>
+          <w:szCs w:val="24"/>
+        </w:rPr>
+      </w:pPr>
+    </w:p>
+    <w:p>
+      <w:pPr>
+        <w:spacing w:line="227" w:lineRule="auto"/>
+        <w:rPr>
+          <w:rFonts w:ascii="Times New Roman" w:eastAsia="Times New Roman" w:hAnsi="Times New Roman" w:cs="Times New Roman"/>
+          <w:sz w:val="24"/>
+          <w:szCs w:val="24"/>
+        </w:rPr>
+      </w:pPr>
+      <w:r>
+        <w:rPr>
+          <w:rFonts w:ascii="Times New Roman" w:eastAsia="Times New Roman" w:hAnsi="Times New Roman" w:cs="Times New Roman"/>
+          <w:sz w:val="24"/>
+          <w:szCs w:val="24"/>
+        </w:rPr>
+        <w:t>Since the p-value is less than 0.05 and the t-statistic is greater than 1.96 in magnitude, we reject that the coefficient of the quadratic term is not statistically different from zero at the 5% level of significance. Thus, the quadratic term is significant in this polynomial regression. The sequential hypothesis testing stops here since the coefficient of the highest degree term in regression 5 is statistically significant. Thus, the quadratic nonlinear regression is most appropriate by the sequential hypothesis testing algorithm for years of experience. This is similar to years of schooling as they both possess a quadratic term.</w:t>
+      </w:r>
     </w:p>
     <w:p>
       <w:pPr>

</xml_diff>